<commit_message>
modify current_uri_to_rest_uri doc file
</commit_message>
<xml_diff>
--- a/doc/dev_doc/Mini CA RESTful URI 변경.docx
+++ b/doc/dev_doc/Mini CA RESTful URI 변경.docx
@@ -244,18 +244,8 @@
                 <w:sz w:val="24"/>
                 <w:szCs w:val="20"/>
               </w:rPr>
-              <w:t xml:space="preserve">DMIN, </w:t>
-            </w:r>
-            <w:proofErr w:type="spellStart"/>
-            <w:r>
-              <w:rPr>
-                <w:b/>
-                <w:sz w:val="24"/>
-                <w:szCs w:val="20"/>
-              </w:rPr>
-              <w:t>AdminController</w:t>
-            </w:r>
-            <w:proofErr w:type="spellEnd"/>
+              <w:t>DMIN, AdminController</w:t>
+            </w:r>
           </w:p>
         </w:tc>
       </w:tr>
@@ -367,6 +357,21 @@
                 <w:szCs w:val="16"/>
               </w:rPr>
             </w:pPr>
+            <w:r>
+              <w:rPr>
+                <w:sz w:val="16"/>
+                <w:szCs w:val="16"/>
+              </w:rPr>
+              <w:t xml:space="preserve">Admin </w:t>
+            </w:r>
+            <w:r>
+              <w:rPr>
+                <w:rFonts w:hint="eastAsia"/>
+                <w:sz w:val="16"/>
+                <w:szCs w:val="16"/>
+              </w:rPr>
+              <w:t>페이지 이동</w:t>
+            </w:r>
           </w:p>
         </w:tc>
       </w:tr>
@@ -466,6 +471,44 @@
                 <w:szCs w:val="16"/>
               </w:rPr>
             </w:pPr>
+            <w:r>
+              <w:rPr>
+                <w:rFonts w:hint="eastAsia"/>
+                <w:sz w:val="16"/>
+                <w:szCs w:val="16"/>
+              </w:rPr>
+              <w:t>R</w:t>
+            </w:r>
+            <w:r>
+              <w:rPr>
+                <w:sz w:val="16"/>
+                <w:szCs w:val="16"/>
+              </w:rPr>
+              <w:t xml:space="preserve">ootCa’sCert </w:t>
+            </w:r>
+            <w:r>
+              <w:rPr>
+                <w:rFonts w:hint="eastAsia"/>
+                <w:sz w:val="16"/>
+                <w:szCs w:val="16"/>
+              </w:rPr>
+              <w:t>a</w:t>
+            </w:r>
+            <w:r>
+              <w:rPr>
+                <w:sz w:val="16"/>
+                <w:szCs w:val="16"/>
+              </w:rPr>
+              <w:t>dmin</w:t>
+            </w:r>
+            <w:r>
+              <w:rPr>
+                <w:rFonts w:hint="eastAsia"/>
+                <w:sz w:val="16"/>
+                <w:szCs w:val="16"/>
+              </w:rPr>
+              <w:t>의 루트 인증서 등록</w:t>
+            </w:r>
           </w:p>
         </w:tc>
       </w:tr>
@@ -486,37 +529,12 @@
                 <w:szCs w:val="16"/>
               </w:rPr>
             </w:pPr>
-            <w:proofErr w:type="spellStart"/>
-            <w:r>
-              <w:rPr>
-                <w:sz w:val="16"/>
-                <w:szCs w:val="16"/>
-              </w:rPr>
-              <w:t>appliedUser</w:t>
-            </w:r>
-            <w:proofErr w:type="spellEnd"/>
-            <w:r>
-              <w:rPr>
-                <w:sz w:val="16"/>
-                <w:szCs w:val="16"/>
-              </w:rPr>
-              <w:t>/{</w:t>
-            </w:r>
-            <w:proofErr w:type="spellStart"/>
-            <w:r>
-              <w:rPr>
-                <w:sz w:val="16"/>
-                <w:szCs w:val="16"/>
-              </w:rPr>
-              <w:t>AppliedUserSeqId</w:t>
-            </w:r>
-            <w:proofErr w:type="spellEnd"/>
-            <w:r>
-              <w:rPr>
-                <w:sz w:val="16"/>
-                <w:szCs w:val="16"/>
-              </w:rPr>
-              <w:t>}</w:t>
+            <w:r>
+              <w:rPr>
+                <w:sz w:val="16"/>
+                <w:szCs w:val="16"/>
+              </w:rPr>
+              <w:t>appliedUser/{AppliedUserSeqId}</w:t>
             </w:r>
           </w:p>
         </w:tc>
@@ -537,23 +555,7 @@
                 <w:sz w:val="16"/>
                 <w:szCs w:val="16"/>
               </w:rPr>
-              <w:t>/admin/applied-user/{</w:t>
-            </w:r>
-            <w:proofErr w:type="spellStart"/>
-            <w:r>
-              <w:rPr>
-                <w:sz w:val="16"/>
-                <w:szCs w:val="16"/>
-              </w:rPr>
-              <w:t>AppliedUserSeqId</w:t>
-            </w:r>
-            <w:proofErr w:type="spellEnd"/>
-            <w:r>
-              <w:rPr>
-                <w:sz w:val="16"/>
-                <w:szCs w:val="16"/>
-              </w:rPr>
-              <w:t>}</w:t>
+              <w:t>/admin/applied-user/{AppliedUserSeqId}</w:t>
             </w:r>
           </w:p>
         </w:tc>
@@ -597,6 +599,14 @@
                 <w:szCs w:val="16"/>
               </w:rPr>
             </w:pPr>
+            <w:r>
+              <w:rPr>
+                <w:rFonts w:hint="eastAsia"/>
+                <w:sz w:val="16"/>
+                <w:szCs w:val="16"/>
+              </w:rPr>
+              <w:t>가입 신청한 유저 승낙</w:t>
+            </w:r>
           </w:p>
         </w:tc>
       </w:tr>
@@ -687,6 +697,14 @@
                 <w:szCs w:val="16"/>
               </w:rPr>
             </w:pPr>
+            <w:r>
+              <w:rPr>
+                <w:rFonts w:hint="eastAsia"/>
+                <w:sz w:val="16"/>
+                <w:szCs w:val="16"/>
+              </w:rPr>
+              <w:t>가입 신청한 그룹 리스트 출력</w:t>
+            </w:r>
           </w:p>
         </w:tc>
       </w:tr>
@@ -707,7 +725,6 @@
                 <w:szCs w:val="16"/>
               </w:rPr>
             </w:pPr>
-            <w:proofErr w:type="spellStart"/>
             <w:r>
               <w:rPr>
                 <w:sz w:val="16"/>
@@ -715,7 +732,6 @@
               </w:rPr>
               <w:t>appliedGroupSolutionList</w:t>
             </w:r>
-            <w:proofErr w:type="spellEnd"/>
           </w:p>
         </w:tc>
         <w:tc>
@@ -793,6 +809,14 @@
                 <w:szCs w:val="16"/>
               </w:rPr>
             </w:pPr>
+            <w:r>
+              <w:rPr>
+                <w:rFonts w:hint="eastAsia"/>
+                <w:sz w:val="16"/>
+                <w:szCs w:val="16"/>
+              </w:rPr>
+              <w:t>가입 신청한 그룹의 솔루션 리스트 출력</w:t>
+            </w:r>
           </w:p>
         </w:tc>
       </w:tr>
@@ -813,37 +837,12 @@
                 <w:szCs w:val="16"/>
               </w:rPr>
             </w:pPr>
-            <w:proofErr w:type="spellStart"/>
-            <w:r>
-              <w:rPr>
-                <w:sz w:val="16"/>
-                <w:szCs w:val="16"/>
-              </w:rPr>
-              <w:t>appliedGroup</w:t>
-            </w:r>
-            <w:proofErr w:type="spellEnd"/>
-            <w:r>
-              <w:rPr>
-                <w:sz w:val="16"/>
-                <w:szCs w:val="16"/>
-              </w:rPr>
-              <w:t>/{</w:t>
-            </w:r>
-            <w:proofErr w:type="spellStart"/>
-            <w:r>
-              <w:rPr>
-                <w:sz w:val="16"/>
-                <w:szCs w:val="16"/>
-              </w:rPr>
-              <w:t>AppliedGroupSeqId</w:t>
-            </w:r>
-            <w:proofErr w:type="spellEnd"/>
-            <w:r>
-              <w:rPr>
-                <w:sz w:val="16"/>
-                <w:szCs w:val="16"/>
-              </w:rPr>
-              <w:t>}</w:t>
+            <w:r>
+              <w:rPr>
+                <w:sz w:val="16"/>
+                <w:szCs w:val="16"/>
+              </w:rPr>
+              <w:t>appliedGroup/{AppliedGroupSeqId}</w:t>
             </w:r>
           </w:p>
         </w:tc>
@@ -864,23 +863,7 @@
                 <w:sz w:val="16"/>
                 <w:szCs w:val="16"/>
               </w:rPr>
-              <w:t>/admin/applied-group/{</w:t>
-            </w:r>
-            <w:proofErr w:type="spellStart"/>
-            <w:r>
-              <w:rPr>
-                <w:sz w:val="16"/>
-                <w:szCs w:val="16"/>
-              </w:rPr>
-              <w:t>AppliedGroupSeqId</w:t>
-            </w:r>
-            <w:proofErr w:type="spellEnd"/>
-            <w:r>
-              <w:rPr>
-                <w:sz w:val="16"/>
-                <w:szCs w:val="16"/>
-              </w:rPr>
-              <w:t>}</w:t>
+              <w:t>/admin/applied-group/{AppliedGroupSeqId}</w:t>
             </w:r>
           </w:p>
         </w:tc>
@@ -924,6 +907,14 @@
                 <w:szCs w:val="16"/>
               </w:rPr>
             </w:pPr>
+            <w:r>
+              <w:rPr>
+                <w:rFonts w:hint="eastAsia"/>
+                <w:sz w:val="16"/>
+                <w:szCs w:val="16"/>
+              </w:rPr>
+              <w:t>가입 신청한 그룹 승낙</w:t>
+            </w:r>
           </w:p>
         </w:tc>
       </w:tr>
@@ -944,37 +935,12 @@
                 <w:szCs w:val="16"/>
               </w:rPr>
             </w:pPr>
-            <w:proofErr w:type="spellStart"/>
-            <w:r>
-              <w:rPr>
-                <w:sz w:val="16"/>
-                <w:szCs w:val="16"/>
-              </w:rPr>
-              <w:t>appliedSolution</w:t>
-            </w:r>
-            <w:proofErr w:type="spellEnd"/>
-            <w:r>
-              <w:rPr>
-                <w:sz w:val="16"/>
-                <w:szCs w:val="16"/>
-              </w:rPr>
-              <w:t>/{</w:t>
-            </w:r>
-            <w:proofErr w:type="spellStart"/>
-            <w:r>
-              <w:rPr>
-                <w:sz w:val="16"/>
-                <w:szCs w:val="16"/>
-              </w:rPr>
-              <w:t>AppliedSolutionSeqId</w:t>
-            </w:r>
-            <w:proofErr w:type="spellEnd"/>
-            <w:r>
-              <w:rPr>
-                <w:sz w:val="16"/>
-                <w:szCs w:val="16"/>
-              </w:rPr>
-              <w:t>}</w:t>
+            <w:r>
+              <w:rPr>
+                <w:sz w:val="16"/>
+                <w:szCs w:val="16"/>
+              </w:rPr>
+              <w:t>appliedSolution/{AppliedSolutionSeqId}</w:t>
             </w:r>
           </w:p>
         </w:tc>
@@ -1009,23 +975,7 @@
                 <w:sz w:val="16"/>
                 <w:szCs w:val="16"/>
               </w:rPr>
-              <w:t>solution/{</w:t>
-            </w:r>
-            <w:proofErr w:type="spellStart"/>
-            <w:r>
-              <w:rPr>
-                <w:sz w:val="16"/>
-                <w:szCs w:val="16"/>
-              </w:rPr>
-              <w:t>AppliedSolutionSeqId</w:t>
-            </w:r>
-            <w:proofErr w:type="spellEnd"/>
-            <w:r>
-              <w:rPr>
-                <w:sz w:val="16"/>
-                <w:szCs w:val="16"/>
-              </w:rPr>
-              <w:t xml:space="preserve">} </w:t>
+              <w:t xml:space="preserve">solution/{AppliedSolutionSeqId} </w:t>
             </w:r>
           </w:p>
         </w:tc>
@@ -1069,6 +1019,14 @@
                 <w:szCs w:val="16"/>
               </w:rPr>
             </w:pPr>
+            <w:r>
+              <w:rPr>
+                <w:rFonts w:hint="eastAsia"/>
+                <w:sz w:val="16"/>
+                <w:szCs w:val="16"/>
+              </w:rPr>
+              <w:t>가입 신청한 그룹의 솔루션 승낙</w:t>
+            </w:r>
           </w:p>
         </w:tc>
       </w:tr>
@@ -1188,7 +1146,6 @@
               </w:rPr>
               <w:t xml:space="preserve">, </w:t>
             </w:r>
-            <w:proofErr w:type="spellStart"/>
             <w:r>
               <w:rPr>
                 <w:b/>
@@ -1197,7 +1154,6 @@
               </w:rPr>
               <w:t>CertController</w:t>
             </w:r>
-            <w:proofErr w:type="spellEnd"/>
           </w:p>
         </w:tc>
       </w:tr>
@@ -1292,6 +1248,29 @@
                 <w:szCs w:val="16"/>
               </w:rPr>
             </w:pPr>
+            <w:r>
+              <w:rPr>
+                <w:rFonts w:hint="eastAsia"/>
+                <w:sz w:val="16"/>
+                <w:szCs w:val="16"/>
+              </w:rPr>
+              <w:t>C</w:t>
+            </w:r>
+            <w:r>
+              <w:rPr>
+                <w:sz w:val="16"/>
+                <w:szCs w:val="16"/>
+              </w:rPr>
+              <w:t xml:space="preserve">ert </w:t>
+            </w:r>
+            <w:r>
+              <w:rPr>
+                <w:rFonts w:hint="eastAsia"/>
+                <w:sz w:val="16"/>
+                <w:szCs w:val="16"/>
+              </w:rPr>
+              <w:t>페이지 이동</w:t>
+            </w:r>
           </w:p>
         </w:tc>
       </w:tr>
@@ -1345,23 +1324,7 @@
                 <w:sz w:val="16"/>
                 <w:szCs w:val="16"/>
               </w:rPr>
-              <w:t>cert (</w:t>
-            </w:r>
-            <w:proofErr w:type="spellStart"/>
-            <w:r>
-              <w:rPr>
-                <w:sz w:val="16"/>
-                <w:szCs w:val="16"/>
-              </w:rPr>
-              <w:t>oper</w:t>
-            </w:r>
-            <w:proofErr w:type="spellEnd"/>
-            <w:r>
-              <w:rPr>
-                <w:sz w:val="16"/>
-                <w:szCs w:val="16"/>
-              </w:rPr>
-              <w:t>="register")</w:t>
+              <w:t>cert (oper="register")</w:t>
             </w:r>
           </w:p>
         </w:tc>
@@ -1405,6 +1368,14 @@
                 <w:szCs w:val="16"/>
               </w:rPr>
             </w:pPr>
+            <w:r>
+              <w:rPr>
+                <w:rFonts w:hint="eastAsia"/>
+                <w:sz w:val="16"/>
+                <w:szCs w:val="16"/>
+              </w:rPr>
+              <w:t xml:space="preserve">인증서 발급 </w:t>
+            </w:r>
           </w:p>
         </w:tc>
       </w:tr>
@@ -1459,30 +1430,14 @@
                 <w:sz w:val="16"/>
                 <w:szCs w:val="16"/>
               </w:rPr>
-              <w:t>/</w:t>
-            </w:r>
-            <w:proofErr w:type="spellStart"/>
-            <w:r>
-              <w:rPr>
-                <w:sz w:val="16"/>
-                <w:szCs w:val="16"/>
-              </w:rPr>
-              <w:t>cert</w:t>
-            </w:r>
-            <w:r>
-              <w:rPr>
-                <w:sz w:val="16"/>
-                <w:szCs w:val="16"/>
-              </w:rPr>
-              <w:t>?page</w:t>
-            </w:r>
-            <w:proofErr w:type="spellEnd"/>
-            <w:r>
-              <w:rPr>
-                <w:sz w:val="16"/>
-                <w:szCs w:val="16"/>
-              </w:rPr>
-              <w:t>=1&amp;pagePerNum=10</w:t>
+              <w:t>/cert</w:t>
+            </w:r>
+            <w:r>
+              <w:rPr>
+                <w:sz w:val="16"/>
+                <w:szCs w:val="16"/>
+              </w:rPr>
+              <w:t>?page=1&amp;pagePerNum=10</w:t>
             </w:r>
           </w:p>
         </w:tc>
@@ -1526,6 +1481,14 @@
                 <w:szCs w:val="16"/>
               </w:rPr>
             </w:pPr>
+            <w:r>
+              <w:rPr>
+                <w:rFonts w:hint="eastAsia"/>
+                <w:sz w:val="16"/>
+                <w:szCs w:val="16"/>
+              </w:rPr>
+              <w:t>인증서 리스트 출력</w:t>
+            </w:r>
           </w:p>
         </w:tc>
       </w:tr>
@@ -1551,23 +1514,7 @@
                 <w:sz w:val="16"/>
                 <w:szCs w:val="16"/>
               </w:rPr>
-              <w:t>cert-download/{</w:t>
-            </w:r>
-            <w:proofErr w:type="spellStart"/>
-            <w:r>
-              <w:rPr>
-                <w:sz w:val="16"/>
-                <w:szCs w:val="16"/>
-              </w:rPr>
-              <w:t>certId</w:t>
-            </w:r>
-            <w:proofErr w:type="spellEnd"/>
-            <w:r>
-              <w:rPr>
-                <w:sz w:val="16"/>
-                <w:szCs w:val="16"/>
-              </w:rPr>
-              <w:t>}</w:t>
+              <w:t>cert-download/{certId}</w:t>
             </w:r>
           </w:p>
         </w:tc>
@@ -1588,23 +1535,7 @@
                 <w:sz w:val="16"/>
                 <w:szCs w:val="16"/>
               </w:rPr>
-              <w:t>/cert/{cert-Id} (</w:t>
-            </w:r>
-            <w:proofErr w:type="spellStart"/>
-            <w:r>
-              <w:rPr>
-                <w:sz w:val="16"/>
-                <w:szCs w:val="16"/>
-              </w:rPr>
-              <w:t>oper</w:t>
-            </w:r>
-            <w:proofErr w:type="spellEnd"/>
-            <w:r>
-              <w:rPr>
-                <w:sz w:val="16"/>
-                <w:szCs w:val="16"/>
-              </w:rPr>
-              <w:t>="download")</w:t>
+              <w:t>/cert/{cert-Id} (oper="download")</w:t>
             </w:r>
           </w:p>
         </w:tc>
@@ -1640,6 +1571,14 @@
                 <w:szCs w:val="16"/>
               </w:rPr>
             </w:pPr>
+            <w:r>
+              <w:rPr>
+                <w:rFonts w:hint="eastAsia"/>
+                <w:sz w:val="16"/>
+                <w:szCs w:val="16"/>
+              </w:rPr>
+              <w:t>인증서 다운로드</w:t>
+            </w:r>
           </w:p>
         </w:tc>
       </w:tr>
@@ -1686,23 +1625,7 @@
                 <w:sz w:val="16"/>
                 <w:szCs w:val="16"/>
               </w:rPr>
-              <w:t>/cert (</w:t>
-            </w:r>
-            <w:proofErr w:type="spellStart"/>
-            <w:r>
-              <w:rPr>
-                <w:sz w:val="16"/>
-                <w:szCs w:val="16"/>
-              </w:rPr>
-              <w:t>oper</w:t>
-            </w:r>
-            <w:proofErr w:type="spellEnd"/>
-            <w:r>
-              <w:rPr>
-                <w:sz w:val="16"/>
-                <w:szCs w:val="16"/>
-              </w:rPr>
-              <w:t>="verify")</w:t>
+              <w:t>/cert (oper="verify")</w:t>
             </w:r>
           </w:p>
         </w:tc>
@@ -1746,6 +1669,14 @@
                 <w:szCs w:val="16"/>
               </w:rPr>
             </w:pPr>
+            <w:r>
+              <w:rPr>
+                <w:rFonts w:hint="eastAsia"/>
+                <w:sz w:val="16"/>
+                <w:szCs w:val="16"/>
+              </w:rPr>
+              <w:t>인증서 체인검증</w:t>
+            </w:r>
           </w:p>
         </w:tc>
       </w:tr>
@@ -1866,7 +1797,6 @@
               </w:rPr>
               <w:t xml:space="preserve">, </w:t>
             </w:r>
-            <w:proofErr w:type="spellStart"/>
             <w:r>
               <w:rPr>
                 <w:b/>
@@ -1875,7 +1805,6 @@
               </w:rPr>
               <w:t>GroupController</w:t>
             </w:r>
-            <w:proofErr w:type="spellEnd"/>
           </w:p>
         </w:tc>
       </w:tr>
@@ -1986,6 +1915,14 @@
                 <w:szCs w:val="16"/>
               </w:rPr>
             </w:pPr>
+            <w:r>
+              <w:rPr>
+                <w:rFonts w:hint="eastAsia"/>
+                <w:sz w:val="16"/>
+                <w:szCs w:val="16"/>
+              </w:rPr>
+              <w:t>그룹 페이지 이동</w:t>
+            </w:r>
           </w:p>
         </w:tc>
       </w:tr>
@@ -2035,7 +1972,6 @@
               </w:rPr>
               <w:t>/</w:t>
             </w:r>
-            <w:proofErr w:type="spellStart"/>
             <w:r>
               <w:rPr>
                 <w:sz w:val="16"/>
@@ -2048,15 +1984,7 @@
                 <w:sz w:val="16"/>
                 <w:szCs w:val="16"/>
               </w:rPr>
-              <w:t>?page</w:t>
-            </w:r>
-            <w:proofErr w:type="spellEnd"/>
-            <w:r>
-              <w:rPr>
-                <w:sz w:val="16"/>
-                <w:szCs w:val="16"/>
-              </w:rPr>
-              <w:t>=1&amp;pagePerNum=10</w:t>
+              <w:t>?page=1&amp;pagePerNum=10</w:t>
             </w:r>
           </w:p>
         </w:tc>
@@ -2100,6 +2028,14 @@
                 <w:szCs w:val="16"/>
               </w:rPr>
             </w:pPr>
+            <w:r>
+              <w:rPr>
+                <w:rFonts w:hint="eastAsia"/>
+                <w:sz w:val="16"/>
+                <w:szCs w:val="16"/>
+              </w:rPr>
+              <w:t>그룹 리스트 출력</w:t>
+            </w:r>
           </w:p>
         </w:tc>
       </w:tr>
@@ -2153,23 +2089,7 @@
                 <w:sz w:val="16"/>
                 <w:szCs w:val="16"/>
               </w:rPr>
-              <w:t>/group/{</w:t>
-            </w:r>
-            <w:proofErr w:type="spellStart"/>
-            <w:r>
-              <w:rPr>
-                <w:sz w:val="16"/>
-                <w:szCs w:val="16"/>
-              </w:rPr>
-              <w:t>groupId</w:t>
-            </w:r>
-            <w:proofErr w:type="spellEnd"/>
-            <w:r>
-              <w:rPr>
-                <w:sz w:val="16"/>
-                <w:szCs w:val="16"/>
-              </w:rPr>
-              <w:t>}/user</w:t>
+              <w:t>/group/{groupId}/user</w:t>
             </w:r>
             <w:r>
               <w:rPr>
@@ -2227,6 +2147,14 @@
                 <w:szCs w:val="16"/>
               </w:rPr>
             </w:pPr>
+            <w:r>
+              <w:rPr>
+                <w:rFonts w:hint="eastAsia"/>
+                <w:sz w:val="16"/>
+                <w:szCs w:val="16"/>
+              </w:rPr>
+              <w:t>그룹 가입 신청한 유저 리스트 출력</w:t>
+            </w:r>
           </w:p>
         </w:tc>
       </w:tr>
@@ -2317,6 +2245,14 @@
                 <w:szCs w:val="16"/>
               </w:rPr>
             </w:pPr>
+            <w:r>
+              <w:rPr>
+                <w:rFonts w:hint="eastAsia"/>
+                <w:sz w:val="16"/>
+                <w:szCs w:val="16"/>
+              </w:rPr>
+              <w:t>그룹 등록 신청</w:t>
+            </w:r>
           </w:p>
         </w:tc>
       </w:tr>
@@ -2363,39 +2299,7 @@
                 <w:sz w:val="16"/>
                 <w:szCs w:val="16"/>
               </w:rPr>
-              <w:t>/group/{</w:t>
-            </w:r>
-            <w:proofErr w:type="spellStart"/>
-            <w:r>
-              <w:rPr>
-                <w:sz w:val="16"/>
-                <w:szCs w:val="16"/>
-              </w:rPr>
-              <w:t>groupId</w:t>
-            </w:r>
-            <w:proofErr w:type="spellEnd"/>
-            <w:r>
-              <w:rPr>
-                <w:sz w:val="16"/>
-                <w:szCs w:val="16"/>
-              </w:rPr>
-              <w:t>}/user/{</w:t>
-            </w:r>
-            <w:proofErr w:type="spellStart"/>
-            <w:r>
-              <w:rPr>
-                <w:sz w:val="16"/>
-                <w:szCs w:val="16"/>
-              </w:rPr>
-              <w:t>userId</w:t>
-            </w:r>
-            <w:proofErr w:type="spellEnd"/>
-            <w:r>
-              <w:rPr>
-                <w:sz w:val="16"/>
-                <w:szCs w:val="16"/>
-              </w:rPr>
-              <w:t>}</w:t>
+              <w:t>/group/{groupId}/user/{userId}</w:t>
             </w:r>
           </w:p>
         </w:tc>
@@ -2439,6 +2343,14 @@
                 <w:szCs w:val="16"/>
               </w:rPr>
             </w:pPr>
+            <w:r>
+              <w:rPr>
+                <w:rFonts w:hint="eastAsia"/>
+                <w:sz w:val="16"/>
+                <w:szCs w:val="16"/>
+              </w:rPr>
+              <w:t>그룹에 가입한 유저 리스트 출력</w:t>
+            </w:r>
           </w:p>
         </w:tc>
       </w:tr>
@@ -2459,37 +2371,12 @@
                 <w:szCs w:val="16"/>
               </w:rPr>
             </w:pPr>
-            <w:proofErr w:type="spellStart"/>
-            <w:r>
-              <w:rPr>
-                <w:sz w:val="16"/>
-                <w:szCs w:val="16"/>
-              </w:rPr>
-              <w:t>appliedUser</w:t>
-            </w:r>
-            <w:proofErr w:type="spellEnd"/>
-            <w:r>
-              <w:rPr>
-                <w:sz w:val="16"/>
-                <w:szCs w:val="16"/>
-              </w:rPr>
-              <w:t>/{</w:t>
-            </w:r>
-            <w:proofErr w:type="spellStart"/>
-            <w:r>
-              <w:rPr>
-                <w:sz w:val="16"/>
-                <w:szCs w:val="16"/>
-              </w:rPr>
-              <w:t>appliedUserId</w:t>
-            </w:r>
-            <w:proofErr w:type="spellEnd"/>
-            <w:r>
-              <w:rPr>
-                <w:sz w:val="16"/>
-                <w:szCs w:val="16"/>
-              </w:rPr>
-              <w:t>}</w:t>
+            <w:r>
+              <w:rPr>
+                <w:sz w:val="16"/>
+                <w:szCs w:val="16"/>
+              </w:rPr>
+              <w:t>appliedUser/{appliedUserId}</w:t>
             </w:r>
           </w:p>
         </w:tc>
@@ -2510,39 +2397,7 @@
                 <w:sz w:val="16"/>
                 <w:szCs w:val="16"/>
               </w:rPr>
-              <w:t>/group/{</w:t>
-            </w:r>
-            <w:proofErr w:type="spellStart"/>
-            <w:r>
-              <w:rPr>
-                <w:sz w:val="16"/>
-                <w:szCs w:val="16"/>
-              </w:rPr>
-              <w:t>groupId</w:t>
-            </w:r>
-            <w:proofErr w:type="spellEnd"/>
-            <w:r>
-              <w:rPr>
-                <w:sz w:val="16"/>
-                <w:szCs w:val="16"/>
-              </w:rPr>
-              <w:t>}/user/{</w:t>
-            </w:r>
-            <w:proofErr w:type="spellStart"/>
-            <w:r>
-              <w:rPr>
-                <w:sz w:val="16"/>
-                <w:szCs w:val="16"/>
-              </w:rPr>
-              <w:t>userId</w:t>
-            </w:r>
-            <w:proofErr w:type="spellEnd"/>
-            <w:r>
-              <w:rPr>
-                <w:sz w:val="16"/>
-                <w:szCs w:val="16"/>
-              </w:rPr>
-              <w:t>}</w:t>
+              <w:t>/group/{groupId}/user/{userId}</w:t>
             </w:r>
           </w:p>
         </w:tc>
@@ -2586,6 +2441,14 @@
                 <w:szCs w:val="16"/>
               </w:rPr>
             </w:pPr>
+            <w:r>
+              <w:rPr>
+                <w:rFonts w:hint="eastAsia"/>
+                <w:sz w:val="16"/>
+                <w:szCs w:val="16"/>
+              </w:rPr>
+              <w:t>그룹 가입 신청한 유저 승낙</w:t>
+            </w:r>
           </w:p>
         </w:tc>
       </w:tr>
@@ -2635,23 +2498,7 @@
                 <w:sz w:val="16"/>
                 <w:szCs w:val="16"/>
               </w:rPr>
-              <w:t>/group/{</w:t>
-            </w:r>
-            <w:proofErr w:type="spellStart"/>
-            <w:r>
-              <w:rPr>
-                <w:sz w:val="16"/>
-                <w:szCs w:val="16"/>
-              </w:rPr>
-              <w:t>groupId</w:t>
-            </w:r>
-            <w:proofErr w:type="spellEnd"/>
-            <w:r>
-              <w:rPr>
-                <w:sz w:val="16"/>
-                <w:szCs w:val="16"/>
-              </w:rPr>
-              <w:t xml:space="preserve">}/user </w:t>
+              <w:t xml:space="preserve">/group/{groupId}/user </w:t>
             </w:r>
           </w:p>
         </w:tc>
@@ -2695,6 +2542,14 @@
                 <w:szCs w:val="16"/>
               </w:rPr>
             </w:pPr>
+            <w:r>
+              <w:rPr>
+                <w:rFonts w:hint="eastAsia"/>
+                <w:sz w:val="16"/>
+                <w:szCs w:val="16"/>
+              </w:rPr>
+              <w:t>그룹 가입 신청</w:t>
+            </w:r>
           </w:p>
         </w:tc>
       </w:tr>
@@ -2742,39 +2597,7 @@
                 <w:sz w:val="16"/>
                 <w:szCs w:val="16"/>
               </w:rPr>
-              <w:t>/group/{</w:t>
-            </w:r>
-            <w:proofErr w:type="spellStart"/>
-            <w:r>
-              <w:rPr>
-                <w:sz w:val="16"/>
-                <w:szCs w:val="16"/>
-              </w:rPr>
-              <w:t>groupId</w:t>
-            </w:r>
-            <w:proofErr w:type="spellEnd"/>
-            <w:r>
-              <w:rPr>
-                <w:sz w:val="16"/>
-                <w:szCs w:val="16"/>
-              </w:rPr>
-              <w:t>}/user/{</w:t>
-            </w:r>
-            <w:proofErr w:type="spellStart"/>
-            <w:r>
-              <w:rPr>
-                <w:sz w:val="16"/>
-                <w:szCs w:val="16"/>
-              </w:rPr>
-              <w:t>userId</w:t>
-            </w:r>
-            <w:proofErr w:type="spellEnd"/>
-            <w:r>
-              <w:rPr>
-                <w:sz w:val="16"/>
-                <w:szCs w:val="16"/>
-              </w:rPr>
-              <w:t>}</w:t>
+              <w:t>/group/{groupId}/user/{userId}</w:t>
             </w:r>
           </w:p>
         </w:tc>
@@ -2819,6 +2642,14 @@
                 <w:szCs w:val="16"/>
               </w:rPr>
             </w:pPr>
+            <w:r>
+              <w:rPr>
+                <w:rFonts w:hint="eastAsia"/>
+                <w:sz w:val="16"/>
+                <w:szCs w:val="16"/>
+              </w:rPr>
+              <w:t>그룹에 가입한 유저 추방</w:t>
+            </w:r>
           </w:p>
         </w:tc>
       </w:tr>
@@ -2837,12 +2668,14 @@
                 <w:tab w:val="left" w:pos="1340"/>
               </w:tabs>
               <w:rPr>
-                <w:sz w:val="16"/>
-                <w:szCs w:val="16"/>
-              </w:rPr>
-            </w:pPr>
-            <w:r>
-              <w:rPr>
+                <w:color w:val="FF0000"/>
+                <w:sz w:val="16"/>
+                <w:szCs w:val="16"/>
+              </w:rPr>
+            </w:pPr>
+            <w:r>
+              <w:rPr>
+                <w:color w:val="FF0000"/>
                 <w:sz w:val="16"/>
                 <w:szCs w:val="16"/>
               </w:rPr>
@@ -2857,16 +2690,34 @@
           <w:p>
             <w:pPr>
               <w:rPr>
-                <w:sz w:val="16"/>
-                <w:szCs w:val="16"/>
-              </w:rPr>
-            </w:pPr>
-            <w:r>
-              <w:rPr>
-                <w:sz w:val="16"/>
-                <w:szCs w:val="16"/>
-              </w:rPr>
-              <w:t>/group/user/applied-groups</w:t>
+                <w:color w:val="FF0000"/>
+                <w:sz w:val="16"/>
+                <w:szCs w:val="16"/>
+              </w:rPr>
+            </w:pPr>
+            <w:r>
+              <w:rPr>
+                <w:color w:val="FF0000"/>
+                <w:sz w:val="16"/>
+                <w:szCs w:val="16"/>
+              </w:rPr>
+              <w:t>/</w:t>
+            </w:r>
+            <w:r>
+              <w:rPr>
+                <w:color w:val="FF0000"/>
+                <w:sz w:val="16"/>
+                <w:szCs w:val="16"/>
+              </w:rPr>
+              <w:t>user/{userId}/</w:t>
+            </w:r>
+            <w:r>
+              <w:rPr>
+                <w:color w:val="FF0000"/>
+                <w:sz w:val="16"/>
+                <w:szCs w:val="16"/>
+              </w:rPr>
+              <w:t>applied-groups</w:t>
             </w:r>
           </w:p>
         </w:tc>
@@ -2878,13 +2729,15 @@
             <w:pPr>
               <w:rPr>
                 <w:rFonts w:hint="eastAsia"/>
-                <w:sz w:val="16"/>
-                <w:szCs w:val="16"/>
-              </w:rPr>
-            </w:pPr>
-            <w:r>
-              <w:rPr>
-                <w:rFonts w:hint="eastAsia"/>
+                <w:color w:val="FF0000"/>
+                <w:sz w:val="16"/>
+                <w:szCs w:val="16"/>
+              </w:rPr>
+            </w:pPr>
+            <w:r>
+              <w:rPr>
+                <w:rFonts w:hint="eastAsia"/>
+                <w:color w:val="FF0000"/>
                 <w:sz w:val="16"/>
                 <w:szCs w:val="16"/>
               </w:rPr>
@@ -2892,6 +2745,7 @@
             </w:r>
             <w:r>
               <w:rPr>
+                <w:color w:val="FF0000"/>
                 <w:sz w:val="16"/>
                 <w:szCs w:val="16"/>
               </w:rPr>
@@ -2907,10 +2761,20 @@
             <w:pPr>
               <w:rPr>
                 <w:rFonts w:hint="eastAsia"/>
-                <w:sz w:val="16"/>
-                <w:szCs w:val="16"/>
-              </w:rPr>
-            </w:pPr>
+                <w:color w:val="FF0000"/>
+                <w:sz w:val="16"/>
+                <w:szCs w:val="16"/>
+              </w:rPr>
+            </w:pPr>
+            <w:r>
+              <w:rPr>
+                <w:rFonts w:hint="eastAsia"/>
+                <w:color w:val="FF0000"/>
+                <w:sz w:val="16"/>
+                <w:szCs w:val="16"/>
+              </w:rPr>
+              <w:t>사용자가 가입한 그룹과 그룹이 갖고있는 솔루션 출력</w:t>
+            </w:r>
           </w:p>
         </w:tc>
       </w:tr>
@@ -2958,23 +2822,7 @@
                 <w:sz w:val="16"/>
                 <w:szCs w:val="16"/>
               </w:rPr>
-              <w:t>/group/{</w:t>
-            </w:r>
-            <w:proofErr w:type="spellStart"/>
-            <w:r>
-              <w:rPr>
-                <w:sz w:val="16"/>
-                <w:szCs w:val="16"/>
-              </w:rPr>
-              <w:t>groupId</w:t>
-            </w:r>
-            <w:proofErr w:type="spellEnd"/>
-            <w:r>
-              <w:rPr>
-                <w:sz w:val="16"/>
-                <w:szCs w:val="16"/>
-              </w:rPr>
-              <w:t>}/solution</w:t>
+              <w:t>/group/{groupId}/solution</w:t>
             </w:r>
           </w:p>
         </w:tc>
@@ -3019,6 +2867,14 @@
                 <w:szCs w:val="16"/>
               </w:rPr>
             </w:pPr>
+            <w:r>
+              <w:rPr>
+                <w:rFonts w:hint="eastAsia"/>
+                <w:sz w:val="16"/>
+                <w:szCs w:val="16"/>
+              </w:rPr>
+              <w:t>그룹의 솔루션 등록 신청</w:t>
+            </w:r>
           </w:p>
         </w:tc>
       </w:tr>
@@ -3138,7 +2994,6 @@
               </w:rPr>
               <w:t xml:space="preserve">, </w:t>
             </w:r>
-            <w:proofErr w:type="spellStart"/>
             <w:r>
               <w:rPr>
                 <w:b/>
@@ -3155,7 +3010,6 @@
               </w:rPr>
               <w:t>Controller</w:t>
             </w:r>
-            <w:proofErr w:type="spellEnd"/>
           </w:p>
         </w:tc>
       </w:tr>
@@ -3186,7 +3040,15 @@
                 <w:sz w:val="16"/>
                 <w:szCs w:val="16"/>
               </w:rPr>
-              <w:t>home.de</w:t>
+              <w:t>home.d</w:t>
+            </w:r>
+            <w:r>
+              <w:rPr>
+                <w:rFonts w:hint="eastAsia"/>
+                <w:sz w:val="16"/>
+                <w:szCs w:val="16"/>
+              </w:rPr>
+              <w:t>o</w:t>
             </w:r>
           </w:p>
         </w:tc>
@@ -3268,6 +3130,14 @@
                 <w:szCs w:val="16"/>
               </w:rPr>
             </w:pPr>
+            <w:r>
+              <w:rPr>
+                <w:rFonts w:hint="eastAsia"/>
+                <w:sz w:val="16"/>
+                <w:szCs w:val="16"/>
+              </w:rPr>
+              <w:t>감사로그 페이지 이동</w:t>
+            </w:r>
           </w:p>
         </w:tc>
       </w:tr>
@@ -3368,6 +3238,14 @@
                 <w:szCs w:val="16"/>
               </w:rPr>
             </w:pPr>
+            <w:r>
+              <w:rPr>
+                <w:rFonts w:hint="eastAsia"/>
+                <w:sz w:val="16"/>
+                <w:szCs w:val="16"/>
+              </w:rPr>
+              <w:t>웹 감사로그 리스트 출력</w:t>
+            </w:r>
           </w:p>
         </w:tc>
       </w:tr>
@@ -3468,6 +3346,14 @@
                 <w:szCs w:val="16"/>
               </w:rPr>
             </w:pPr>
+            <w:r>
+              <w:rPr>
+                <w:rFonts w:hint="eastAsia"/>
+                <w:sz w:val="16"/>
+                <w:szCs w:val="16"/>
+              </w:rPr>
+              <w:t>인증서 감사로그 리스트 출력</w:t>
+            </w:r>
           </w:p>
         </w:tc>
       </w:tr>
@@ -3585,7 +3471,6 @@
               </w:rPr>
               <w:t xml:space="preserve">, </w:t>
             </w:r>
-            <w:proofErr w:type="spellStart"/>
             <w:r>
               <w:rPr>
                 <w:b/>
@@ -3594,7 +3479,6 @@
               </w:rPr>
               <w:t>LoginController</w:t>
             </w:r>
-            <w:proofErr w:type="spellEnd"/>
           </w:p>
         </w:tc>
       </w:tr>
@@ -3626,6 +3510,7 @@
                 <w:sz w:val="16"/>
                 <w:szCs w:val="16"/>
               </w:rPr>
+              <w:lastRenderedPageBreak/>
               <w:t>/</w:t>
             </w:r>
           </w:p>
@@ -3701,6 +3586,14 @@
                 <w:szCs w:val="16"/>
               </w:rPr>
             </w:pPr>
+            <w:r>
+              <w:rPr>
+                <w:rFonts w:hint="eastAsia"/>
+                <w:sz w:val="16"/>
+                <w:szCs w:val="16"/>
+              </w:rPr>
+              <w:t>초기 화면</w:t>
+            </w:r>
           </w:p>
         </w:tc>
       </w:tr>
@@ -3728,7 +3621,6 @@
                 <w:sz w:val="16"/>
                 <w:szCs w:val="16"/>
               </w:rPr>
-              <w:lastRenderedPageBreak/>
               <w:t>Login.do</w:t>
             </w:r>
           </w:p>
@@ -3802,6 +3694,14 @@
                 <w:szCs w:val="16"/>
               </w:rPr>
             </w:pPr>
+            <w:r>
+              <w:rPr>
+                <w:rFonts w:hint="eastAsia"/>
+                <w:sz w:val="16"/>
+                <w:szCs w:val="16"/>
+              </w:rPr>
+              <w:t xml:space="preserve">로그인 </w:t>
+            </w:r>
           </w:p>
         </w:tc>
       </w:tr>
@@ -3859,8 +3759,6 @@
               </w:rPr>
               <w:t>logout</w:t>
             </w:r>
-            <w:bookmarkStart w:id="0" w:name="_GoBack"/>
-            <w:bookmarkEnd w:id="0"/>
           </w:p>
         </w:tc>
         <w:tc>
@@ -3904,6 +3802,14 @@
                 <w:szCs w:val="16"/>
               </w:rPr>
             </w:pPr>
+            <w:r>
+              <w:rPr>
+                <w:rFonts w:hint="eastAsia"/>
+                <w:sz w:val="16"/>
+                <w:szCs w:val="16"/>
+              </w:rPr>
+              <w:t>로그아웃</w:t>
+            </w:r>
           </w:p>
         </w:tc>
       </w:tr>
@@ -3922,13 +3828,15 @@
                 <w:tab w:val="left" w:pos="1340"/>
               </w:tabs>
               <w:rPr>
-                <w:sz w:val="16"/>
-                <w:szCs w:val="16"/>
-              </w:rPr>
-            </w:pPr>
-            <w:r>
-              <w:rPr>
-                <w:rFonts w:hint="eastAsia"/>
+                <w:color w:val="FF0000"/>
+                <w:sz w:val="16"/>
+                <w:szCs w:val="16"/>
+              </w:rPr>
+            </w:pPr>
+            <w:r>
+              <w:rPr>
+                <w:rFonts w:hint="eastAsia"/>
+                <w:color w:val="FF0000"/>
                 <w:sz w:val="16"/>
                 <w:szCs w:val="16"/>
               </w:rPr>
@@ -3936,6 +3844,7 @@
             </w:r>
             <w:r>
               <w:rPr>
+                <w:color w:val="FF0000"/>
                 <w:sz w:val="16"/>
                 <w:szCs w:val="16"/>
               </w:rPr>
@@ -3950,12 +3859,14 @@
           <w:p>
             <w:pPr>
               <w:rPr>
-                <w:sz w:val="16"/>
-                <w:szCs w:val="16"/>
-              </w:rPr>
-            </w:pPr>
-            <w:r>
-              <w:rPr>
+                <w:color w:val="FF0000"/>
+                <w:sz w:val="16"/>
+                <w:szCs w:val="16"/>
+              </w:rPr>
+            </w:pPr>
+            <w:r>
+              <w:rPr>
+                <w:color w:val="FF0000"/>
                 <w:sz w:val="16"/>
                 <w:szCs w:val="16"/>
               </w:rPr>
@@ -3971,13 +3882,15 @@
             <w:pPr>
               <w:rPr>
                 <w:rFonts w:hint="eastAsia"/>
-                <w:sz w:val="16"/>
-                <w:szCs w:val="16"/>
-              </w:rPr>
-            </w:pPr>
-            <w:r>
-              <w:rPr>
-                <w:rFonts w:hint="eastAsia"/>
+                <w:color w:val="FF0000"/>
+                <w:sz w:val="16"/>
+                <w:szCs w:val="16"/>
+              </w:rPr>
+            </w:pPr>
+            <w:r>
+              <w:rPr>
+                <w:rFonts w:hint="eastAsia"/>
+                <w:color w:val="FF0000"/>
                 <w:sz w:val="16"/>
                 <w:szCs w:val="16"/>
               </w:rPr>
@@ -3985,6 +3898,7 @@
             </w:r>
             <w:r>
               <w:rPr>
+                <w:color w:val="FF0000"/>
                 <w:sz w:val="16"/>
                 <w:szCs w:val="16"/>
               </w:rPr>
@@ -4000,10 +3914,20 @@
             <w:pPr>
               <w:rPr>
                 <w:rFonts w:hint="eastAsia"/>
-                <w:sz w:val="16"/>
-                <w:szCs w:val="16"/>
-              </w:rPr>
-            </w:pPr>
+                <w:color w:val="FF0000"/>
+                <w:sz w:val="16"/>
+                <w:szCs w:val="16"/>
+              </w:rPr>
+            </w:pPr>
+            <w:r>
+              <w:rPr>
+                <w:rFonts w:hint="eastAsia"/>
+                <w:color w:val="FF0000"/>
+                <w:sz w:val="16"/>
+                <w:szCs w:val="16"/>
+              </w:rPr>
+              <w:t>그룹 리스트 출력</w:t>
+            </w:r>
           </w:p>
         </w:tc>
       </w:tr>
@@ -4105,7 +4029,6 @@
               </w:rPr>
               <w:t xml:space="preserve">, </w:t>
             </w:r>
-            <w:proofErr w:type="spellStart"/>
             <w:r>
               <w:rPr>
                 <w:b/>
@@ -4122,7 +4045,6 @@
               </w:rPr>
               <w:t>Controller</w:t>
             </w:r>
-            <w:proofErr w:type="spellEnd"/>
           </w:p>
         </w:tc>
       </w:tr>
@@ -4173,7 +4095,6 @@
               </w:rPr>
               <w:t>/</w:t>
             </w:r>
-            <w:proofErr w:type="spellStart"/>
             <w:r>
               <w:rPr>
                 <w:sz w:val="16"/>
@@ -4181,21 +4102,6 @@
               </w:rPr>
               <w:t>user</w:t>
             </w:r>
-            <w:r>
-              <w:rPr>
-                <w:sz w:val="16"/>
-                <w:szCs w:val="16"/>
-              </w:rPr>
-              <w:t>?page</w:t>
-            </w:r>
-            <w:proofErr w:type="spellEnd"/>
-            <w:r>
-              <w:rPr>
-                <w:sz w:val="16"/>
-                <w:szCs w:val="16"/>
-              </w:rPr>
-              <w:t>=1&amp;pagePerNum=10</w:t>
-            </w:r>
           </w:p>
         </w:tc>
         <w:tc>
@@ -4239,6 +4145,14 @@
                 <w:szCs w:val="16"/>
               </w:rPr>
             </w:pPr>
+            <w:r>
+              <w:rPr>
+                <w:rFonts w:hint="eastAsia"/>
+                <w:sz w:val="16"/>
+                <w:szCs w:val="16"/>
+              </w:rPr>
+              <w:t>유저 페이지 이동</w:t>
+            </w:r>
           </w:p>
         </w:tc>
       </w:tr>
@@ -4339,6 +4253,14 @@
                 <w:szCs w:val="16"/>
               </w:rPr>
             </w:pPr>
+            <w:r>
+              <w:rPr>
+                <w:rFonts w:hint="eastAsia"/>
+                <w:sz w:val="16"/>
+                <w:szCs w:val="16"/>
+              </w:rPr>
+              <w:t>유저 추가</w:t>
+            </w:r>
           </w:p>
         </w:tc>
       </w:tr>
@@ -4394,23 +4316,7 @@
                 <w:sz w:val="16"/>
                 <w:szCs w:val="16"/>
               </w:rPr>
-              <w:t>user/{</w:t>
-            </w:r>
-            <w:proofErr w:type="spellStart"/>
-            <w:r>
-              <w:rPr>
-                <w:sz w:val="16"/>
-                <w:szCs w:val="16"/>
-              </w:rPr>
-              <w:t>userId</w:t>
-            </w:r>
-            <w:proofErr w:type="spellEnd"/>
-            <w:r>
-              <w:rPr>
-                <w:sz w:val="16"/>
-                <w:szCs w:val="16"/>
-              </w:rPr>
-              <w:t>}</w:t>
+              <w:t>user/{userId}</w:t>
             </w:r>
           </w:p>
         </w:tc>
@@ -4455,6 +4361,14 @@
                 <w:szCs w:val="16"/>
               </w:rPr>
             </w:pPr>
+            <w:r>
+              <w:rPr>
+                <w:rFonts w:hint="eastAsia"/>
+                <w:sz w:val="16"/>
+                <w:szCs w:val="16"/>
+              </w:rPr>
+              <w:t>유저 삭제</w:t>
+            </w:r>
           </w:p>
         </w:tc>
       </w:tr>
@@ -4519,6 +4433,13 @@
               </w:rPr>
               <w:t>user</w:t>
             </w:r>
+            <w:r>
+              <w:rPr>
+                <w:sz w:val="16"/>
+                <w:szCs w:val="16"/>
+              </w:rPr>
+              <w:t>?page=1&amp;pagePerNum=10</w:t>
+            </w:r>
           </w:p>
         </w:tc>
         <w:tc>
@@ -4562,6 +4483,16 @@
                 <w:szCs w:val="16"/>
               </w:rPr>
             </w:pPr>
+            <w:r>
+              <w:rPr>
+                <w:rFonts w:hint="eastAsia"/>
+                <w:sz w:val="16"/>
+                <w:szCs w:val="16"/>
+              </w:rPr>
+              <w:t>유저 페이지 출력</w:t>
+            </w:r>
+            <w:bookmarkStart w:id="0" w:name="_GoBack"/>
+            <w:bookmarkEnd w:id="0"/>
           </w:p>
         </w:tc>
       </w:tr>
@@ -4881,1473 +4812,6 @@
     <w:pPr>
       <w:pStyle w:val="a4"/>
     </w:pPr>
-    <w:r>
-      <w:rPr>
-        <w:noProof/>
-      </w:rPr>
-      <mc:AlternateContent>
-        <mc:Choice Requires="wpg">
-          <w:drawing>
-            <wp:anchor distT="0" distB="0" distL="114300" distR="114300" simplePos="0" relativeHeight="251693056" behindDoc="0" locked="0" layoutInCell="1" allowOverlap="1">
-              <wp:simplePos x="0" y="0"/>
-              <wp:positionH relativeFrom="page">
-                <wp:posOffset>1079500</wp:posOffset>
-              </wp:positionH>
-              <wp:positionV relativeFrom="page">
-                <wp:posOffset>914400</wp:posOffset>
-              </wp:positionV>
-              <wp:extent cx="8535035" cy="5732145"/>
-              <wp:effectExtent l="0" t="0" r="0" b="0"/>
-              <wp:wrapNone/>
-              <wp:docPr id="36" name="Genko:A4:20:10:P:0::" hidden="1"/>
-              <wp:cNvGraphicFramePr/>
-              <a:graphic xmlns:a="http://schemas.openxmlformats.org/drawingml/2006/main">
-                <a:graphicData uri="http://schemas.microsoft.com/office/word/2010/wordprocessingGroup">
-                  <wpg:wgp>
-                    <wpg:cNvGrpSpPr/>
-                    <wpg:grpSpPr>
-                      <a:xfrm>
-                        <a:off x="0" y="0"/>
-                        <a:ext cx="8535035" cy="5732145"/>
-                        <a:chOff x="0" y="0"/>
-                        <a:chExt cx="8535638" cy="5732145"/>
-                      </a:xfrm>
-                    </wpg:grpSpPr>
-                    <wps:wsp>
-                      <wps:cNvPr id="4" name="직사각형 4"/>
-                      <wps:cNvSpPr/>
-                      <wps:spPr>
-                        <a:xfrm>
-                          <a:off x="0" y="0"/>
-                          <a:ext cx="426688" cy="5732145"/>
-                        </a:xfrm>
-                        <a:prstGeom prst="rect">
-                          <a:avLst/>
-                        </a:prstGeom>
-                        <a:solidFill>
-                          <a:srgbClr val="FFFFFF"/>
-                        </a:solidFill>
-                        <a:ln w="6350">
-                          <a:solidFill>
-                            <a:srgbClr val="FF0000"/>
-                          </a:solidFill>
-                        </a:ln>
-                      </wps:spPr>
-                      <wps:style>
-                        <a:lnRef idx="2">
-                          <a:schemeClr val="accent1">
-                            <a:shade val="50000"/>
-                          </a:schemeClr>
-                        </a:lnRef>
-                        <a:fillRef idx="1">
-                          <a:schemeClr val="accent1"/>
-                        </a:fillRef>
-                        <a:effectRef idx="0">
-                          <a:schemeClr val="accent1"/>
-                        </a:effectRef>
-                        <a:fontRef idx="minor">
-                          <a:schemeClr val="lt1"/>
-                        </a:fontRef>
-                      </wps:style>
-                      <wps:bodyPr rot="0" spcFirstLastPara="0" vertOverflow="overflow" horzOverflow="overflow" vert="horz" wrap="square" lIns="91440" tIns="45720" rIns="91440" bIns="45720" numCol="1" spcCol="0" rtlCol="0" fromWordArt="0" anchor="ctr" anchorCtr="0" forceAA="0" compatLnSpc="1">
-                        <a:prstTxWarp prst="textNoShape">
-                          <a:avLst/>
-                        </a:prstTxWarp>
-                        <a:noAutofit/>
-                      </wps:bodyPr>
-                    </wps:wsp>
-                    <wps:wsp>
-                      <wps:cNvPr id="5" name="직사각형 5"/>
-                      <wps:cNvSpPr/>
-                      <wps:spPr>
-                        <a:xfrm>
-                          <a:off x="425450" y="0"/>
-                          <a:ext cx="426689" cy="5732145"/>
-                        </a:xfrm>
-                        <a:prstGeom prst="rect">
-                          <a:avLst/>
-                        </a:prstGeom>
-                        <a:solidFill>
-                          <a:srgbClr val="FFFFFF"/>
-                        </a:solidFill>
-                        <a:ln w="6350">
-                          <a:solidFill>
-                            <a:srgbClr val="FF0000"/>
-                          </a:solidFill>
-                        </a:ln>
-                      </wps:spPr>
-                      <wps:style>
-                        <a:lnRef idx="2">
-                          <a:schemeClr val="accent1">
-                            <a:shade val="50000"/>
-                          </a:schemeClr>
-                        </a:lnRef>
-                        <a:fillRef idx="1">
-                          <a:schemeClr val="accent1"/>
-                        </a:fillRef>
-                        <a:effectRef idx="0">
-                          <a:schemeClr val="accent1"/>
-                        </a:effectRef>
-                        <a:fontRef idx="minor">
-                          <a:schemeClr val="lt1"/>
-                        </a:fontRef>
-                      </wps:style>
-                      <wps:bodyPr rot="0" spcFirstLastPara="0" vertOverflow="overflow" horzOverflow="overflow" vert="horz" wrap="square" lIns="91440" tIns="45720" rIns="91440" bIns="45720" numCol="1" spcCol="0" rtlCol="0" fromWordArt="0" anchor="ctr" anchorCtr="0" forceAA="0" compatLnSpc="1">
-                        <a:prstTxWarp prst="textNoShape">
-                          <a:avLst/>
-                        </a:prstTxWarp>
-                        <a:noAutofit/>
-                      </wps:bodyPr>
-                    </wps:wsp>
-                    <wps:wsp>
-                      <wps:cNvPr id="6" name="직사각형 6"/>
-                      <wps:cNvSpPr/>
-                      <wps:spPr>
-                        <a:xfrm>
-                          <a:off x="850900" y="0"/>
-                          <a:ext cx="426688" cy="5732145"/>
-                        </a:xfrm>
-                        <a:prstGeom prst="rect">
-                          <a:avLst/>
-                        </a:prstGeom>
-                        <a:solidFill>
-                          <a:srgbClr val="FFFFFF"/>
-                        </a:solidFill>
-                        <a:ln w="6350">
-                          <a:solidFill>
-                            <a:srgbClr val="FF0000"/>
-                          </a:solidFill>
-                        </a:ln>
-                      </wps:spPr>
-                      <wps:style>
-                        <a:lnRef idx="2">
-                          <a:schemeClr val="accent1">
-                            <a:shade val="50000"/>
-                          </a:schemeClr>
-                        </a:lnRef>
-                        <a:fillRef idx="1">
-                          <a:schemeClr val="accent1"/>
-                        </a:fillRef>
-                        <a:effectRef idx="0">
-                          <a:schemeClr val="accent1"/>
-                        </a:effectRef>
-                        <a:fontRef idx="minor">
-                          <a:schemeClr val="lt1"/>
-                        </a:fontRef>
-                      </wps:style>
-                      <wps:bodyPr rot="0" spcFirstLastPara="0" vertOverflow="overflow" horzOverflow="overflow" vert="horz" wrap="square" lIns="91440" tIns="45720" rIns="91440" bIns="45720" numCol="1" spcCol="0" rtlCol="0" fromWordArt="0" anchor="ctr" anchorCtr="0" forceAA="0" compatLnSpc="1">
-                        <a:prstTxWarp prst="textNoShape">
-                          <a:avLst/>
-                        </a:prstTxWarp>
-                        <a:noAutofit/>
-                      </wps:bodyPr>
-                    </wps:wsp>
-                    <wps:wsp>
-                      <wps:cNvPr id="7" name="직사각형 7"/>
-                      <wps:cNvSpPr/>
-                      <wps:spPr>
-                        <a:xfrm>
-                          <a:off x="1282700" y="0"/>
-                          <a:ext cx="426688" cy="5732145"/>
-                        </a:xfrm>
-                        <a:prstGeom prst="rect">
-                          <a:avLst/>
-                        </a:prstGeom>
-                        <a:solidFill>
-                          <a:srgbClr val="FFFFFF"/>
-                        </a:solidFill>
-                        <a:ln w="6350">
-                          <a:solidFill>
-                            <a:srgbClr val="FF0000"/>
-                          </a:solidFill>
-                        </a:ln>
-                      </wps:spPr>
-                      <wps:style>
-                        <a:lnRef idx="2">
-                          <a:schemeClr val="accent1">
-                            <a:shade val="50000"/>
-                          </a:schemeClr>
-                        </a:lnRef>
-                        <a:fillRef idx="1">
-                          <a:schemeClr val="accent1"/>
-                        </a:fillRef>
-                        <a:effectRef idx="0">
-                          <a:schemeClr val="accent1"/>
-                        </a:effectRef>
-                        <a:fontRef idx="minor">
-                          <a:schemeClr val="lt1"/>
-                        </a:fontRef>
-                      </wps:style>
-                      <wps:bodyPr rot="0" spcFirstLastPara="0" vertOverflow="overflow" horzOverflow="overflow" vert="horz" wrap="square" lIns="91440" tIns="45720" rIns="91440" bIns="45720" numCol="1" spcCol="0" rtlCol="0" fromWordArt="0" anchor="ctr" anchorCtr="0" forceAA="0" compatLnSpc="1">
-                        <a:prstTxWarp prst="textNoShape">
-                          <a:avLst/>
-                        </a:prstTxWarp>
-                        <a:noAutofit/>
-                      </wps:bodyPr>
-                    </wps:wsp>
-                    <wps:wsp>
-                      <wps:cNvPr id="8" name="직사각형 8"/>
-                      <wps:cNvSpPr/>
-                      <wps:spPr>
-                        <a:xfrm>
-                          <a:off x="1708150" y="0"/>
-                          <a:ext cx="426688" cy="5732145"/>
-                        </a:xfrm>
-                        <a:prstGeom prst="rect">
-                          <a:avLst/>
-                        </a:prstGeom>
-                        <a:solidFill>
-                          <a:srgbClr val="FFFFFF"/>
-                        </a:solidFill>
-                        <a:ln w="6350">
-                          <a:solidFill>
-                            <a:srgbClr val="FF0000"/>
-                          </a:solidFill>
-                        </a:ln>
-                      </wps:spPr>
-                      <wps:style>
-                        <a:lnRef idx="2">
-                          <a:schemeClr val="accent1">
-                            <a:shade val="50000"/>
-                          </a:schemeClr>
-                        </a:lnRef>
-                        <a:fillRef idx="1">
-                          <a:schemeClr val="accent1"/>
-                        </a:fillRef>
-                        <a:effectRef idx="0">
-                          <a:schemeClr val="accent1"/>
-                        </a:effectRef>
-                        <a:fontRef idx="minor">
-                          <a:schemeClr val="lt1"/>
-                        </a:fontRef>
-                      </wps:style>
-                      <wps:bodyPr rot="0" spcFirstLastPara="0" vertOverflow="overflow" horzOverflow="overflow" vert="horz" wrap="square" lIns="91440" tIns="45720" rIns="91440" bIns="45720" numCol="1" spcCol="0" rtlCol="0" fromWordArt="0" anchor="ctr" anchorCtr="0" forceAA="0" compatLnSpc="1">
-                        <a:prstTxWarp prst="textNoShape">
-                          <a:avLst/>
-                        </a:prstTxWarp>
-                        <a:noAutofit/>
-                      </wps:bodyPr>
-                    </wps:wsp>
-                    <wps:wsp>
-                      <wps:cNvPr id="9" name="직사각형 9"/>
-                      <wps:cNvSpPr/>
-                      <wps:spPr>
-                        <a:xfrm>
-                          <a:off x="2133600" y="0"/>
-                          <a:ext cx="426689" cy="5732145"/>
-                        </a:xfrm>
-                        <a:prstGeom prst="rect">
-                          <a:avLst/>
-                        </a:prstGeom>
-                        <a:solidFill>
-                          <a:srgbClr val="FFFFFF"/>
-                        </a:solidFill>
-                        <a:ln w="6350">
-                          <a:solidFill>
-                            <a:srgbClr val="FF0000"/>
-                          </a:solidFill>
-                        </a:ln>
-                      </wps:spPr>
-                      <wps:style>
-                        <a:lnRef idx="2">
-                          <a:schemeClr val="accent1">
-                            <a:shade val="50000"/>
-                          </a:schemeClr>
-                        </a:lnRef>
-                        <a:fillRef idx="1">
-                          <a:schemeClr val="accent1"/>
-                        </a:fillRef>
-                        <a:effectRef idx="0">
-                          <a:schemeClr val="accent1"/>
-                        </a:effectRef>
-                        <a:fontRef idx="minor">
-                          <a:schemeClr val="lt1"/>
-                        </a:fontRef>
-                      </wps:style>
-                      <wps:bodyPr rot="0" spcFirstLastPara="0" vertOverflow="overflow" horzOverflow="overflow" vert="horz" wrap="square" lIns="91440" tIns="45720" rIns="91440" bIns="45720" numCol="1" spcCol="0" rtlCol="0" fromWordArt="0" anchor="ctr" anchorCtr="0" forceAA="0" compatLnSpc="1">
-                        <a:prstTxWarp prst="textNoShape">
-                          <a:avLst/>
-                        </a:prstTxWarp>
-                        <a:noAutofit/>
-                      </wps:bodyPr>
-                    </wps:wsp>
-                    <wps:wsp>
-                      <wps:cNvPr id="10" name="직사각형 10"/>
-                      <wps:cNvSpPr/>
-                      <wps:spPr>
-                        <a:xfrm>
-                          <a:off x="2559050" y="0"/>
-                          <a:ext cx="426688" cy="5732145"/>
-                        </a:xfrm>
-                        <a:prstGeom prst="rect">
-                          <a:avLst/>
-                        </a:prstGeom>
-                        <a:solidFill>
-                          <a:srgbClr val="FFFFFF"/>
-                        </a:solidFill>
-                        <a:ln w="6350">
-                          <a:solidFill>
-                            <a:srgbClr val="FF0000"/>
-                          </a:solidFill>
-                        </a:ln>
-                      </wps:spPr>
-                      <wps:style>
-                        <a:lnRef idx="2">
-                          <a:schemeClr val="accent1">
-                            <a:shade val="50000"/>
-                          </a:schemeClr>
-                        </a:lnRef>
-                        <a:fillRef idx="1">
-                          <a:schemeClr val="accent1"/>
-                        </a:fillRef>
-                        <a:effectRef idx="0">
-                          <a:schemeClr val="accent1"/>
-                        </a:effectRef>
-                        <a:fontRef idx="minor">
-                          <a:schemeClr val="lt1"/>
-                        </a:fontRef>
-                      </wps:style>
-                      <wps:bodyPr rot="0" spcFirstLastPara="0" vertOverflow="overflow" horzOverflow="overflow" vert="horz" wrap="square" lIns="91440" tIns="45720" rIns="91440" bIns="45720" numCol="1" spcCol="0" rtlCol="0" fromWordArt="0" anchor="ctr" anchorCtr="0" forceAA="0" compatLnSpc="1">
-                        <a:prstTxWarp prst="textNoShape">
-                          <a:avLst/>
-                        </a:prstTxWarp>
-                        <a:noAutofit/>
-                      </wps:bodyPr>
-                    </wps:wsp>
-                    <wps:wsp>
-                      <wps:cNvPr id="11" name="직사각형 11"/>
-                      <wps:cNvSpPr/>
-                      <wps:spPr>
-                        <a:xfrm>
-                          <a:off x="2984500" y="0"/>
-                          <a:ext cx="426688" cy="5732145"/>
-                        </a:xfrm>
-                        <a:prstGeom prst="rect">
-                          <a:avLst/>
-                        </a:prstGeom>
-                        <a:solidFill>
-                          <a:srgbClr val="FFFFFF"/>
-                        </a:solidFill>
-                        <a:ln w="6350">
-                          <a:solidFill>
-                            <a:srgbClr val="FF0000"/>
-                          </a:solidFill>
-                        </a:ln>
-                      </wps:spPr>
-                      <wps:style>
-                        <a:lnRef idx="2">
-                          <a:schemeClr val="accent1">
-                            <a:shade val="50000"/>
-                          </a:schemeClr>
-                        </a:lnRef>
-                        <a:fillRef idx="1">
-                          <a:schemeClr val="accent1"/>
-                        </a:fillRef>
-                        <a:effectRef idx="0">
-                          <a:schemeClr val="accent1"/>
-                        </a:effectRef>
-                        <a:fontRef idx="minor">
-                          <a:schemeClr val="lt1"/>
-                        </a:fontRef>
-                      </wps:style>
-                      <wps:bodyPr rot="0" spcFirstLastPara="0" vertOverflow="overflow" horzOverflow="overflow" vert="horz" wrap="square" lIns="91440" tIns="45720" rIns="91440" bIns="45720" numCol="1" spcCol="0" rtlCol="0" fromWordArt="0" anchor="ctr" anchorCtr="0" forceAA="0" compatLnSpc="1">
-                        <a:prstTxWarp prst="textNoShape">
-                          <a:avLst/>
-                        </a:prstTxWarp>
-                        <a:noAutofit/>
-                      </wps:bodyPr>
-                    </wps:wsp>
-                    <wps:wsp>
-                      <wps:cNvPr id="12" name="직사각형 12"/>
-                      <wps:cNvSpPr/>
-                      <wps:spPr>
-                        <a:xfrm>
-                          <a:off x="3416300" y="0"/>
-                          <a:ext cx="426689" cy="5732145"/>
-                        </a:xfrm>
-                        <a:prstGeom prst="rect">
-                          <a:avLst/>
-                        </a:prstGeom>
-                        <a:solidFill>
-                          <a:srgbClr val="FFFFFF"/>
-                        </a:solidFill>
-                        <a:ln w="6350">
-                          <a:solidFill>
-                            <a:srgbClr val="FF0000"/>
-                          </a:solidFill>
-                        </a:ln>
-                      </wps:spPr>
-                      <wps:style>
-                        <a:lnRef idx="2">
-                          <a:schemeClr val="accent1">
-                            <a:shade val="50000"/>
-                          </a:schemeClr>
-                        </a:lnRef>
-                        <a:fillRef idx="1">
-                          <a:schemeClr val="accent1"/>
-                        </a:fillRef>
-                        <a:effectRef idx="0">
-                          <a:schemeClr val="accent1"/>
-                        </a:effectRef>
-                        <a:fontRef idx="minor">
-                          <a:schemeClr val="lt1"/>
-                        </a:fontRef>
-                      </wps:style>
-                      <wps:bodyPr rot="0" spcFirstLastPara="0" vertOverflow="overflow" horzOverflow="overflow" vert="horz" wrap="square" lIns="91440" tIns="45720" rIns="91440" bIns="45720" numCol="1" spcCol="0" rtlCol="0" fromWordArt="0" anchor="ctr" anchorCtr="0" forceAA="0" compatLnSpc="1">
-                        <a:prstTxWarp prst="textNoShape">
-                          <a:avLst/>
-                        </a:prstTxWarp>
-                        <a:noAutofit/>
-                      </wps:bodyPr>
-                    </wps:wsp>
-                    <wps:wsp>
-                      <wps:cNvPr id="13" name="직사각형 13"/>
-                      <wps:cNvSpPr/>
-                      <wps:spPr>
-                        <a:xfrm>
-                          <a:off x="3841750" y="0"/>
-                          <a:ext cx="426688" cy="5732145"/>
-                        </a:xfrm>
-                        <a:prstGeom prst="rect">
-                          <a:avLst/>
-                        </a:prstGeom>
-                        <a:solidFill>
-                          <a:srgbClr val="FFFFFF"/>
-                        </a:solidFill>
-                        <a:ln w="6350">
-                          <a:solidFill>
-                            <a:srgbClr val="FF0000"/>
-                          </a:solidFill>
-                        </a:ln>
-                      </wps:spPr>
-                      <wps:style>
-                        <a:lnRef idx="2">
-                          <a:schemeClr val="accent1">
-                            <a:shade val="50000"/>
-                          </a:schemeClr>
-                        </a:lnRef>
-                        <a:fillRef idx="1">
-                          <a:schemeClr val="accent1"/>
-                        </a:fillRef>
-                        <a:effectRef idx="0">
-                          <a:schemeClr val="accent1"/>
-                        </a:effectRef>
-                        <a:fontRef idx="minor">
-                          <a:schemeClr val="lt1"/>
-                        </a:fontRef>
-                      </wps:style>
-                      <wps:bodyPr rot="0" spcFirstLastPara="0" vertOverflow="overflow" horzOverflow="overflow" vert="horz" wrap="square" lIns="91440" tIns="45720" rIns="91440" bIns="45720" numCol="1" spcCol="0" rtlCol="0" fromWordArt="0" anchor="ctr" anchorCtr="0" forceAA="0" compatLnSpc="1">
-                        <a:prstTxWarp prst="textNoShape">
-                          <a:avLst/>
-                        </a:prstTxWarp>
-                        <a:noAutofit/>
-                      </wps:bodyPr>
-                    </wps:wsp>
-                    <wps:wsp>
-                      <wps:cNvPr id="14" name="직사각형 14"/>
-                      <wps:cNvSpPr/>
-                      <wps:spPr>
-                        <a:xfrm>
-                          <a:off x="4267200" y="0"/>
-                          <a:ext cx="426688" cy="5732145"/>
-                        </a:xfrm>
-                        <a:prstGeom prst="rect">
-                          <a:avLst/>
-                        </a:prstGeom>
-                        <a:solidFill>
-                          <a:srgbClr val="FFFFFF"/>
-                        </a:solidFill>
-                        <a:ln w="6350">
-                          <a:solidFill>
-                            <a:srgbClr val="FF0000"/>
-                          </a:solidFill>
-                        </a:ln>
-                      </wps:spPr>
-                      <wps:style>
-                        <a:lnRef idx="2">
-                          <a:schemeClr val="accent1">
-                            <a:shade val="50000"/>
-                          </a:schemeClr>
-                        </a:lnRef>
-                        <a:fillRef idx="1">
-                          <a:schemeClr val="accent1"/>
-                        </a:fillRef>
-                        <a:effectRef idx="0">
-                          <a:schemeClr val="accent1"/>
-                        </a:effectRef>
-                        <a:fontRef idx="minor">
-                          <a:schemeClr val="lt1"/>
-                        </a:fontRef>
-                      </wps:style>
-                      <wps:bodyPr rot="0" spcFirstLastPara="0" vertOverflow="overflow" horzOverflow="overflow" vert="horz" wrap="square" lIns="91440" tIns="45720" rIns="91440" bIns="45720" numCol="1" spcCol="0" rtlCol="0" fromWordArt="0" anchor="ctr" anchorCtr="0" forceAA="0" compatLnSpc="1">
-                        <a:prstTxWarp prst="textNoShape">
-                          <a:avLst/>
-                        </a:prstTxWarp>
-                        <a:noAutofit/>
-                      </wps:bodyPr>
-                    </wps:wsp>
-                    <wps:wsp>
-                      <wps:cNvPr id="15" name="직사각형 15"/>
-                      <wps:cNvSpPr/>
-                      <wps:spPr>
-                        <a:xfrm>
-                          <a:off x="4692650" y="0"/>
-                          <a:ext cx="426689" cy="5732145"/>
-                        </a:xfrm>
-                        <a:prstGeom prst="rect">
-                          <a:avLst/>
-                        </a:prstGeom>
-                        <a:solidFill>
-                          <a:srgbClr val="FFFFFF"/>
-                        </a:solidFill>
-                        <a:ln w="6350">
-                          <a:solidFill>
-                            <a:srgbClr val="FF0000"/>
-                          </a:solidFill>
-                        </a:ln>
-                      </wps:spPr>
-                      <wps:style>
-                        <a:lnRef idx="2">
-                          <a:schemeClr val="accent1">
-                            <a:shade val="50000"/>
-                          </a:schemeClr>
-                        </a:lnRef>
-                        <a:fillRef idx="1">
-                          <a:schemeClr val="accent1"/>
-                        </a:fillRef>
-                        <a:effectRef idx="0">
-                          <a:schemeClr val="accent1"/>
-                        </a:effectRef>
-                        <a:fontRef idx="minor">
-                          <a:schemeClr val="lt1"/>
-                        </a:fontRef>
-                      </wps:style>
-                      <wps:bodyPr rot="0" spcFirstLastPara="0" vertOverflow="overflow" horzOverflow="overflow" vert="horz" wrap="square" lIns="91440" tIns="45720" rIns="91440" bIns="45720" numCol="1" spcCol="0" rtlCol="0" fromWordArt="0" anchor="ctr" anchorCtr="0" forceAA="0" compatLnSpc="1">
-                        <a:prstTxWarp prst="textNoShape">
-                          <a:avLst/>
-                        </a:prstTxWarp>
-                        <a:noAutofit/>
-                      </wps:bodyPr>
-                    </wps:wsp>
-                    <wps:wsp>
-                      <wps:cNvPr id="16" name="직사각형 16"/>
-                      <wps:cNvSpPr/>
-                      <wps:spPr>
-                        <a:xfrm>
-                          <a:off x="5118100" y="0"/>
-                          <a:ext cx="426687" cy="5732145"/>
-                        </a:xfrm>
-                        <a:prstGeom prst="rect">
-                          <a:avLst/>
-                        </a:prstGeom>
-                        <a:solidFill>
-                          <a:srgbClr val="FFFFFF"/>
-                        </a:solidFill>
-                        <a:ln w="6350">
-                          <a:solidFill>
-                            <a:srgbClr val="FF0000"/>
-                          </a:solidFill>
-                        </a:ln>
-                      </wps:spPr>
-                      <wps:style>
-                        <a:lnRef idx="2">
-                          <a:schemeClr val="accent1">
-                            <a:shade val="50000"/>
-                          </a:schemeClr>
-                        </a:lnRef>
-                        <a:fillRef idx="1">
-                          <a:schemeClr val="accent1"/>
-                        </a:fillRef>
-                        <a:effectRef idx="0">
-                          <a:schemeClr val="accent1"/>
-                        </a:effectRef>
-                        <a:fontRef idx="minor">
-                          <a:schemeClr val="lt1"/>
-                        </a:fontRef>
-                      </wps:style>
-                      <wps:bodyPr rot="0" spcFirstLastPara="0" vertOverflow="overflow" horzOverflow="overflow" vert="horz" wrap="square" lIns="91440" tIns="45720" rIns="91440" bIns="45720" numCol="1" spcCol="0" rtlCol="0" fromWordArt="0" anchor="ctr" anchorCtr="0" forceAA="0" compatLnSpc="1">
-                        <a:prstTxWarp prst="textNoShape">
-                          <a:avLst/>
-                        </a:prstTxWarp>
-                        <a:noAutofit/>
-                      </wps:bodyPr>
-                    </wps:wsp>
-                    <wps:wsp>
-                      <wps:cNvPr id="17" name="직사각형 17"/>
-                      <wps:cNvSpPr/>
-                      <wps:spPr>
-                        <a:xfrm>
-                          <a:off x="5549900" y="0"/>
-                          <a:ext cx="426688" cy="5732145"/>
-                        </a:xfrm>
-                        <a:prstGeom prst="rect">
-                          <a:avLst/>
-                        </a:prstGeom>
-                        <a:solidFill>
-                          <a:srgbClr val="FFFFFF"/>
-                        </a:solidFill>
-                        <a:ln w="6350">
-                          <a:solidFill>
-                            <a:srgbClr val="FF0000"/>
-                          </a:solidFill>
-                        </a:ln>
-                      </wps:spPr>
-                      <wps:style>
-                        <a:lnRef idx="2">
-                          <a:schemeClr val="accent1">
-                            <a:shade val="50000"/>
-                          </a:schemeClr>
-                        </a:lnRef>
-                        <a:fillRef idx="1">
-                          <a:schemeClr val="accent1"/>
-                        </a:fillRef>
-                        <a:effectRef idx="0">
-                          <a:schemeClr val="accent1"/>
-                        </a:effectRef>
-                        <a:fontRef idx="minor">
-                          <a:schemeClr val="lt1"/>
-                        </a:fontRef>
-                      </wps:style>
-                      <wps:bodyPr rot="0" spcFirstLastPara="0" vertOverflow="overflow" horzOverflow="overflow" vert="horz" wrap="square" lIns="91440" tIns="45720" rIns="91440" bIns="45720" numCol="1" spcCol="0" rtlCol="0" fromWordArt="0" anchor="ctr" anchorCtr="0" forceAA="0" compatLnSpc="1">
-                        <a:prstTxWarp prst="textNoShape">
-                          <a:avLst/>
-                        </a:prstTxWarp>
-                        <a:noAutofit/>
-                      </wps:bodyPr>
-                    </wps:wsp>
-                    <wps:wsp>
-                      <wps:cNvPr id="18" name="직사각형 18"/>
-                      <wps:cNvSpPr/>
-                      <wps:spPr>
-                        <a:xfrm>
-                          <a:off x="5975350" y="0"/>
-                          <a:ext cx="426688" cy="5732145"/>
-                        </a:xfrm>
-                        <a:prstGeom prst="rect">
-                          <a:avLst/>
-                        </a:prstGeom>
-                        <a:solidFill>
-                          <a:srgbClr val="FFFFFF"/>
-                        </a:solidFill>
-                        <a:ln w="6350">
-                          <a:solidFill>
-                            <a:srgbClr val="FF0000"/>
-                          </a:solidFill>
-                        </a:ln>
-                      </wps:spPr>
-                      <wps:style>
-                        <a:lnRef idx="2">
-                          <a:schemeClr val="accent1">
-                            <a:shade val="50000"/>
-                          </a:schemeClr>
-                        </a:lnRef>
-                        <a:fillRef idx="1">
-                          <a:schemeClr val="accent1"/>
-                        </a:fillRef>
-                        <a:effectRef idx="0">
-                          <a:schemeClr val="accent1"/>
-                        </a:effectRef>
-                        <a:fontRef idx="minor">
-                          <a:schemeClr val="lt1"/>
-                        </a:fontRef>
-                      </wps:style>
-                      <wps:bodyPr rot="0" spcFirstLastPara="0" vertOverflow="overflow" horzOverflow="overflow" vert="horz" wrap="square" lIns="91440" tIns="45720" rIns="91440" bIns="45720" numCol="1" spcCol="0" rtlCol="0" fromWordArt="0" anchor="ctr" anchorCtr="0" forceAA="0" compatLnSpc="1">
-                        <a:prstTxWarp prst="textNoShape">
-                          <a:avLst/>
-                        </a:prstTxWarp>
-                        <a:noAutofit/>
-                      </wps:bodyPr>
-                    </wps:wsp>
-                    <wps:wsp>
-                      <wps:cNvPr id="19" name="직사각형 19"/>
-                      <wps:cNvSpPr/>
-                      <wps:spPr>
-                        <a:xfrm>
-                          <a:off x="6400800" y="0"/>
-                          <a:ext cx="426688" cy="5732145"/>
-                        </a:xfrm>
-                        <a:prstGeom prst="rect">
-                          <a:avLst/>
-                        </a:prstGeom>
-                        <a:solidFill>
-                          <a:srgbClr val="FFFFFF"/>
-                        </a:solidFill>
-                        <a:ln w="6350">
-                          <a:solidFill>
-                            <a:srgbClr val="FF0000"/>
-                          </a:solidFill>
-                        </a:ln>
-                      </wps:spPr>
-                      <wps:style>
-                        <a:lnRef idx="2">
-                          <a:schemeClr val="accent1">
-                            <a:shade val="50000"/>
-                          </a:schemeClr>
-                        </a:lnRef>
-                        <a:fillRef idx="1">
-                          <a:schemeClr val="accent1"/>
-                        </a:fillRef>
-                        <a:effectRef idx="0">
-                          <a:schemeClr val="accent1"/>
-                        </a:effectRef>
-                        <a:fontRef idx="minor">
-                          <a:schemeClr val="lt1"/>
-                        </a:fontRef>
-                      </wps:style>
-                      <wps:bodyPr rot="0" spcFirstLastPara="0" vertOverflow="overflow" horzOverflow="overflow" vert="horz" wrap="square" lIns="91440" tIns="45720" rIns="91440" bIns="45720" numCol="1" spcCol="0" rtlCol="0" fromWordArt="0" anchor="ctr" anchorCtr="0" forceAA="0" compatLnSpc="1">
-                        <a:prstTxWarp prst="textNoShape">
-                          <a:avLst/>
-                        </a:prstTxWarp>
-                        <a:noAutofit/>
-                      </wps:bodyPr>
-                    </wps:wsp>
-                    <wps:wsp>
-                      <wps:cNvPr id="20" name="직사각형 20"/>
-                      <wps:cNvSpPr/>
-                      <wps:spPr>
-                        <a:xfrm>
-                          <a:off x="6826250" y="0"/>
-                          <a:ext cx="426688" cy="5732145"/>
-                        </a:xfrm>
-                        <a:prstGeom prst="rect">
-                          <a:avLst/>
-                        </a:prstGeom>
-                        <a:solidFill>
-                          <a:srgbClr val="FFFFFF"/>
-                        </a:solidFill>
-                        <a:ln w="6350">
-                          <a:solidFill>
-                            <a:srgbClr val="FF0000"/>
-                          </a:solidFill>
-                        </a:ln>
-                      </wps:spPr>
-                      <wps:style>
-                        <a:lnRef idx="2">
-                          <a:schemeClr val="accent1">
-                            <a:shade val="50000"/>
-                          </a:schemeClr>
-                        </a:lnRef>
-                        <a:fillRef idx="1">
-                          <a:schemeClr val="accent1"/>
-                        </a:fillRef>
-                        <a:effectRef idx="0">
-                          <a:schemeClr val="accent1"/>
-                        </a:effectRef>
-                        <a:fontRef idx="minor">
-                          <a:schemeClr val="lt1"/>
-                        </a:fontRef>
-                      </wps:style>
-                      <wps:bodyPr rot="0" spcFirstLastPara="0" vertOverflow="overflow" horzOverflow="overflow" vert="horz" wrap="square" lIns="91440" tIns="45720" rIns="91440" bIns="45720" numCol="1" spcCol="0" rtlCol="0" fromWordArt="0" anchor="ctr" anchorCtr="0" forceAA="0" compatLnSpc="1">
-                        <a:prstTxWarp prst="textNoShape">
-                          <a:avLst/>
-                        </a:prstTxWarp>
-                        <a:noAutofit/>
-                      </wps:bodyPr>
-                    </wps:wsp>
-                    <wps:wsp>
-                      <wps:cNvPr id="21" name="직사각형 21"/>
-                      <wps:cNvSpPr/>
-                      <wps:spPr>
-                        <a:xfrm>
-                          <a:off x="7251700" y="0"/>
-                          <a:ext cx="426688" cy="5732145"/>
-                        </a:xfrm>
-                        <a:prstGeom prst="rect">
-                          <a:avLst/>
-                        </a:prstGeom>
-                        <a:solidFill>
-                          <a:srgbClr val="FFFFFF"/>
-                        </a:solidFill>
-                        <a:ln w="6350">
-                          <a:solidFill>
-                            <a:srgbClr val="FF0000"/>
-                          </a:solidFill>
-                        </a:ln>
-                      </wps:spPr>
-                      <wps:style>
-                        <a:lnRef idx="2">
-                          <a:schemeClr val="accent1">
-                            <a:shade val="50000"/>
-                          </a:schemeClr>
-                        </a:lnRef>
-                        <a:fillRef idx="1">
-                          <a:schemeClr val="accent1"/>
-                        </a:fillRef>
-                        <a:effectRef idx="0">
-                          <a:schemeClr val="accent1"/>
-                        </a:effectRef>
-                        <a:fontRef idx="minor">
-                          <a:schemeClr val="lt1"/>
-                        </a:fontRef>
-                      </wps:style>
-                      <wps:bodyPr rot="0" spcFirstLastPara="0" vertOverflow="overflow" horzOverflow="overflow" vert="horz" wrap="square" lIns="91440" tIns="45720" rIns="91440" bIns="45720" numCol="1" spcCol="0" rtlCol="0" fromWordArt="0" anchor="ctr" anchorCtr="0" forceAA="0" compatLnSpc="1">
-                        <a:prstTxWarp prst="textNoShape">
-                          <a:avLst/>
-                        </a:prstTxWarp>
-                        <a:noAutofit/>
-                      </wps:bodyPr>
-                    </wps:wsp>
-                    <wps:wsp>
-                      <wps:cNvPr id="22" name="직사각형 22"/>
-                      <wps:cNvSpPr/>
-                      <wps:spPr>
-                        <a:xfrm>
-                          <a:off x="7683500" y="0"/>
-                          <a:ext cx="426688" cy="5732145"/>
-                        </a:xfrm>
-                        <a:prstGeom prst="rect">
-                          <a:avLst/>
-                        </a:prstGeom>
-                        <a:solidFill>
-                          <a:srgbClr val="FFFFFF"/>
-                        </a:solidFill>
-                        <a:ln w="6350">
-                          <a:solidFill>
-                            <a:srgbClr val="FF0000"/>
-                          </a:solidFill>
-                        </a:ln>
-                      </wps:spPr>
-                      <wps:style>
-                        <a:lnRef idx="2">
-                          <a:schemeClr val="accent1">
-                            <a:shade val="50000"/>
-                          </a:schemeClr>
-                        </a:lnRef>
-                        <a:fillRef idx="1">
-                          <a:schemeClr val="accent1"/>
-                        </a:fillRef>
-                        <a:effectRef idx="0">
-                          <a:schemeClr val="accent1"/>
-                        </a:effectRef>
-                        <a:fontRef idx="minor">
-                          <a:schemeClr val="lt1"/>
-                        </a:fontRef>
-                      </wps:style>
-                      <wps:bodyPr rot="0" spcFirstLastPara="0" vertOverflow="overflow" horzOverflow="overflow" vert="horz" wrap="square" lIns="91440" tIns="45720" rIns="91440" bIns="45720" numCol="1" spcCol="0" rtlCol="0" fromWordArt="0" anchor="ctr" anchorCtr="0" forceAA="0" compatLnSpc="1">
-                        <a:prstTxWarp prst="textNoShape">
-                          <a:avLst/>
-                        </a:prstTxWarp>
-                        <a:noAutofit/>
-                      </wps:bodyPr>
-                    </wps:wsp>
-                    <wps:wsp>
-                      <wps:cNvPr id="23" name="직사각형 23"/>
-                      <wps:cNvSpPr/>
-                      <wps:spPr>
-                        <a:xfrm>
-                          <a:off x="8108950" y="0"/>
-                          <a:ext cx="426688" cy="5732145"/>
-                        </a:xfrm>
-                        <a:prstGeom prst="rect">
-                          <a:avLst/>
-                        </a:prstGeom>
-                        <a:solidFill>
-                          <a:srgbClr val="FFFFFF"/>
-                        </a:solidFill>
-                        <a:ln w="6350">
-                          <a:solidFill>
-                            <a:srgbClr val="FF0000"/>
-                          </a:solidFill>
-                        </a:ln>
-                      </wps:spPr>
-                      <wps:style>
-                        <a:lnRef idx="2">
-                          <a:schemeClr val="accent1">
-                            <a:shade val="50000"/>
-                          </a:schemeClr>
-                        </a:lnRef>
-                        <a:fillRef idx="1">
-                          <a:schemeClr val="accent1"/>
-                        </a:fillRef>
-                        <a:effectRef idx="0">
-                          <a:schemeClr val="accent1"/>
-                        </a:effectRef>
-                        <a:fontRef idx="minor">
-                          <a:schemeClr val="lt1"/>
-                        </a:fontRef>
-                      </wps:style>
-                      <wps:bodyPr rot="0" spcFirstLastPara="0" vertOverflow="overflow" horzOverflow="overflow" vert="horz" wrap="square" lIns="91440" tIns="45720" rIns="91440" bIns="45720" numCol="1" spcCol="0" rtlCol="0" fromWordArt="0" anchor="ctr" anchorCtr="0" forceAA="0" compatLnSpc="1">
-                        <a:prstTxWarp prst="textNoShape">
-                          <a:avLst/>
-                        </a:prstTxWarp>
-                        <a:noAutofit/>
-                      </wps:bodyPr>
-                    </wps:wsp>
-                    <wps:wsp>
-                      <wps:cNvPr id="24" name="직사각형 24"/>
-                      <wps:cNvSpPr/>
-                      <wps:spPr>
-                        <a:xfrm>
-                          <a:off x="0" y="0"/>
-                          <a:ext cx="8533765" cy="73263"/>
-                        </a:xfrm>
-                        <a:prstGeom prst="rect">
-                          <a:avLst/>
-                        </a:prstGeom>
-                        <a:solidFill>
-                          <a:srgbClr val="FFFFFF"/>
-                        </a:solidFill>
-                        <a:ln w="6350">
-                          <a:solidFill>
-                            <a:srgbClr val="FF0000"/>
-                          </a:solidFill>
-                        </a:ln>
-                      </wps:spPr>
-                      <wps:style>
-                        <a:lnRef idx="2">
-                          <a:schemeClr val="accent1">
-                            <a:shade val="50000"/>
-                          </a:schemeClr>
-                        </a:lnRef>
-                        <a:fillRef idx="1">
-                          <a:schemeClr val="accent1"/>
-                        </a:fillRef>
-                        <a:effectRef idx="0">
-                          <a:schemeClr val="accent1"/>
-                        </a:effectRef>
-                        <a:fontRef idx="minor">
-                          <a:schemeClr val="lt1"/>
-                        </a:fontRef>
-                      </wps:style>
-                      <wps:bodyPr rot="0" spcFirstLastPara="0" vertOverflow="overflow" horzOverflow="overflow" vert="horz" wrap="square" lIns="91440" tIns="45720" rIns="91440" bIns="45720" numCol="1" spcCol="0" rtlCol="0" fromWordArt="0" anchor="ctr" anchorCtr="0" forceAA="0" compatLnSpc="1">
-                        <a:prstTxWarp prst="textNoShape">
-                          <a:avLst/>
-                        </a:prstTxWarp>
-                        <a:noAutofit/>
-                      </wps:bodyPr>
-                    </wps:wsp>
-                    <wps:wsp>
-                      <wps:cNvPr id="25" name="직사각형 25"/>
-                      <wps:cNvSpPr/>
-                      <wps:spPr>
-                        <a:xfrm>
-                          <a:off x="0" y="501650"/>
-                          <a:ext cx="8533765" cy="146527"/>
-                        </a:xfrm>
-                        <a:prstGeom prst="rect">
-                          <a:avLst/>
-                        </a:prstGeom>
-                        <a:solidFill>
-                          <a:srgbClr val="FFFFFF"/>
-                        </a:solidFill>
-                        <a:ln w="6350">
-                          <a:solidFill>
-                            <a:srgbClr val="FF0000"/>
-                          </a:solidFill>
-                        </a:ln>
-                      </wps:spPr>
-                      <wps:style>
-                        <a:lnRef idx="2">
-                          <a:schemeClr val="accent1">
-                            <a:shade val="50000"/>
-                          </a:schemeClr>
-                        </a:lnRef>
-                        <a:fillRef idx="1">
-                          <a:schemeClr val="accent1"/>
-                        </a:fillRef>
-                        <a:effectRef idx="0">
-                          <a:schemeClr val="accent1"/>
-                        </a:effectRef>
-                        <a:fontRef idx="minor">
-                          <a:schemeClr val="lt1"/>
-                        </a:fontRef>
-                      </wps:style>
-                      <wps:bodyPr rot="0" spcFirstLastPara="0" vertOverflow="overflow" horzOverflow="overflow" vert="horz" wrap="square" lIns="91440" tIns="45720" rIns="91440" bIns="45720" numCol="1" spcCol="0" rtlCol="0" fromWordArt="0" anchor="ctr" anchorCtr="0" forceAA="0" compatLnSpc="1">
-                        <a:prstTxWarp prst="textNoShape">
-                          <a:avLst/>
-                        </a:prstTxWarp>
-                        <a:noAutofit/>
-                      </wps:bodyPr>
-                    </wps:wsp>
-                    <wps:wsp>
-                      <wps:cNvPr id="26" name="직사각형 26"/>
-                      <wps:cNvSpPr/>
-                      <wps:spPr>
-                        <a:xfrm>
-                          <a:off x="0" y="1073150"/>
-                          <a:ext cx="8533765" cy="146526"/>
-                        </a:xfrm>
-                        <a:prstGeom prst="rect">
-                          <a:avLst/>
-                        </a:prstGeom>
-                        <a:solidFill>
-                          <a:srgbClr val="FFFFFF"/>
-                        </a:solidFill>
-                        <a:ln w="6350">
-                          <a:solidFill>
-                            <a:srgbClr val="FF0000"/>
-                          </a:solidFill>
-                        </a:ln>
-                      </wps:spPr>
-                      <wps:style>
-                        <a:lnRef idx="2">
-                          <a:schemeClr val="accent1">
-                            <a:shade val="50000"/>
-                          </a:schemeClr>
-                        </a:lnRef>
-                        <a:fillRef idx="1">
-                          <a:schemeClr val="accent1"/>
-                        </a:fillRef>
-                        <a:effectRef idx="0">
-                          <a:schemeClr val="accent1"/>
-                        </a:effectRef>
-                        <a:fontRef idx="minor">
-                          <a:schemeClr val="lt1"/>
-                        </a:fontRef>
-                      </wps:style>
-                      <wps:bodyPr rot="0" spcFirstLastPara="0" vertOverflow="overflow" horzOverflow="overflow" vert="horz" wrap="square" lIns="91440" tIns="45720" rIns="91440" bIns="45720" numCol="1" spcCol="0" rtlCol="0" fromWordArt="0" anchor="ctr" anchorCtr="0" forceAA="0" compatLnSpc="1">
-                        <a:prstTxWarp prst="textNoShape">
-                          <a:avLst/>
-                        </a:prstTxWarp>
-                        <a:noAutofit/>
-                      </wps:bodyPr>
-                    </wps:wsp>
-                    <wps:wsp>
-                      <wps:cNvPr id="27" name="직사각형 27"/>
-                      <wps:cNvSpPr/>
-                      <wps:spPr>
-                        <a:xfrm>
-                          <a:off x="0" y="1644650"/>
-                          <a:ext cx="8533765" cy="146526"/>
-                        </a:xfrm>
-                        <a:prstGeom prst="rect">
-                          <a:avLst/>
-                        </a:prstGeom>
-                        <a:solidFill>
-                          <a:srgbClr val="FFFFFF"/>
-                        </a:solidFill>
-                        <a:ln w="6350">
-                          <a:solidFill>
-                            <a:srgbClr val="FF0000"/>
-                          </a:solidFill>
-                        </a:ln>
-                      </wps:spPr>
-                      <wps:style>
-                        <a:lnRef idx="2">
-                          <a:schemeClr val="accent1">
-                            <a:shade val="50000"/>
-                          </a:schemeClr>
-                        </a:lnRef>
-                        <a:fillRef idx="1">
-                          <a:schemeClr val="accent1"/>
-                        </a:fillRef>
-                        <a:effectRef idx="0">
-                          <a:schemeClr val="accent1"/>
-                        </a:effectRef>
-                        <a:fontRef idx="minor">
-                          <a:schemeClr val="lt1"/>
-                        </a:fontRef>
-                      </wps:style>
-                      <wps:bodyPr rot="0" spcFirstLastPara="0" vertOverflow="overflow" horzOverflow="overflow" vert="horz" wrap="square" lIns="91440" tIns="45720" rIns="91440" bIns="45720" numCol="1" spcCol="0" rtlCol="0" fromWordArt="0" anchor="ctr" anchorCtr="0" forceAA="0" compatLnSpc="1">
-                        <a:prstTxWarp prst="textNoShape">
-                          <a:avLst/>
-                        </a:prstTxWarp>
-                        <a:noAutofit/>
-                      </wps:bodyPr>
-                    </wps:wsp>
-                    <wps:wsp>
-                      <wps:cNvPr id="28" name="직사각형 28"/>
-                      <wps:cNvSpPr/>
-                      <wps:spPr>
-                        <a:xfrm>
-                          <a:off x="0" y="2222500"/>
-                          <a:ext cx="8533765" cy="146526"/>
-                        </a:xfrm>
-                        <a:prstGeom prst="rect">
-                          <a:avLst/>
-                        </a:prstGeom>
-                        <a:solidFill>
-                          <a:srgbClr val="FFFFFF"/>
-                        </a:solidFill>
-                        <a:ln w="6350">
-                          <a:solidFill>
-                            <a:srgbClr val="FF0000"/>
-                          </a:solidFill>
-                        </a:ln>
-                      </wps:spPr>
-                      <wps:style>
-                        <a:lnRef idx="2">
-                          <a:schemeClr val="accent1">
-                            <a:shade val="50000"/>
-                          </a:schemeClr>
-                        </a:lnRef>
-                        <a:fillRef idx="1">
-                          <a:schemeClr val="accent1"/>
-                        </a:fillRef>
-                        <a:effectRef idx="0">
-                          <a:schemeClr val="accent1"/>
-                        </a:effectRef>
-                        <a:fontRef idx="minor">
-                          <a:schemeClr val="lt1"/>
-                        </a:fontRef>
-                      </wps:style>
-                      <wps:bodyPr rot="0" spcFirstLastPara="0" vertOverflow="overflow" horzOverflow="overflow" vert="horz" wrap="square" lIns="91440" tIns="45720" rIns="91440" bIns="45720" numCol="1" spcCol="0" rtlCol="0" fromWordArt="0" anchor="ctr" anchorCtr="0" forceAA="0" compatLnSpc="1">
-                        <a:prstTxWarp prst="textNoShape">
-                          <a:avLst/>
-                        </a:prstTxWarp>
-                        <a:noAutofit/>
-                      </wps:bodyPr>
-                    </wps:wsp>
-                    <wps:wsp>
-                      <wps:cNvPr id="29" name="직사각형 29"/>
-                      <wps:cNvSpPr/>
-                      <wps:spPr>
-                        <a:xfrm>
-                          <a:off x="0" y="2794000"/>
-                          <a:ext cx="8533765" cy="146527"/>
-                        </a:xfrm>
-                        <a:prstGeom prst="rect">
-                          <a:avLst/>
-                        </a:prstGeom>
-                        <a:solidFill>
-                          <a:srgbClr val="FFFFFF"/>
-                        </a:solidFill>
-                        <a:ln w="6350">
-                          <a:solidFill>
-                            <a:srgbClr val="FF0000"/>
-                          </a:solidFill>
-                        </a:ln>
-                      </wps:spPr>
-                      <wps:style>
-                        <a:lnRef idx="2">
-                          <a:schemeClr val="accent1">
-                            <a:shade val="50000"/>
-                          </a:schemeClr>
-                        </a:lnRef>
-                        <a:fillRef idx="1">
-                          <a:schemeClr val="accent1"/>
-                        </a:fillRef>
-                        <a:effectRef idx="0">
-                          <a:schemeClr val="accent1"/>
-                        </a:effectRef>
-                        <a:fontRef idx="minor">
-                          <a:schemeClr val="lt1"/>
-                        </a:fontRef>
-                      </wps:style>
-                      <wps:bodyPr rot="0" spcFirstLastPara="0" vertOverflow="overflow" horzOverflow="overflow" vert="horz" wrap="square" lIns="91440" tIns="45720" rIns="91440" bIns="45720" numCol="1" spcCol="0" rtlCol="0" fromWordArt="0" anchor="ctr" anchorCtr="0" forceAA="0" compatLnSpc="1">
-                        <a:prstTxWarp prst="textNoShape">
-                          <a:avLst/>
-                        </a:prstTxWarp>
-                        <a:noAutofit/>
-                      </wps:bodyPr>
-                    </wps:wsp>
-                    <wps:wsp>
-                      <wps:cNvPr id="30" name="직사각형 30"/>
-                      <wps:cNvSpPr/>
-                      <wps:spPr>
-                        <a:xfrm>
-                          <a:off x="0" y="3365500"/>
-                          <a:ext cx="8533765" cy="146526"/>
-                        </a:xfrm>
-                        <a:prstGeom prst="rect">
-                          <a:avLst/>
-                        </a:prstGeom>
-                        <a:solidFill>
-                          <a:srgbClr val="FFFFFF"/>
-                        </a:solidFill>
-                        <a:ln w="6350">
-                          <a:solidFill>
-                            <a:srgbClr val="FF0000"/>
-                          </a:solidFill>
-                        </a:ln>
-                      </wps:spPr>
-                      <wps:style>
-                        <a:lnRef idx="2">
-                          <a:schemeClr val="accent1">
-                            <a:shade val="50000"/>
-                          </a:schemeClr>
-                        </a:lnRef>
-                        <a:fillRef idx="1">
-                          <a:schemeClr val="accent1"/>
-                        </a:fillRef>
-                        <a:effectRef idx="0">
-                          <a:schemeClr val="accent1"/>
-                        </a:effectRef>
-                        <a:fontRef idx="minor">
-                          <a:schemeClr val="lt1"/>
-                        </a:fontRef>
-                      </wps:style>
-                      <wps:bodyPr rot="0" spcFirstLastPara="0" vertOverflow="overflow" horzOverflow="overflow" vert="horz" wrap="square" lIns="91440" tIns="45720" rIns="91440" bIns="45720" numCol="1" spcCol="0" rtlCol="0" fromWordArt="0" anchor="ctr" anchorCtr="0" forceAA="0" compatLnSpc="1">
-                        <a:prstTxWarp prst="textNoShape">
-                          <a:avLst/>
-                        </a:prstTxWarp>
-                        <a:noAutofit/>
-                      </wps:bodyPr>
-                    </wps:wsp>
-                    <wps:wsp>
-                      <wps:cNvPr id="31" name="직사각형 31"/>
-                      <wps:cNvSpPr/>
-                      <wps:spPr>
-                        <a:xfrm>
-                          <a:off x="0" y="3937000"/>
-                          <a:ext cx="8533765" cy="146526"/>
-                        </a:xfrm>
-                        <a:prstGeom prst="rect">
-                          <a:avLst/>
-                        </a:prstGeom>
-                        <a:solidFill>
-                          <a:srgbClr val="FFFFFF"/>
-                        </a:solidFill>
-                        <a:ln w="6350">
-                          <a:solidFill>
-                            <a:srgbClr val="FF0000"/>
-                          </a:solidFill>
-                        </a:ln>
-                      </wps:spPr>
-                      <wps:style>
-                        <a:lnRef idx="2">
-                          <a:schemeClr val="accent1">
-                            <a:shade val="50000"/>
-                          </a:schemeClr>
-                        </a:lnRef>
-                        <a:fillRef idx="1">
-                          <a:schemeClr val="accent1"/>
-                        </a:fillRef>
-                        <a:effectRef idx="0">
-                          <a:schemeClr val="accent1"/>
-                        </a:effectRef>
-                        <a:fontRef idx="minor">
-                          <a:schemeClr val="lt1"/>
-                        </a:fontRef>
-                      </wps:style>
-                      <wps:bodyPr rot="0" spcFirstLastPara="0" vertOverflow="overflow" horzOverflow="overflow" vert="horz" wrap="square" lIns="91440" tIns="45720" rIns="91440" bIns="45720" numCol="1" spcCol="0" rtlCol="0" fromWordArt="0" anchor="ctr" anchorCtr="0" forceAA="0" compatLnSpc="1">
-                        <a:prstTxWarp prst="textNoShape">
-                          <a:avLst/>
-                        </a:prstTxWarp>
-                        <a:noAutofit/>
-                      </wps:bodyPr>
-                    </wps:wsp>
-                    <wps:wsp>
-                      <wps:cNvPr id="32" name="직사각형 32"/>
-                      <wps:cNvSpPr/>
-                      <wps:spPr>
-                        <a:xfrm>
-                          <a:off x="0" y="4514850"/>
-                          <a:ext cx="8533765" cy="146527"/>
-                        </a:xfrm>
-                        <a:prstGeom prst="rect">
-                          <a:avLst/>
-                        </a:prstGeom>
-                        <a:solidFill>
-                          <a:srgbClr val="FFFFFF"/>
-                        </a:solidFill>
-                        <a:ln w="6350">
-                          <a:solidFill>
-                            <a:srgbClr val="FF0000"/>
-                          </a:solidFill>
-                        </a:ln>
-                      </wps:spPr>
-                      <wps:style>
-                        <a:lnRef idx="2">
-                          <a:schemeClr val="accent1">
-                            <a:shade val="50000"/>
-                          </a:schemeClr>
-                        </a:lnRef>
-                        <a:fillRef idx="1">
-                          <a:schemeClr val="accent1"/>
-                        </a:fillRef>
-                        <a:effectRef idx="0">
-                          <a:schemeClr val="accent1"/>
-                        </a:effectRef>
-                        <a:fontRef idx="minor">
-                          <a:schemeClr val="lt1"/>
-                        </a:fontRef>
-                      </wps:style>
-                      <wps:bodyPr rot="0" spcFirstLastPara="0" vertOverflow="overflow" horzOverflow="overflow" vert="horz" wrap="square" lIns="91440" tIns="45720" rIns="91440" bIns="45720" numCol="1" spcCol="0" rtlCol="0" fromWordArt="0" anchor="ctr" anchorCtr="0" forceAA="0" compatLnSpc="1">
-                        <a:prstTxWarp prst="textNoShape">
-                          <a:avLst/>
-                        </a:prstTxWarp>
-                        <a:noAutofit/>
-                      </wps:bodyPr>
-                    </wps:wsp>
-                    <wps:wsp>
-                      <wps:cNvPr id="33" name="직사각형 33"/>
-                      <wps:cNvSpPr/>
-                      <wps:spPr>
-                        <a:xfrm>
-                          <a:off x="0" y="5086350"/>
-                          <a:ext cx="8533765" cy="146526"/>
-                        </a:xfrm>
-                        <a:prstGeom prst="rect">
-                          <a:avLst/>
-                        </a:prstGeom>
-                        <a:solidFill>
-                          <a:srgbClr val="FFFFFF"/>
-                        </a:solidFill>
-                        <a:ln w="6350">
-                          <a:solidFill>
-                            <a:srgbClr val="FF0000"/>
-                          </a:solidFill>
-                        </a:ln>
-                      </wps:spPr>
-                      <wps:style>
-                        <a:lnRef idx="2">
-                          <a:schemeClr val="accent1">
-                            <a:shade val="50000"/>
-                          </a:schemeClr>
-                        </a:lnRef>
-                        <a:fillRef idx="1">
-                          <a:schemeClr val="accent1"/>
-                        </a:fillRef>
-                        <a:effectRef idx="0">
-                          <a:schemeClr val="accent1"/>
-                        </a:effectRef>
-                        <a:fontRef idx="minor">
-                          <a:schemeClr val="lt1"/>
-                        </a:fontRef>
-                      </wps:style>
-                      <wps:bodyPr rot="0" spcFirstLastPara="0" vertOverflow="overflow" horzOverflow="overflow" vert="horz" wrap="square" lIns="91440" tIns="45720" rIns="91440" bIns="45720" numCol="1" spcCol="0" rtlCol="0" fromWordArt="0" anchor="ctr" anchorCtr="0" forceAA="0" compatLnSpc="1">
-                        <a:prstTxWarp prst="textNoShape">
-                          <a:avLst/>
-                        </a:prstTxWarp>
-                        <a:noAutofit/>
-                      </wps:bodyPr>
-                    </wps:wsp>
-                    <wps:wsp>
-                      <wps:cNvPr id="34" name="직사각형 34"/>
-                      <wps:cNvSpPr/>
-                      <wps:spPr>
-                        <a:xfrm>
-                          <a:off x="0" y="5657850"/>
-                          <a:ext cx="8533765" cy="73263"/>
-                        </a:xfrm>
-                        <a:prstGeom prst="rect">
-                          <a:avLst/>
-                        </a:prstGeom>
-                        <a:solidFill>
-                          <a:srgbClr val="FFFFFF"/>
-                        </a:solidFill>
-                        <a:ln w="6350">
-                          <a:solidFill>
-                            <a:srgbClr val="FF0000"/>
-                          </a:solidFill>
-                        </a:ln>
-                      </wps:spPr>
-                      <wps:style>
-                        <a:lnRef idx="2">
-                          <a:schemeClr val="accent1">
-                            <a:shade val="50000"/>
-                          </a:schemeClr>
-                        </a:lnRef>
-                        <a:fillRef idx="1">
-                          <a:schemeClr val="accent1"/>
-                        </a:fillRef>
-                        <a:effectRef idx="0">
-                          <a:schemeClr val="accent1"/>
-                        </a:effectRef>
-                        <a:fontRef idx="minor">
-                          <a:schemeClr val="lt1"/>
-                        </a:fontRef>
-                      </wps:style>
-                      <wps:bodyPr rot="0" spcFirstLastPara="0" vertOverflow="overflow" horzOverflow="overflow" vert="horz" wrap="square" lIns="91440" tIns="45720" rIns="91440" bIns="45720" numCol="1" spcCol="0" rtlCol="0" fromWordArt="0" anchor="ctr" anchorCtr="0" forceAA="0" compatLnSpc="1">
-                        <a:prstTxWarp prst="textNoShape">
-                          <a:avLst/>
-                        </a:prstTxWarp>
-                        <a:noAutofit/>
-                      </wps:bodyPr>
-                    </wps:wsp>
-                    <wps:wsp>
-                      <wps:cNvPr id="35" name="직사각형 35"/>
-                      <wps:cNvSpPr/>
-                      <wps:spPr>
-                        <a:xfrm>
-                          <a:off x="0" y="0"/>
-                          <a:ext cx="8533765" cy="5732145"/>
-                        </a:xfrm>
-                        <a:prstGeom prst="rect">
-                          <a:avLst/>
-                        </a:prstGeom>
-                        <a:noFill/>
-                        <a:ln w="12700" cmpd="sng">
-                          <a:solidFill>
-                            <a:srgbClr val="FF0000"/>
-                          </a:solidFill>
-                          <a:prstDash val="solid"/>
-                        </a:ln>
-                        <a:extLst>
-                          <a:ext uri="{909E8E84-426E-40DD-AFC4-6F175D3DCCD1}">
-                            <a14:hiddenFill xmlns:a14="http://schemas.microsoft.com/office/drawing/2010/main">
-                              <a:solidFill>
-                                <a:srgbClr val="FFFFFF">
-                                  <a:alpha val="0"/>
-                                </a:srgbClr>
-                              </a:solidFill>
-                            </a14:hiddenFill>
-                          </a:ext>
-                        </a:extLst>
-                      </wps:spPr>
-                      <wps:style>
-                        <a:lnRef idx="2">
-                          <a:schemeClr val="accent1">
-                            <a:shade val="50000"/>
-                          </a:schemeClr>
-                        </a:lnRef>
-                        <a:fillRef idx="1">
-                          <a:schemeClr val="accent1"/>
-                        </a:fillRef>
-                        <a:effectRef idx="0">
-                          <a:schemeClr val="accent1"/>
-                        </a:effectRef>
-                        <a:fontRef idx="minor">
-                          <a:schemeClr val="lt1"/>
-                        </a:fontRef>
-                      </wps:style>
-                      <wps:bodyPr rot="0" spcFirstLastPara="0" vertOverflow="overflow" horzOverflow="overflow" vert="horz" wrap="square" lIns="91440" tIns="45720" rIns="91440" bIns="45720" numCol="1" spcCol="0" rtlCol="0" fromWordArt="0" anchor="ctr" anchorCtr="0" forceAA="0" compatLnSpc="1">
-                        <a:prstTxWarp prst="textNoShape">
-                          <a:avLst/>
-                        </a:prstTxWarp>
-                        <a:noAutofit/>
-                      </wps:bodyPr>
-                    </wps:wsp>
-                  </wpg:wgp>
-                </a:graphicData>
-              </a:graphic>
-            </wp:anchor>
-          </w:drawing>
-        </mc:Choice>
-        <mc:Fallback>
-          <w:pict>
-            <v:group w14:anchorId="66FEDE97" id="Genko:A4:20:10:P:0::" o:spid="_x0000_s1026" style="position:absolute;left:0;text-align:left;margin-left:85pt;margin-top:1in;width:672.05pt;height:451.35pt;z-index:251693056;visibility:hidden;mso-position-horizontal-relative:page;mso-position-vertical-relative:page" coordsize="85356,57321" o:gfxdata="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">
-              <v:rect id="직사각형 4" o:spid="_x0000_s1027" style="position:absolute;width:4266;height:57321;visibility:visible;mso-wrap-style:square;v-text-anchor:middle" o:gfxdata="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" strokecolor="red" strokeweight=".5pt"/>
-              <v:rect id="직사각형 5" o:spid="_x0000_s1028" style="position:absolute;left:4254;width:4267;height:57321;visibility:visible;mso-wrap-style:square;v-text-anchor:middle" o:gfxdata="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" strokecolor="red" strokeweight=".5pt"/>
-              <v:rect id="직사각형 6" o:spid="_x0000_s1029" style="position:absolute;left:8509;width:4266;height:57321;visibility:visible;mso-wrap-style:square;v-text-anchor:middle" o:gfxdata="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" strokecolor="red" strokeweight=".5pt"/>
-              <v:rect id="직사각형 7" o:spid="_x0000_s1030" style="position:absolute;left:12827;width:4266;height:57321;visibility:visible;mso-wrap-style:square;v-text-anchor:middle" o:gfxdata="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" strokecolor="red" strokeweight=".5pt"/>
-              <v:rect id="직사각형 8" o:spid="_x0000_s1031" style="position:absolute;left:17081;width:4267;height:57321;visibility:visible;mso-wrap-style:square;v-text-anchor:middle" o:gfxdata="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" strokecolor="red" strokeweight=".5pt"/>
-              <v:rect id="직사각형 9" o:spid="_x0000_s1032" style="position:absolute;left:21336;width:4266;height:57321;visibility:visible;mso-wrap-style:square;v-text-anchor:middle" o:gfxdata="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" strokecolor="red" strokeweight=".5pt"/>
-              <v:rect id="직사각형 10" o:spid="_x0000_s1033" style="position:absolute;left:25590;width:4267;height:57321;visibility:visible;mso-wrap-style:square;v-text-anchor:middle" o:gfxdata="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" strokecolor="red" strokeweight=".5pt"/>
-              <v:rect id="직사각형 11" o:spid="_x0000_s1034" style="position:absolute;left:29845;width:4266;height:57321;visibility:visible;mso-wrap-style:square;v-text-anchor:middle" o:gfxdata="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" strokecolor="red" strokeweight=".5pt"/>
-              <v:rect id="직사각형 12" o:spid="_x0000_s1035" style="position:absolute;left:34163;width:4266;height:57321;visibility:visible;mso-wrap-style:square;v-text-anchor:middle" o:gfxdata="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" strokecolor="red" strokeweight=".5pt"/>
-              <v:rect id="직사각형 13" o:spid="_x0000_s1036" style="position:absolute;left:38417;width:4267;height:57321;visibility:visible;mso-wrap-style:square;v-text-anchor:middle" o:gfxdata="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" strokecolor="red" strokeweight=".5pt"/>
-              <v:rect id="직사각형 14" o:spid="_x0000_s1037" style="position:absolute;left:42672;width:4266;height:57321;visibility:visible;mso-wrap-style:square;v-text-anchor:middle" o:gfxdata="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" strokecolor="red" strokeweight=".5pt"/>
-              <v:rect id="직사각형 15" o:spid="_x0000_s1038" style="position:absolute;left:46926;width:4267;height:57321;visibility:visible;mso-wrap-style:square;v-text-anchor:middle" o:gfxdata="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" strokecolor="red" strokeweight=".5pt"/>
-              <v:rect id="직사각형 16" o:spid="_x0000_s1039" style="position:absolute;left:51181;width:4266;height:57321;visibility:visible;mso-wrap-style:square;v-text-anchor:middle" o:gfxdata="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" strokecolor="red" strokeweight=".5pt"/>
-              <v:rect id="직사각형 17" o:spid="_x0000_s1040" style="position:absolute;left:55499;width:4266;height:57321;visibility:visible;mso-wrap-style:square;v-text-anchor:middle" o:gfxdata="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" strokecolor="red" strokeweight=".5pt"/>
-              <v:rect id="직사각형 18" o:spid="_x0000_s1041" style="position:absolute;left:59753;width:4267;height:57321;visibility:visible;mso-wrap-style:square;v-text-anchor:middle" o:gfxdata="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" strokecolor="red" strokeweight=".5pt"/>
-              <v:rect id="직사각형 19" o:spid="_x0000_s1042" style="position:absolute;left:64008;width:4266;height:57321;visibility:visible;mso-wrap-style:square;v-text-anchor:middle" o:gfxdata="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" strokecolor="red" strokeweight=".5pt"/>
-              <v:rect id="직사각형 20" o:spid="_x0000_s1043" style="position:absolute;left:68262;width:4267;height:57321;visibility:visible;mso-wrap-style:square;v-text-anchor:middle" o:gfxdata="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" strokecolor="red" strokeweight=".5pt"/>
-              <v:rect id="직사각형 21" o:spid="_x0000_s1044" style="position:absolute;left:72517;width:4266;height:57321;visibility:visible;mso-wrap-style:square;v-text-anchor:middle" o:gfxdata="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" strokecolor="red" strokeweight=".5pt"/>
-              <v:rect id="직사각형 22" o:spid="_x0000_s1045" style="position:absolute;left:76835;width:4266;height:57321;visibility:visible;mso-wrap-style:square;v-text-anchor:middle" o:gfxdata="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" strokecolor="red" strokeweight=".5pt"/>
-              <v:rect id="직사각형 23" o:spid="_x0000_s1046" style="position:absolute;left:81089;width:4267;height:57321;visibility:visible;mso-wrap-style:square;v-text-anchor:middle" o:gfxdata="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" strokecolor="red" strokeweight=".5pt"/>
-              <v:rect id="직사각형 24" o:spid="_x0000_s1047" style="position:absolute;width:85337;height:732;visibility:visible;mso-wrap-style:square;v-text-anchor:middle" o:gfxdata="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" strokecolor="red" strokeweight=".5pt"/>
-              <v:rect id="직사각형 25" o:spid="_x0000_s1048" style="position:absolute;top:5016;width:85337;height:1465;visibility:visible;mso-wrap-style:square;v-text-anchor:middle" o:gfxdata="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" strokecolor="red" strokeweight=".5pt"/>
-              <v:rect id="직사각형 26" o:spid="_x0000_s1049" style="position:absolute;top:10731;width:85337;height:1465;visibility:visible;mso-wrap-style:square;v-text-anchor:middle" o:gfxdata="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" strokecolor="red" strokeweight=".5pt"/>
-              <v:rect id="직사각형 27" o:spid="_x0000_s1050" style="position:absolute;top:16446;width:85337;height:1465;visibility:visible;mso-wrap-style:square;v-text-anchor:middle" o:gfxdata="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" strokecolor="red" strokeweight=".5pt"/>
-              <v:rect id="직사각형 28" o:spid="_x0000_s1051" style="position:absolute;top:22225;width:85337;height:1465;visibility:visible;mso-wrap-style:square;v-text-anchor:middle" o:gfxdata="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" strokecolor="red" strokeweight=".5pt"/>
-              <v:rect id="직사각형 29" o:spid="_x0000_s1052" style="position:absolute;top:27940;width:85337;height:1465;visibility:visible;mso-wrap-style:square;v-text-anchor:middle" o:gfxdata="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" strokecolor="red" strokeweight=".5pt"/>
-              <v:rect id="직사각형 30" o:spid="_x0000_s1053" style="position:absolute;top:33655;width:85337;height:1465;visibility:visible;mso-wrap-style:square;v-text-anchor:middle" o:gfxdata="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" strokecolor="red" strokeweight=".5pt"/>
-              <v:rect id="직사각형 31" o:spid="_x0000_s1054" style="position:absolute;top:39370;width:85337;height:1465;visibility:visible;mso-wrap-style:square;v-text-anchor:middle" o:gfxdata="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" strokecolor="red" strokeweight=".5pt"/>
-              <v:rect id="직사각형 32" o:spid="_x0000_s1055" style="position:absolute;top:45148;width:85337;height:1465;visibility:visible;mso-wrap-style:square;v-text-anchor:middle" o:gfxdata="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" strokecolor="red" strokeweight=".5pt"/>
-              <v:rect id="직사각형 33" o:spid="_x0000_s1056" style="position:absolute;top:50863;width:85337;height:1465;visibility:visible;mso-wrap-style:square;v-text-anchor:middle" o:gfxdata="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" strokecolor="red" strokeweight=".5pt"/>
-              <v:rect id="직사각형 34" o:spid="_x0000_s1057" style="position:absolute;top:56578;width:85337;height:733;visibility:visible;mso-wrap-style:square;v-text-anchor:middle" o:gfxdata="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" strokecolor="red" strokeweight=".5pt"/>
-              <v:rect id="직사각형 35" o:spid="_x0000_s1058" style="position:absolute;width:85337;height:57321;visibility:visible;mso-wrap-style:square;v-text-anchor:middle" o:gfxdata="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" filled="f" strokecolor="red" strokeweight="1pt">
-                <v:fill opacity="0"/>
-              </v:rect>
-              <w10:wrap anchorx="page" anchory="page"/>
-            </v:group>
-          </w:pict>
-        </mc:Fallback>
-      </mc:AlternateContent>
-    </w:r>
   </w:p>
 </w:hdr>
 </file>

</xml_diff>

<commit_message>
commit ommited source code
</commit_message>
<xml_diff>
--- a/doc/dev_doc/Mini CA RESTful URI 변경.docx
+++ b/doc/dev_doc/Mini CA RESTful URI 변경.docx
@@ -78,7 +78,6 @@
             <w:pPr>
               <w:jc w:val="center"/>
               <w:rPr>
-                <w:rFonts w:hint="eastAsia"/>
                 <w:b/>
                 <w:sz w:val="24"/>
                 <w:szCs w:val="20"/>
@@ -116,7 +115,6 @@
             <w:pPr>
               <w:jc w:val="center"/>
               <w:rPr>
-                <w:rFonts w:hint="eastAsia"/>
                 <w:b/>
                 <w:sz w:val="24"/>
                 <w:szCs w:val="20"/>
@@ -154,7 +152,6 @@
             <w:pPr>
               <w:jc w:val="center"/>
               <w:rPr>
-                <w:rFonts w:hint="eastAsia"/>
                 <w:b/>
                 <w:sz w:val="24"/>
                 <w:szCs w:val="20"/>
@@ -184,7 +181,6 @@
             <w:pPr>
               <w:jc w:val="center"/>
               <w:rPr>
-                <w:rFonts w:hint="eastAsia"/>
                 <w:b/>
                 <w:sz w:val="24"/>
                 <w:szCs w:val="20"/>
@@ -223,7 +219,6 @@
             <w:pPr>
               <w:jc w:val="center"/>
               <w:rPr>
-                <w:rFonts w:hint="eastAsia"/>
                 <w:b/>
                 <w:sz w:val="24"/>
                 <w:szCs w:val="20"/>
@@ -244,8 +239,18 @@
                 <w:sz w:val="24"/>
                 <w:szCs w:val="20"/>
               </w:rPr>
-              <w:t>DMIN, AdminController</w:t>
-            </w:r>
+              <w:t xml:space="preserve">DMIN, </w:t>
+            </w:r>
+            <w:proofErr w:type="spellStart"/>
+            <w:r>
+              <w:rPr>
+                <w:b/>
+                <w:sz w:val="24"/>
+                <w:szCs w:val="20"/>
+              </w:rPr>
+              <w:t>AdminController</w:t>
+            </w:r>
+            <w:proofErr w:type="spellEnd"/>
           </w:p>
         </w:tc>
       </w:tr>
@@ -260,11 +265,11 @@
             <w:tcBorders>
               <w:top w:val="single" w:sz="18" w:space="0" w:color="auto"/>
             </w:tcBorders>
-          </w:tcPr>
-          <w:p>
-            <w:pPr>
-              <w:rPr>
-                <w:rFonts w:hint="eastAsia"/>
+            <w:shd w:val="clear" w:color="auto" w:fill="F7CAAC" w:themeFill="accent2" w:themeFillTint="66"/>
+          </w:tcPr>
+          <w:p>
+            <w:pPr>
+              <w:rPr>
                 <w:sz w:val="16"/>
                 <w:szCs w:val="16"/>
               </w:rPr>
@@ -284,11 +289,11 @@
             <w:tcBorders>
               <w:top w:val="single" w:sz="18" w:space="0" w:color="auto"/>
             </w:tcBorders>
-          </w:tcPr>
-          <w:p>
-            <w:pPr>
-              <w:rPr>
-                <w:rFonts w:hint="eastAsia"/>
+            <w:shd w:val="clear" w:color="auto" w:fill="F7CAAC" w:themeFill="accent2" w:themeFillTint="66"/>
+          </w:tcPr>
+          <w:p>
+            <w:pPr>
+              <w:rPr>
                 <w:sz w:val="16"/>
                 <w:szCs w:val="16"/>
               </w:rPr>
@@ -316,11 +321,11 @@
             <w:tcBorders>
               <w:top w:val="single" w:sz="18" w:space="0" w:color="auto"/>
             </w:tcBorders>
-          </w:tcPr>
-          <w:p>
-            <w:pPr>
-              <w:rPr>
-                <w:rFonts w:hint="eastAsia"/>
+            <w:shd w:val="clear" w:color="auto" w:fill="F7CAAC" w:themeFill="accent2" w:themeFillTint="66"/>
+          </w:tcPr>
+          <w:p>
+            <w:pPr>
+              <w:rPr>
                 <w:sz w:val="16"/>
                 <w:szCs w:val="16"/>
               </w:rPr>
@@ -348,11 +353,11 @@
             <w:tcBorders>
               <w:top w:val="single" w:sz="18" w:space="0" w:color="auto"/>
             </w:tcBorders>
-          </w:tcPr>
-          <w:p>
-            <w:pPr>
-              <w:rPr>
-                <w:rFonts w:hint="eastAsia"/>
+            <w:shd w:val="clear" w:color="auto" w:fill="F7CAAC" w:themeFill="accent2" w:themeFillTint="66"/>
+          </w:tcPr>
+          <w:p>
+            <w:pPr>
+              <w:rPr>
                 <w:sz w:val="16"/>
                 <w:szCs w:val="16"/>
               </w:rPr>
@@ -383,11 +388,11 @@
         <w:tc>
           <w:tcPr>
             <w:tcW w:w="3964" w:type="dxa"/>
-          </w:tcPr>
-          <w:p>
-            <w:pPr>
-              <w:rPr>
-                <w:rFonts w:hint="eastAsia"/>
+            <w:shd w:val="clear" w:color="auto" w:fill="F7CAAC" w:themeFill="accent2" w:themeFillTint="66"/>
+          </w:tcPr>
+          <w:p>
+            <w:pPr>
+              <w:rPr>
                 <w:sz w:val="16"/>
                 <w:szCs w:val="16"/>
               </w:rPr>
@@ -412,11 +417,11 @@
         <w:tc>
           <w:tcPr>
             <w:tcW w:w="4253" w:type="dxa"/>
-          </w:tcPr>
-          <w:p>
-            <w:pPr>
-              <w:rPr>
-                <w:rFonts w:hint="eastAsia"/>
+            <w:shd w:val="clear" w:color="auto" w:fill="F7CAAC" w:themeFill="accent2" w:themeFillTint="66"/>
+          </w:tcPr>
+          <w:p>
+            <w:pPr>
+              <w:rPr>
                 <w:sz w:val="16"/>
                 <w:szCs w:val="16"/>
               </w:rPr>
@@ -441,11 +446,11 @@
         <w:tc>
           <w:tcPr>
             <w:tcW w:w="992" w:type="dxa"/>
-          </w:tcPr>
-          <w:p>
-            <w:pPr>
-              <w:rPr>
-                <w:rFonts w:hint="eastAsia"/>
+            <w:shd w:val="clear" w:color="auto" w:fill="F7CAAC" w:themeFill="accent2" w:themeFillTint="66"/>
+          </w:tcPr>
+          <w:p>
+            <w:pPr>
+              <w:rPr>
                 <w:sz w:val="16"/>
                 <w:szCs w:val="16"/>
               </w:rPr>
@@ -462,15 +467,16 @@
         <w:tc>
           <w:tcPr>
             <w:tcW w:w="3989" w:type="dxa"/>
-          </w:tcPr>
-          <w:p>
-            <w:pPr>
-              <w:rPr>
-                <w:rFonts w:hint="eastAsia"/>
-                <w:sz w:val="16"/>
-                <w:szCs w:val="16"/>
-              </w:rPr>
-            </w:pPr>
+            <w:shd w:val="clear" w:color="auto" w:fill="F7CAAC" w:themeFill="accent2" w:themeFillTint="66"/>
+          </w:tcPr>
+          <w:p>
+            <w:pPr>
+              <w:rPr>
+                <w:sz w:val="16"/>
+                <w:szCs w:val="16"/>
+              </w:rPr>
+            </w:pPr>
+            <w:proofErr w:type="spellStart"/>
             <w:r>
               <w:rPr>
                 <w:rFonts w:hint="eastAsia"/>
@@ -484,7 +490,15 @@
                 <w:sz w:val="16"/>
                 <w:szCs w:val="16"/>
               </w:rPr>
-              <w:t xml:space="preserve">ootCa’sCert </w:t>
+              <w:t>ootCa’sCert</w:t>
+            </w:r>
+            <w:proofErr w:type="spellEnd"/>
+            <w:r>
+              <w:rPr>
+                <w:sz w:val="16"/>
+                <w:szCs w:val="16"/>
+              </w:rPr>
+              <w:t xml:space="preserve"> </w:t>
             </w:r>
             <w:r>
               <w:rPr>
@@ -520,92 +534,108 @@
         <w:tc>
           <w:tcPr>
             <w:tcW w:w="3964" w:type="dxa"/>
-          </w:tcPr>
-          <w:p>
-            <w:pPr>
-              <w:rPr>
-                <w:rFonts w:hint="eastAsia"/>
-                <w:sz w:val="16"/>
-                <w:szCs w:val="16"/>
-              </w:rPr>
-            </w:pPr>
-            <w:r>
-              <w:rPr>
-                <w:sz w:val="16"/>
-                <w:szCs w:val="16"/>
-              </w:rPr>
-              <w:t>appliedUser/{AppliedUserSeqId}</w:t>
+            <w:shd w:val="clear" w:color="auto" w:fill="F7CAAC" w:themeFill="accent2" w:themeFillTint="66"/>
+          </w:tcPr>
+          <w:p>
+            <w:pPr>
+              <w:rPr>
+                <w:sz w:val="16"/>
+                <w:szCs w:val="16"/>
+              </w:rPr>
+            </w:pPr>
+            <w:r>
+              <w:rPr>
+                <w:rFonts w:hint="eastAsia"/>
+                <w:sz w:val="16"/>
+                <w:szCs w:val="16"/>
+              </w:rPr>
+              <w:t>a</w:t>
+            </w:r>
+            <w:r>
+              <w:rPr>
+                <w:sz w:val="16"/>
+                <w:szCs w:val="16"/>
+              </w:rPr>
+              <w:t>ppliedUserList.do</w:t>
             </w:r>
           </w:p>
         </w:tc>
         <w:tc>
           <w:tcPr>
             <w:tcW w:w="4253" w:type="dxa"/>
-          </w:tcPr>
-          <w:p>
-            <w:pPr>
-              <w:rPr>
-                <w:rFonts w:hint="eastAsia"/>
-                <w:sz w:val="16"/>
-                <w:szCs w:val="16"/>
-              </w:rPr>
-            </w:pPr>
-            <w:r>
-              <w:rPr>
-                <w:sz w:val="16"/>
-                <w:szCs w:val="16"/>
-              </w:rPr>
-              <w:t>/admin/applied-user/{AppliedUserSeqId}</w:t>
+            <w:shd w:val="clear" w:color="auto" w:fill="F7CAAC" w:themeFill="accent2" w:themeFillTint="66"/>
+          </w:tcPr>
+          <w:p>
+            <w:pPr>
+              <w:rPr>
+                <w:sz w:val="16"/>
+                <w:szCs w:val="16"/>
+              </w:rPr>
+            </w:pPr>
+            <w:r>
+              <w:rPr>
+                <w:rFonts w:hint="eastAsia"/>
+                <w:sz w:val="16"/>
+                <w:szCs w:val="16"/>
+              </w:rPr>
+              <w:t>/</w:t>
+            </w:r>
+            <w:r>
+              <w:rPr>
+                <w:sz w:val="16"/>
+                <w:szCs w:val="16"/>
+              </w:rPr>
+              <w:t>admin/applied-user</w:t>
             </w:r>
           </w:p>
         </w:tc>
         <w:tc>
           <w:tcPr>
             <w:tcW w:w="992" w:type="dxa"/>
-          </w:tcPr>
-          <w:p>
-            <w:pPr>
-              <w:rPr>
-                <w:sz w:val="16"/>
-                <w:szCs w:val="16"/>
-              </w:rPr>
-            </w:pPr>
-            <w:r>
-              <w:rPr>
-                <w:rFonts w:hint="eastAsia"/>
-                <w:sz w:val="16"/>
-                <w:szCs w:val="16"/>
-              </w:rPr>
-              <w:t>P</w:t>
-            </w:r>
-            <w:r>
-              <w:rPr>
-                <w:sz w:val="16"/>
-                <w:szCs w:val="16"/>
-              </w:rPr>
-              <w:t>OST</w:t>
+            <w:shd w:val="clear" w:color="auto" w:fill="F7CAAC" w:themeFill="accent2" w:themeFillTint="66"/>
+          </w:tcPr>
+          <w:p>
+            <w:pPr>
+              <w:rPr>
+                <w:sz w:val="16"/>
+                <w:szCs w:val="16"/>
+              </w:rPr>
+            </w:pPr>
+            <w:r>
+              <w:rPr>
+                <w:rFonts w:hint="eastAsia"/>
+                <w:sz w:val="16"/>
+                <w:szCs w:val="16"/>
+              </w:rPr>
+              <w:t>G</w:t>
+            </w:r>
+            <w:r>
+              <w:rPr>
+                <w:sz w:val="16"/>
+                <w:szCs w:val="16"/>
+              </w:rPr>
+              <w:t>ET</w:t>
             </w:r>
           </w:p>
         </w:tc>
         <w:tc>
           <w:tcPr>
             <w:tcW w:w="3989" w:type="dxa"/>
-          </w:tcPr>
-          <w:p>
-            <w:pPr>
-              <w:rPr>
-                <w:rFonts w:hint="eastAsia"/>
-                <w:sz w:val="16"/>
-                <w:szCs w:val="16"/>
-              </w:rPr>
-            </w:pPr>
-            <w:r>
-              <w:rPr>
-                <w:rFonts w:hint="eastAsia"/>
-                <w:sz w:val="16"/>
-                <w:szCs w:val="16"/>
-              </w:rPr>
-              <w:t>가입 신청한 유저 승낙</w:t>
+            <w:shd w:val="clear" w:color="auto" w:fill="F7CAAC" w:themeFill="accent2" w:themeFillTint="66"/>
+          </w:tcPr>
+          <w:p>
+            <w:pPr>
+              <w:rPr>
+                <w:sz w:val="16"/>
+                <w:szCs w:val="16"/>
+              </w:rPr>
+            </w:pPr>
+            <w:r>
+              <w:rPr>
+                <w:sz w:val="16"/>
+                <w:szCs w:val="16"/>
+              </w:rPr>
+              <w:t>Get Applied-user list</w:t>
             </w:r>
           </w:p>
         </w:tc>
@@ -618,92 +648,134 @@
         <w:tc>
           <w:tcPr>
             <w:tcW w:w="3964" w:type="dxa"/>
-          </w:tcPr>
-          <w:p>
-            <w:pPr>
-              <w:rPr>
-                <w:rFonts w:hint="eastAsia"/>
-                <w:sz w:val="16"/>
-                <w:szCs w:val="16"/>
-              </w:rPr>
-            </w:pPr>
-            <w:r>
-              <w:rPr>
-                <w:sz w:val="16"/>
-                <w:szCs w:val="16"/>
-              </w:rPr>
-              <w:t>appliedgroupList.do</w:t>
+            <w:shd w:val="clear" w:color="auto" w:fill="F7CAAC" w:themeFill="accent2" w:themeFillTint="66"/>
+          </w:tcPr>
+          <w:p>
+            <w:pPr>
+              <w:rPr>
+                <w:sz w:val="16"/>
+                <w:szCs w:val="16"/>
+              </w:rPr>
+            </w:pPr>
+            <w:proofErr w:type="spellStart"/>
+            <w:r>
+              <w:rPr>
+                <w:sz w:val="16"/>
+                <w:szCs w:val="16"/>
+              </w:rPr>
+              <w:t>appliedUser</w:t>
+            </w:r>
+            <w:proofErr w:type="spellEnd"/>
+            <w:r>
+              <w:rPr>
+                <w:sz w:val="16"/>
+                <w:szCs w:val="16"/>
+              </w:rPr>
+              <w:t>/{</w:t>
+            </w:r>
+            <w:proofErr w:type="spellStart"/>
+            <w:r>
+              <w:rPr>
+                <w:sz w:val="16"/>
+                <w:szCs w:val="16"/>
+              </w:rPr>
+              <w:t>AppliedUserSeqId</w:t>
+            </w:r>
+            <w:proofErr w:type="spellEnd"/>
+            <w:r>
+              <w:rPr>
+                <w:sz w:val="16"/>
+                <w:szCs w:val="16"/>
+              </w:rPr>
+              <w:t>}</w:t>
             </w:r>
           </w:p>
         </w:tc>
         <w:tc>
           <w:tcPr>
             <w:tcW w:w="4253" w:type="dxa"/>
-          </w:tcPr>
-          <w:p>
-            <w:pPr>
-              <w:rPr>
-                <w:rFonts w:hint="eastAsia"/>
-                <w:sz w:val="16"/>
-                <w:szCs w:val="16"/>
-              </w:rPr>
-            </w:pPr>
-            <w:r>
-              <w:rPr>
-                <w:sz w:val="16"/>
-                <w:szCs w:val="16"/>
-              </w:rPr>
-              <w:t>/admin/applied-group</w:t>
+            <w:shd w:val="clear" w:color="auto" w:fill="F7CAAC" w:themeFill="accent2" w:themeFillTint="66"/>
+          </w:tcPr>
+          <w:p>
+            <w:pPr>
+              <w:rPr>
+                <w:sz w:val="16"/>
+                <w:szCs w:val="16"/>
+              </w:rPr>
+            </w:pPr>
+            <w:r>
+              <w:rPr>
+                <w:sz w:val="16"/>
+                <w:szCs w:val="16"/>
+              </w:rPr>
+              <w:t>/admin/applied-user/{</w:t>
+            </w:r>
+            <w:proofErr w:type="spellStart"/>
+            <w:r>
+              <w:rPr>
+                <w:sz w:val="16"/>
+                <w:szCs w:val="16"/>
+              </w:rPr>
+              <w:t>AppliedUserSeqId</w:t>
+            </w:r>
+            <w:proofErr w:type="spellEnd"/>
+            <w:r>
+              <w:rPr>
+                <w:sz w:val="16"/>
+                <w:szCs w:val="16"/>
+              </w:rPr>
+              <w:t>}</w:t>
             </w:r>
           </w:p>
         </w:tc>
         <w:tc>
           <w:tcPr>
             <w:tcW w:w="992" w:type="dxa"/>
-          </w:tcPr>
-          <w:p>
-            <w:pPr>
-              <w:rPr>
-                <w:sz w:val="16"/>
-                <w:szCs w:val="16"/>
-              </w:rPr>
-            </w:pPr>
-            <w:r>
-              <w:rPr>
-                <w:rFonts w:hint="eastAsia"/>
-                <w:sz w:val="16"/>
-                <w:szCs w:val="16"/>
-              </w:rPr>
-              <w:t>G</w:t>
-            </w:r>
-            <w:r>
-              <w:rPr>
-                <w:sz w:val="16"/>
-                <w:szCs w:val="16"/>
-              </w:rPr>
-              <w:t>ET</w:t>
+            <w:shd w:val="clear" w:color="auto" w:fill="F7CAAC" w:themeFill="accent2" w:themeFillTint="66"/>
+          </w:tcPr>
+          <w:p>
+            <w:pPr>
+              <w:rPr>
+                <w:sz w:val="16"/>
+                <w:szCs w:val="16"/>
+              </w:rPr>
+            </w:pPr>
+            <w:r>
+              <w:rPr>
+                <w:rFonts w:hint="eastAsia"/>
+                <w:sz w:val="16"/>
+                <w:szCs w:val="16"/>
+              </w:rPr>
+              <w:t>P</w:t>
+            </w:r>
+            <w:r>
+              <w:rPr>
+                <w:sz w:val="16"/>
+                <w:szCs w:val="16"/>
+              </w:rPr>
+              <w:t>OST</w:t>
             </w:r>
           </w:p>
         </w:tc>
         <w:tc>
           <w:tcPr>
             <w:tcW w:w="3989" w:type="dxa"/>
-          </w:tcPr>
-          <w:p>
-            <w:pPr>
-              <w:rPr>
-                <w:rFonts w:hint="eastAsia"/>
-                <w:sz w:val="16"/>
-                <w:szCs w:val="16"/>
-              </w:rPr>
-            </w:pPr>
-            <w:r>
-              <w:rPr>
-                <w:rFonts w:hint="eastAsia"/>
-                <w:sz w:val="16"/>
-                <w:szCs w:val="16"/>
-              </w:rPr>
-              <w:t>가입 신청한 그룹 리스트 출력</w:t>
+            <w:shd w:val="clear" w:color="auto" w:fill="F7CAAC" w:themeFill="accent2" w:themeFillTint="66"/>
+          </w:tcPr>
+          <w:p>
+            <w:pPr>
+              <w:rPr>
+                <w:sz w:val="16"/>
+                <w:szCs w:val="16"/>
+              </w:rPr>
+            </w:pPr>
+            <w:r>
+              <w:rPr>
+                <w:rFonts w:hint="eastAsia"/>
+                <w:sz w:val="16"/>
+                <w:szCs w:val="16"/>
+              </w:rPr>
+              <w:t>가입 신청한 유저 승낙</w:t>
             </w:r>
           </w:p>
         </w:tc>
@@ -716,32 +788,32 @@
         <w:tc>
           <w:tcPr>
             <w:tcW w:w="3964" w:type="dxa"/>
-          </w:tcPr>
-          <w:p>
-            <w:pPr>
-              <w:rPr>
-                <w:rFonts w:hint="eastAsia"/>
-                <w:sz w:val="16"/>
-                <w:szCs w:val="16"/>
-              </w:rPr>
-            </w:pPr>
-            <w:r>
-              <w:rPr>
-                <w:sz w:val="16"/>
-                <w:szCs w:val="16"/>
-              </w:rPr>
-              <w:t>appliedGroupSolutionList</w:t>
+            <w:shd w:val="clear" w:color="auto" w:fill="F7CAAC" w:themeFill="accent2" w:themeFillTint="66"/>
+          </w:tcPr>
+          <w:p>
+            <w:pPr>
+              <w:rPr>
+                <w:sz w:val="16"/>
+                <w:szCs w:val="16"/>
+              </w:rPr>
+            </w:pPr>
+            <w:r>
+              <w:rPr>
+                <w:sz w:val="16"/>
+                <w:szCs w:val="16"/>
+              </w:rPr>
+              <w:t>appliedgroupList.do</w:t>
             </w:r>
           </w:p>
         </w:tc>
         <w:tc>
           <w:tcPr>
             <w:tcW w:w="4253" w:type="dxa"/>
-          </w:tcPr>
-          <w:p>
-            <w:pPr>
-              <w:rPr>
-                <w:rFonts w:hint="eastAsia"/>
+            <w:shd w:val="clear" w:color="auto" w:fill="F7CAAC" w:themeFill="accent2" w:themeFillTint="66"/>
+          </w:tcPr>
+          <w:p>
+            <w:pPr>
+              <w:rPr>
                 <w:sz w:val="16"/>
                 <w:szCs w:val="16"/>
               </w:rPr>
@@ -753,25 +825,12 @@
               </w:rPr>
               <w:t>/admin/applied-group</w:t>
             </w:r>
-            <w:r>
-              <w:rPr>
-                <w:sz w:val="16"/>
-                <w:szCs w:val="16"/>
-              </w:rPr>
-              <w:t>/</w:t>
-            </w:r>
-            <w:r>
-              <w:rPr>
-                <w:sz w:val="16"/>
-                <w:szCs w:val="16"/>
-              </w:rPr>
-              <w:t>solution</w:t>
-            </w:r>
           </w:p>
         </w:tc>
         <w:tc>
           <w:tcPr>
             <w:tcW w:w="992" w:type="dxa"/>
+            <w:shd w:val="clear" w:color="auto" w:fill="F7CAAC" w:themeFill="accent2" w:themeFillTint="66"/>
           </w:tcPr>
           <w:p>
             <w:pPr>
@@ -800,22 +859,22 @@
         <w:tc>
           <w:tcPr>
             <w:tcW w:w="3989" w:type="dxa"/>
-          </w:tcPr>
-          <w:p>
-            <w:pPr>
-              <w:rPr>
-                <w:rFonts w:hint="eastAsia"/>
-                <w:sz w:val="16"/>
-                <w:szCs w:val="16"/>
-              </w:rPr>
-            </w:pPr>
-            <w:r>
-              <w:rPr>
-                <w:rFonts w:hint="eastAsia"/>
-                <w:sz w:val="16"/>
-                <w:szCs w:val="16"/>
-              </w:rPr>
-              <w:t>가입 신청한 그룹의 솔루션 리스트 출력</w:t>
+            <w:shd w:val="clear" w:color="auto" w:fill="F7CAAC" w:themeFill="accent2" w:themeFillTint="66"/>
+          </w:tcPr>
+          <w:p>
+            <w:pPr>
+              <w:rPr>
+                <w:sz w:val="16"/>
+                <w:szCs w:val="16"/>
+              </w:rPr>
+            </w:pPr>
+            <w:r>
+              <w:rPr>
+                <w:rFonts w:hint="eastAsia"/>
+                <w:sz w:val="16"/>
+                <w:szCs w:val="16"/>
+              </w:rPr>
+              <w:t>가입 신청한 그룹 리스트 출력</w:t>
             </w:r>
           </w:p>
         </w:tc>
@@ -828,92 +887,109 @@
         <w:tc>
           <w:tcPr>
             <w:tcW w:w="3964" w:type="dxa"/>
-          </w:tcPr>
-          <w:p>
-            <w:pPr>
-              <w:rPr>
-                <w:rFonts w:hint="eastAsia"/>
-                <w:sz w:val="16"/>
-                <w:szCs w:val="16"/>
-              </w:rPr>
-            </w:pPr>
-            <w:r>
-              <w:rPr>
-                <w:sz w:val="16"/>
-                <w:szCs w:val="16"/>
-              </w:rPr>
-              <w:t>appliedGroup/{AppliedGroupSeqId}</w:t>
-            </w:r>
+            <w:shd w:val="clear" w:color="auto" w:fill="F7CAAC" w:themeFill="accent2" w:themeFillTint="66"/>
+          </w:tcPr>
+          <w:p>
+            <w:pPr>
+              <w:rPr>
+                <w:sz w:val="16"/>
+                <w:szCs w:val="16"/>
+              </w:rPr>
+            </w:pPr>
+            <w:proofErr w:type="spellStart"/>
+            <w:r>
+              <w:rPr>
+                <w:sz w:val="16"/>
+                <w:szCs w:val="16"/>
+              </w:rPr>
+              <w:t>appliedGroupSolutionList</w:t>
+            </w:r>
+            <w:proofErr w:type="spellEnd"/>
           </w:p>
         </w:tc>
         <w:tc>
           <w:tcPr>
             <w:tcW w:w="4253" w:type="dxa"/>
-          </w:tcPr>
-          <w:p>
-            <w:pPr>
-              <w:rPr>
-                <w:rFonts w:hint="eastAsia"/>
-                <w:sz w:val="16"/>
-                <w:szCs w:val="16"/>
-              </w:rPr>
-            </w:pPr>
-            <w:r>
-              <w:rPr>
-                <w:sz w:val="16"/>
-                <w:szCs w:val="16"/>
-              </w:rPr>
-              <w:t>/admin/applied-group/{AppliedGroupSeqId}</w:t>
+            <w:shd w:val="clear" w:color="auto" w:fill="F7CAAC" w:themeFill="accent2" w:themeFillTint="66"/>
+          </w:tcPr>
+          <w:p>
+            <w:pPr>
+              <w:rPr>
+                <w:sz w:val="16"/>
+                <w:szCs w:val="16"/>
+              </w:rPr>
+            </w:pPr>
+            <w:r>
+              <w:rPr>
+                <w:sz w:val="16"/>
+                <w:szCs w:val="16"/>
+              </w:rPr>
+              <w:t>/admin/applied-group</w:t>
+            </w:r>
+            <w:r>
+              <w:rPr>
+                <w:sz w:val="16"/>
+                <w:szCs w:val="16"/>
+              </w:rPr>
+              <w:t>/</w:t>
+            </w:r>
+            <w:r>
+              <w:rPr>
+                <w:sz w:val="16"/>
+                <w:szCs w:val="16"/>
+              </w:rPr>
+              <w:t>solution</w:t>
             </w:r>
           </w:p>
         </w:tc>
         <w:tc>
           <w:tcPr>
             <w:tcW w:w="992" w:type="dxa"/>
-          </w:tcPr>
-          <w:p>
-            <w:pPr>
-              <w:rPr>
-                <w:sz w:val="16"/>
-                <w:szCs w:val="16"/>
-              </w:rPr>
-            </w:pPr>
-            <w:r>
-              <w:rPr>
-                <w:rFonts w:hint="eastAsia"/>
-                <w:sz w:val="16"/>
-                <w:szCs w:val="16"/>
-              </w:rPr>
-              <w:t>P</w:t>
-            </w:r>
-            <w:r>
-              <w:rPr>
-                <w:sz w:val="16"/>
-                <w:szCs w:val="16"/>
-              </w:rPr>
-              <w:t>OST</w:t>
+            <w:shd w:val="clear" w:color="auto" w:fill="F7CAAC" w:themeFill="accent2" w:themeFillTint="66"/>
+          </w:tcPr>
+          <w:p>
+            <w:pPr>
+              <w:rPr>
+                <w:sz w:val="16"/>
+                <w:szCs w:val="16"/>
+              </w:rPr>
+            </w:pPr>
+            <w:r>
+              <w:rPr>
+                <w:rFonts w:hint="eastAsia"/>
+                <w:sz w:val="16"/>
+                <w:szCs w:val="16"/>
+              </w:rPr>
+              <w:t>G</w:t>
+            </w:r>
+            <w:r>
+              <w:rPr>
+                <w:sz w:val="16"/>
+                <w:szCs w:val="16"/>
+              </w:rPr>
+              <w:t>ET</w:t>
             </w:r>
           </w:p>
         </w:tc>
         <w:tc>
           <w:tcPr>
             <w:tcW w:w="3989" w:type="dxa"/>
-          </w:tcPr>
-          <w:p>
-            <w:pPr>
-              <w:rPr>
-                <w:rFonts w:hint="eastAsia"/>
-                <w:sz w:val="16"/>
-                <w:szCs w:val="16"/>
-              </w:rPr>
-            </w:pPr>
-            <w:r>
-              <w:rPr>
-                <w:rFonts w:hint="eastAsia"/>
-                <w:sz w:val="16"/>
-                <w:szCs w:val="16"/>
-              </w:rPr>
-              <w:t>가입 신청한 그룹 승낙</w:t>
+            <w:shd w:val="clear" w:color="auto" w:fill="F7CAAC" w:themeFill="accent2" w:themeFillTint="66"/>
+          </w:tcPr>
+          <w:p>
+            <w:pPr>
+              <w:rPr>
+                <w:sz w:val="16"/>
+                <w:szCs w:val="16"/>
+              </w:rPr>
+            </w:pPr>
+            <w:r>
+              <w:rPr>
+                <w:rFonts w:hint="eastAsia"/>
+                <w:sz w:val="16"/>
+                <w:szCs w:val="16"/>
+              </w:rPr>
+              <w:t>가입 신청한 그룹의 솔루션 리스트 출력</w:t>
             </w:r>
           </w:p>
         </w:tc>
@@ -926,62 +1002,90 @@
         <w:tc>
           <w:tcPr>
             <w:tcW w:w="3964" w:type="dxa"/>
-          </w:tcPr>
-          <w:p>
-            <w:pPr>
-              <w:rPr>
-                <w:rFonts w:hint="eastAsia"/>
-                <w:sz w:val="16"/>
-                <w:szCs w:val="16"/>
-              </w:rPr>
-            </w:pPr>
-            <w:r>
-              <w:rPr>
-                <w:sz w:val="16"/>
-                <w:szCs w:val="16"/>
-              </w:rPr>
-              <w:t>appliedSolution/{AppliedSolutionSeqId}</w:t>
+            <w:shd w:val="clear" w:color="auto" w:fill="F7CAAC" w:themeFill="accent2" w:themeFillTint="66"/>
+          </w:tcPr>
+          <w:p>
+            <w:pPr>
+              <w:rPr>
+                <w:sz w:val="16"/>
+                <w:szCs w:val="16"/>
+              </w:rPr>
+            </w:pPr>
+            <w:proofErr w:type="spellStart"/>
+            <w:r>
+              <w:rPr>
+                <w:sz w:val="16"/>
+                <w:szCs w:val="16"/>
+              </w:rPr>
+              <w:t>appliedGroup</w:t>
+            </w:r>
+            <w:proofErr w:type="spellEnd"/>
+            <w:r>
+              <w:rPr>
+                <w:sz w:val="16"/>
+                <w:szCs w:val="16"/>
+              </w:rPr>
+              <w:t>/{</w:t>
+            </w:r>
+            <w:proofErr w:type="spellStart"/>
+            <w:r>
+              <w:rPr>
+                <w:sz w:val="16"/>
+                <w:szCs w:val="16"/>
+              </w:rPr>
+              <w:t>AppliedGroupSeqId</w:t>
+            </w:r>
+            <w:proofErr w:type="spellEnd"/>
+            <w:r>
+              <w:rPr>
+                <w:sz w:val="16"/>
+                <w:szCs w:val="16"/>
+              </w:rPr>
+              <w:t>}</w:t>
             </w:r>
           </w:p>
         </w:tc>
         <w:tc>
           <w:tcPr>
             <w:tcW w:w="4253" w:type="dxa"/>
-          </w:tcPr>
-          <w:p>
-            <w:pPr>
-              <w:rPr>
-                <w:rFonts w:hint="eastAsia"/>
-                <w:sz w:val="16"/>
-                <w:szCs w:val="16"/>
-              </w:rPr>
-            </w:pPr>
-            <w:r>
-              <w:rPr>
-                <w:sz w:val="16"/>
-                <w:szCs w:val="16"/>
-              </w:rPr>
-              <w:t>/admin/applied-group</w:t>
-            </w:r>
-            <w:r>
-              <w:rPr>
-                <w:sz w:val="16"/>
-                <w:szCs w:val="16"/>
-              </w:rPr>
-              <w:t>/</w:t>
-            </w:r>
-            <w:r>
-              <w:rPr>
-                <w:sz w:val="16"/>
-                <w:szCs w:val="16"/>
-              </w:rPr>
-              <w:t xml:space="preserve">solution/{AppliedSolutionSeqId} </w:t>
+            <w:shd w:val="clear" w:color="auto" w:fill="F7CAAC" w:themeFill="accent2" w:themeFillTint="66"/>
+          </w:tcPr>
+          <w:p>
+            <w:pPr>
+              <w:rPr>
+                <w:sz w:val="16"/>
+                <w:szCs w:val="16"/>
+              </w:rPr>
+            </w:pPr>
+            <w:r>
+              <w:rPr>
+                <w:sz w:val="16"/>
+                <w:szCs w:val="16"/>
+              </w:rPr>
+              <w:t>/admin/applied-group/{</w:t>
+            </w:r>
+            <w:proofErr w:type="spellStart"/>
+            <w:r>
+              <w:rPr>
+                <w:sz w:val="16"/>
+                <w:szCs w:val="16"/>
+              </w:rPr>
+              <w:t>AppliedGroupSeqId</w:t>
+            </w:r>
+            <w:proofErr w:type="spellEnd"/>
+            <w:r>
+              <w:rPr>
+                <w:sz w:val="16"/>
+                <w:szCs w:val="16"/>
+              </w:rPr>
+              <w:t>}</w:t>
             </w:r>
           </w:p>
         </w:tc>
         <w:tc>
           <w:tcPr>
             <w:tcW w:w="992" w:type="dxa"/>
+            <w:shd w:val="clear" w:color="auto" w:fill="F7CAAC" w:themeFill="accent2" w:themeFillTint="66"/>
           </w:tcPr>
           <w:p>
             <w:pPr>
@@ -1010,22 +1114,22 @@
         <w:tc>
           <w:tcPr>
             <w:tcW w:w="3989" w:type="dxa"/>
-          </w:tcPr>
-          <w:p>
-            <w:pPr>
-              <w:rPr>
-                <w:rFonts w:hint="eastAsia"/>
-                <w:sz w:val="16"/>
-                <w:szCs w:val="16"/>
-              </w:rPr>
-            </w:pPr>
-            <w:r>
-              <w:rPr>
-                <w:rFonts w:hint="eastAsia"/>
-                <w:sz w:val="16"/>
-                <w:szCs w:val="16"/>
-              </w:rPr>
-              <w:t>가입 신청한 그룹의 솔루션 승낙</w:t>
+            <w:shd w:val="clear" w:color="auto" w:fill="F7CAAC" w:themeFill="accent2" w:themeFillTint="66"/>
+          </w:tcPr>
+          <w:p>
+            <w:pPr>
+              <w:rPr>
+                <w:sz w:val="16"/>
+                <w:szCs w:val="16"/>
+              </w:rPr>
+            </w:pPr>
+            <w:r>
+              <w:rPr>
+                <w:rFonts w:hint="eastAsia"/>
+                <w:sz w:val="16"/>
+                <w:szCs w:val="16"/>
+              </w:rPr>
+              <w:t>가입 신청한 그룹 승낙</w:t>
             </w:r>
           </w:p>
         </w:tc>
@@ -1038,14 +1142,191 @@
         <w:tc>
           <w:tcPr>
             <w:tcW w:w="3964" w:type="dxa"/>
+            <w:shd w:val="clear" w:color="auto" w:fill="F7CAAC" w:themeFill="accent2" w:themeFillTint="66"/>
+          </w:tcPr>
+          <w:p>
+            <w:pPr>
+              <w:rPr>
+                <w:sz w:val="16"/>
+                <w:szCs w:val="16"/>
+              </w:rPr>
+            </w:pPr>
+            <w:proofErr w:type="spellStart"/>
+            <w:r>
+              <w:rPr>
+                <w:sz w:val="16"/>
+                <w:szCs w:val="16"/>
+              </w:rPr>
+              <w:t>appliedSolution</w:t>
+            </w:r>
+            <w:proofErr w:type="spellEnd"/>
+            <w:r>
+              <w:rPr>
+                <w:sz w:val="16"/>
+                <w:szCs w:val="16"/>
+              </w:rPr>
+              <w:t>/{</w:t>
+            </w:r>
+            <w:proofErr w:type="spellStart"/>
+            <w:r>
+              <w:rPr>
+                <w:sz w:val="16"/>
+                <w:szCs w:val="16"/>
+              </w:rPr>
+              <w:t>AppliedSolutionSeqId</w:t>
+            </w:r>
+            <w:proofErr w:type="spellEnd"/>
+            <w:r>
+              <w:rPr>
+                <w:sz w:val="16"/>
+                <w:szCs w:val="16"/>
+              </w:rPr>
+              <w:t>}</w:t>
+            </w:r>
+          </w:p>
+        </w:tc>
+        <w:tc>
+          <w:tcPr>
+            <w:tcW w:w="4253" w:type="dxa"/>
+            <w:shd w:val="clear" w:color="auto" w:fill="F7CAAC" w:themeFill="accent2" w:themeFillTint="66"/>
+          </w:tcPr>
+          <w:p>
+            <w:pPr>
+              <w:rPr>
+                <w:sz w:val="16"/>
+                <w:szCs w:val="16"/>
+              </w:rPr>
+            </w:pPr>
+            <w:r>
+              <w:rPr>
+                <w:sz w:val="16"/>
+                <w:szCs w:val="16"/>
+              </w:rPr>
+              <w:t>/admin/applied-group</w:t>
+            </w:r>
+            <w:r>
+              <w:rPr>
+                <w:sz w:val="16"/>
+                <w:szCs w:val="16"/>
+              </w:rPr>
+              <w:t>/</w:t>
+            </w:r>
+            <w:r>
+              <w:rPr>
+                <w:sz w:val="16"/>
+                <w:szCs w:val="16"/>
+              </w:rPr>
+              <w:t>{</w:t>
+            </w:r>
+            <w:proofErr w:type="spellStart"/>
+            <w:r>
+              <w:rPr>
+                <w:sz w:val="16"/>
+                <w:szCs w:val="16"/>
+              </w:rPr>
+              <w:t>groupid</w:t>
+            </w:r>
+            <w:proofErr w:type="spellEnd"/>
+            <w:r>
+              <w:rPr>
+                <w:sz w:val="16"/>
+                <w:szCs w:val="16"/>
+              </w:rPr>
+              <w:t>}/</w:t>
+            </w:r>
+            <w:r>
+              <w:rPr>
+                <w:sz w:val="16"/>
+                <w:szCs w:val="16"/>
+              </w:rPr>
+              <w:t>solution/{</w:t>
+            </w:r>
+            <w:proofErr w:type="spellStart"/>
+            <w:r>
+              <w:rPr>
+                <w:sz w:val="16"/>
+                <w:szCs w:val="16"/>
+              </w:rPr>
+              <w:t>AppliedSolutionSeqId</w:t>
+            </w:r>
+            <w:proofErr w:type="spellEnd"/>
+            <w:r>
+              <w:rPr>
+                <w:sz w:val="16"/>
+                <w:szCs w:val="16"/>
+              </w:rPr>
+              <w:t xml:space="preserve">} </w:t>
+            </w:r>
+          </w:p>
+        </w:tc>
+        <w:tc>
+          <w:tcPr>
+            <w:tcW w:w="992" w:type="dxa"/>
+            <w:shd w:val="clear" w:color="auto" w:fill="F7CAAC" w:themeFill="accent2" w:themeFillTint="66"/>
+          </w:tcPr>
+          <w:p>
+            <w:pPr>
+              <w:rPr>
+                <w:sz w:val="16"/>
+                <w:szCs w:val="16"/>
+              </w:rPr>
+            </w:pPr>
+            <w:r>
+              <w:rPr>
+                <w:rFonts w:hint="eastAsia"/>
+                <w:sz w:val="16"/>
+                <w:szCs w:val="16"/>
+              </w:rPr>
+              <w:t>P</w:t>
+            </w:r>
+            <w:r>
+              <w:rPr>
+                <w:sz w:val="16"/>
+                <w:szCs w:val="16"/>
+              </w:rPr>
+              <w:t>OST</w:t>
+            </w:r>
+          </w:p>
+        </w:tc>
+        <w:tc>
+          <w:tcPr>
+            <w:tcW w:w="3989" w:type="dxa"/>
+            <w:shd w:val="clear" w:color="auto" w:fill="F7CAAC" w:themeFill="accent2" w:themeFillTint="66"/>
+          </w:tcPr>
+          <w:p>
+            <w:pPr>
+              <w:rPr>
+                <w:sz w:val="16"/>
+                <w:szCs w:val="16"/>
+              </w:rPr>
+            </w:pPr>
+            <w:r>
+              <w:rPr>
+                <w:rFonts w:hint="eastAsia"/>
+                <w:sz w:val="16"/>
+                <w:szCs w:val="16"/>
+              </w:rPr>
+              <w:t>가입 신청한 그룹의 솔루션 승낙</w:t>
+            </w:r>
+          </w:p>
+        </w:tc>
+      </w:tr>
+      <w:tr>
+        <w:trPr>
+          <w:trHeight w:val="452"/>
+          <w:jc w:val="center"/>
+        </w:trPr>
+        <w:tc>
+          <w:tcPr>
+            <w:tcW w:w="3964" w:type="dxa"/>
             <w:tcBorders>
               <w:bottom w:val="single" w:sz="18" w:space="0" w:color="auto"/>
             </w:tcBorders>
-          </w:tcPr>
-          <w:p>
-            <w:pPr>
-              <w:rPr>
-                <w:rFonts w:hint="eastAsia"/>
+            <w:shd w:val="clear" w:color="auto" w:fill="F7CAAC" w:themeFill="accent2" w:themeFillTint="66"/>
+          </w:tcPr>
+          <w:p>
+            <w:pPr>
+              <w:rPr>
                 <w:sz w:val="16"/>
                 <w:szCs w:val="16"/>
               </w:rPr>
@@ -1058,11 +1339,11 @@
             <w:tcBorders>
               <w:bottom w:val="single" w:sz="18" w:space="0" w:color="auto"/>
             </w:tcBorders>
-          </w:tcPr>
-          <w:p>
-            <w:pPr>
-              <w:rPr>
-                <w:rFonts w:hint="eastAsia"/>
+            <w:shd w:val="clear" w:color="auto" w:fill="F7CAAC" w:themeFill="accent2" w:themeFillTint="66"/>
+          </w:tcPr>
+          <w:p>
+            <w:pPr>
+              <w:rPr>
                 <w:sz w:val="16"/>
                 <w:szCs w:val="16"/>
               </w:rPr>
@@ -1075,6 +1356,7 @@
             <w:tcBorders>
               <w:bottom w:val="single" w:sz="18" w:space="0" w:color="auto"/>
             </w:tcBorders>
+            <w:shd w:val="clear" w:color="auto" w:fill="F7CAAC" w:themeFill="accent2" w:themeFillTint="66"/>
           </w:tcPr>
           <w:p>
             <w:pPr>
@@ -1091,11 +1373,11 @@
             <w:tcBorders>
               <w:bottom w:val="single" w:sz="18" w:space="0" w:color="auto"/>
             </w:tcBorders>
-          </w:tcPr>
-          <w:p>
-            <w:pPr>
-              <w:rPr>
-                <w:rFonts w:hint="eastAsia"/>
+            <w:shd w:val="clear" w:color="auto" w:fill="F7CAAC" w:themeFill="accent2" w:themeFillTint="66"/>
+          </w:tcPr>
+          <w:p>
+            <w:pPr>
+              <w:rPr>
                 <w:sz w:val="16"/>
                 <w:szCs w:val="16"/>
               </w:rPr>
@@ -1124,7 +1406,6 @@
             <w:pPr>
               <w:jc w:val="center"/>
               <w:rPr>
-                <w:rFonts w:hint="eastAsia"/>
                 <w:b/>
                 <w:sz w:val="24"/>
                 <w:szCs w:val="20"/>
@@ -1136,24 +1417,18 @@
                 <w:sz w:val="24"/>
                 <w:szCs w:val="20"/>
               </w:rPr>
-              <w:t>CERT</w:t>
-            </w:r>
+              <w:t xml:space="preserve">CERT, </w:t>
+            </w:r>
+            <w:proofErr w:type="spellStart"/>
             <w:r>
               <w:rPr>
                 <w:b/>
                 <w:sz w:val="24"/>
                 <w:szCs w:val="20"/>
               </w:rPr>
-              <w:t xml:space="preserve">, </w:t>
-            </w:r>
-            <w:r>
-              <w:rPr>
-                <w:b/>
-                <w:sz w:val="24"/>
-                <w:szCs w:val="20"/>
-              </w:rPr>
               <w:t>CertController</w:t>
             </w:r>
+            <w:proofErr w:type="spellEnd"/>
           </w:p>
         </w:tc>
       </w:tr>
@@ -1168,11 +1443,11 @@
             <w:tcBorders>
               <w:top w:val="single" w:sz="18" w:space="0" w:color="auto"/>
             </w:tcBorders>
-          </w:tcPr>
-          <w:p>
-            <w:pPr>
-              <w:rPr>
-                <w:rFonts w:hint="eastAsia"/>
+            <w:shd w:val="clear" w:color="auto" w:fill="F7CAAC" w:themeFill="accent2" w:themeFillTint="66"/>
+          </w:tcPr>
+          <w:p>
+            <w:pPr>
+              <w:rPr>
                 <w:sz w:val="16"/>
                 <w:szCs w:val="16"/>
               </w:rPr>
@@ -1192,11 +1467,11 @@
             <w:tcBorders>
               <w:top w:val="single" w:sz="18" w:space="0" w:color="auto"/>
             </w:tcBorders>
-          </w:tcPr>
-          <w:p>
-            <w:pPr>
-              <w:rPr>
-                <w:rFonts w:hint="eastAsia"/>
+            <w:shd w:val="clear" w:color="auto" w:fill="F7CAAC" w:themeFill="accent2" w:themeFillTint="66"/>
+          </w:tcPr>
+          <w:p>
+            <w:pPr>
+              <w:rPr>
                 <w:sz w:val="16"/>
                 <w:szCs w:val="16"/>
               </w:rPr>
@@ -1216,6 +1491,7 @@
             <w:tcBorders>
               <w:top w:val="single" w:sz="18" w:space="0" w:color="auto"/>
             </w:tcBorders>
+            <w:shd w:val="clear" w:color="auto" w:fill="F7CAAC" w:themeFill="accent2" w:themeFillTint="66"/>
           </w:tcPr>
           <w:p>
             <w:pPr>
@@ -1239,11 +1515,11 @@
             <w:tcBorders>
               <w:top w:val="single" w:sz="18" w:space="0" w:color="auto"/>
             </w:tcBorders>
-          </w:tcPr>
-          <w:p>
-            <w:pPr>
-              <w:rPr>
-                <w:rFonts w:hint="eastAsia"/>
+            <w:shd w:val="clear" w:color="auto" w:fill="F7CAAC" w:themeFill="accent2" w:themeFillTint="66"/>
+          </w:tcPr>
+          <w:p>
+            <w:pPr>
+              <w:rPr>
                 <w:sz w:val="16"/>
                 <w:szCs w:val="16"/>
               </w:rPr>
@@ -1282,11 +1558,11 @@
         <w:tc>
           <w:tcPr>
             <w:tcW w:w="3964" w:type="dxa"/>
-          </w:tcPr>
-          <w:p>
-            <w:pPr>
-              <w:rPr>
-                <w:rFonts w:hint="eastAsia"/>
+            <w:shd w:val="clear" w:color="auto" w:fill="F7CAAC" w:themeFill="accent2" w:themeFillTint="66"/>
+          </w:tcPr>
+          <w:p>
+            <w:pPr>
+              <w:rPr>
                 <w:sz w:val="16"/>
                 <w:szCs w:val="16"/>
               </w:rPr>
@@ -1303,34 +1579,76 @@
         <w:tc>
           <w:tcPr>
             <w:tcW w:w="4253" w:type="dxa"/>
-          </w:tcPr>
-          <w:p>
-            <w:pPr>
-              <w:rPr>
-                <w:rFonts w:hint="eastAsia"/>
-                <w:sz w:val="16"/>
-                <w:szCs w:val="16"/>
-              </w:rPr>
-            </w:pPr>
-            <w:r>
-              <w:rPr>
-                <w:sz w:val="16"/>
-                <w:szCs w:val="16"/>
-              </w:rPr>
-              <w:t>/</w:t>
-            </w:r>
-            <w:r>
-              <w:rPr>
-                <w:sz w:val="16"/>
-                <w:szCs w:val="16"/>
-              </w:rPr>
-              <w:t>cert (oper="register")</w:t>
+            <w:shd w:val="clear" w:color="auto" w:fill="F7CAAC" w:themeFill="accent2" w:themeFillTint="66"/>
+          </w:tcPr>
+          <w:p>
+            <w:pPr>
+              <w:rPr>
+                <w:rFonts w:hint="eastAsia"/>
+                <w:sz w:val="16"/>
+                <w:szCs w:val="16"/>
+              </w:rPr>
+            </w:pPr>
+            <w:r>
+              <w:rPr>
+                <w:sz w:val="16"/>
+                <w:szCs w:val="16"/>
+              </w:rPr>
+              <w:t>/cert</w:t>
+            </w:r>
+            <w:r>
+              <w:rPr>
+                <w:sz w:val="16"/>
+                <w:szCs w:val="16"/>
+              </w:rPr>
+              <w:t xml:space="preserve"> </w:t>
+            </w:r>
+            <w:r>
+              <w:rPr>
+                <w:sz w:val="16"/>
+                <w:szCs w:val="16"/>
+              </w:rPr>
+              <w:t>(</w:t>
+            </w:r>
+            <w:proofErr w:type="spellStart"/>
+            <w:r>
+              <w:rPr>
+                <w:rFonts w:hint="eastAsia"/>
+                <w:sz w:val="16"/>
+                <w:szCs w:val="16"/>
+              </w:rPr>
+              <w:t>o</w:t>
+            </w:r>
+            <w:r>
+              <w:rPr>
+                <w:sz w:val="16"/>
+                <w:szCs w:val="16"/>
+              </w:rPr>
+              <w:t>per</w:t>
+            </w:r>
+            <w:proofErr w:type="spellEnd"/>
+            <w:proofErr w:type="gramStart"/>
+            <w:r>
+              <w:rPr>
+                <w:sz w:val="16"/>
+                <w:szCs w:val="16"/>
+              </w:rPr>
+              <w:t>=”register</w:t>
+            </w:r>
+            <w:proofErr w:type="gramEnd"/>
+            <w:r>
+              <w:rPr>
+                <w:sz w:val="16"/>
+                <w:szCs w:val="16"/>
+              </w:rPr>
+              <w:t>”)</w:t>
             </w:r>
           </w:p>
         </w:tc>
         <w:tc>
           <w:tcPr>
             <w:tcW w:w="992" w:type="dxa"/>
+            <w:shd w:val="clear" w:color="auto" w:fill="F7CAAC" w:themeFill="accent2" w:themeFillTint="66"/>
           </w:tcPr>
           <w:p>
             <w:pPr>
@@ -1359,11 +1677,11 @@
         <w:tc>
           <w:tcPr>
             <w:tcW w:w="3989" w:type="dxa"/>
-          </w:tcPr>
-          <w:p>
-            <w:pPr>
-              <w:rPr>
-                <w:rFonts w:hint="eastAsia"/>
+            <w:shd w:val="clear" w:color="auto" w:fill="F7CAAC" w:themeFill="accent2" w:themeFillTint="66"/>
+          </w:tcPr>
+          <w:p>
+            <w:pPr>
+              <w:rPr>
                 <w:sz w:val="16"/>
                 <w:szCs w:val="16"/>
               </w:rPr>
@@ -1387,11 +1705,11 @@
         <w:tc>
           <w:tcPr>
             <w:tcW w:w="3964" w:type="dxa"/>
-          </w:tcPr>
-          <w:p>
-            <w:pPr>
-              <w:rPr>
-                <w:rFonts w:hint="eastAsia"/>
+            <w:shd w:val="clear" w:color="auto" w:fill="F7CAAC" w:themeFill="accent2" w:themeFillTint="66"/>
+          </w:tcPr>
+          <w:p>
+            <w:pPr>
+              <w:rPr>
                 <w:sz w:val="16"/>
                 <w:szCs w:val="16"/>
               </w:rPr>
@@ -1416,34 +1734,51 @@
         <w:tc>
           <w:tcPr>
             <w:tcW w:w="4253" w:type="dxa"/>
-          </w:tcPr>
-          <w:p>
-            <w:pPr>
-              <w:rPr>
-                <w:rFonts w:hint="eastAsia"/>
-                <w:sz w:val="16"/>
-                <w:szCs w:val="16"/>
-              </w:rPr>
-            </w:pPr>
-            <w:r>
-              <w:rPr>
-                <w:sz w:val="16"/>
-                <w:szCs w:val="16"/>
-              </w:rPr>
-              <w:t>/cert</w:t>
-            </w:r>
-            <w:r>
-              <w:rPr>
-                <w:sz w:val="16"/>
-                <w:szCs w:val="16"/>
-              </w:rPr>
-              <w:t>?page=1&amp;pagePerNum=10</w:t>
+            <w:shd w:val="clear" w:color="auto" w:fill="F7CAAC" w:themeFill="accent2" w:themeFillTint="66"/>
+          </w:tcPr>
+          <w:p>
+            <w:pPr>
+              <w:rPr>
+                <w:sz w:val="16"/>
+                <w:szCs w:val="16"/>
+              </w:rPr>
+            </w:pPr>
+            <w:r>
+              <w:rPr>
+                <w:sz w:val="16"/>
+                <w:szCs w:val="16"/>
+              </w:rPr>
+              <w:t>/</w:t>
+            </w:r>
+            <w:proofErr w:type="spellStart"/>
+            <w:r>
+              <w:rPr>
+                <w:sz w:val="16"/>
+                <w:szCs w:val="16"/>
+              </w:rPr>
+              <w:t>cert</w:t>
+            </w:r>
+            <w:r>
+              <w:rPr>
+                <w:sz w:val="16"/>
+                <w:szCs w:val="16"/>
+              </w:rPr>
+              <w:t>?page</w:t>
+            </w:r>
+            <w:proofErr w:type="spellEnd"/>
+            <w:r>
+              <w:rPr>
+                <w:sz w:val="16"/>
+                <w:szCs w:val="16"/>
+              </w:rPr>
+              <w:t>=1&amp;pagePerNum=10</w:t>
             </w:r>
           </w:p>
         </w:tc>
         <w:tc>
           <w:tcPr>
             <w:tcW w:w="992" w:type="dxa"/>
+            <w:shd w:val="clear" w:color="auto" w:fill="F7CAAC" w:themeFill="accent2" w:themeFillTint="66"/>
           </w:tcPr>
           <w:p>
             <w:pPr>
@@ -1472,11 +1807,11 @@
         <w:tc>
           <w:tcPr>
             <w:tcW w:w="3989" w:type="dxa"/>
-          </w:tcPr>
-          <w:p>
-            <w:pPr>
-              <w:rPr>
-                <w:rFonts w:hint="eastAsia"/>
+            <w:shd w:val="clear" w:color="auto" w:fill="F7CAAC" w:themeFill="accent2" w:themeFillTint="66"/>
+          </w:tcPr>
+          <w:p>
+            <w:pPr>
+              <w:rPr>
                 <w:sz w:val="16"/>
                 <w:szCs w:val="16"/>
               </w:rPr>
@@ -1500,48 +1835,81 @@
         <w:tc>
           <w:tcPr>
             <w:tcW w:w="3964" w:type="dxa"/>
-          </w:tcPr>
-          <w:p>
-            <w:pPr>
-              <w:rPr>
-                <w:rFonts w:hint="eastAsia"/>
-                <w:sz w:val="16"/>
-                <w:szCs w:val="16"/>
-              </w:rPr>
-            </w:pPr>
-            <w:r>
-              <w:rPr>
-                <w:sz w:val="16"/>
-                <w:szCs w:val="16"/>
-              </w:rPr>
-              <w:t>cert-download/{certId}</w:t>
+            <w:shd w:val="clear" w:color="auto" w:fill="F7CAAC" w:themeFill="accent2" w:themeFillTint="66"/>
+          </w:tcPr>
+          <w:p>
+            <w:pPr>
+              <w:rPr>
+                <w:sz w:val="16"/>
+                <w:szCs w:val="16"/>
+              </w:rPr>
+            </w:pPr>
+            <w:r>
+              <w:rPr>
+                <w:sz w:val="16"/>
+                <w:szCs w:val="16"/>
+              </w:rPr>
+              <w:t>cert-download/{</w:t>
+            </w:r>
+            <w:proofErr w:type="spellStart"/>
+            <w:r>
+              <w:rPr>
+                <w:sz w:val="16"/>
+                <w:szCs w:val="16"/>
+              </w:rPr>
+              <w:t>certId</w:t>
+            </w:r>
+            <w:proofErr w:type="spellEnd"/>
+            <w:r>
+              <w:rPr>
+                <w:sz w:val="16"/>
+                <w:szCs w:val="16"/>
+              </w:rPr>
+              <w:t>}</w:t>
             </w:r>
           </w:p>
         </w:tc>
         <w:tc>
           <w:tcPr>
             <w:tcW w:w="4253" w:type="dxa"/>
-          </w:tcPr>
-          <w:p>
-            <w:pPr>
-              <w:rPr>
-                <w:rFonts w:hint="eastAsia"/>
-                <w:sz w:val="16"/>
-                <w:szCs w:val="16"/>
-              </w:rPr>
-            </w:pPr>
-            <w:r>
-              <w:rPr>
-                <w:sz w:val="16"/>
-                <w:szCs w:val="16"/>
-              </w:rPr>
-              <w:t>/cert/{cert-Id} (oper="download")</w:t>
+            <w:shd w:val="clear" w:color="auto" w:fill="F7CAAC" w:themeFill="accent2" w:themeFillTint="66"/>
+          </w:tcPr>
+          <w:p>
+            <w:pPr>
+              <w:rPr>
+                <w:sz w:val="16"/>
+                <w:szCs w:val="16"/>
+              </w:rPr>
+            </w:pPr>
+            <w:r>
+              <w:rPr>
+                <w:sz w:val="16"/>
+                <w:szCs w:val="16"/>
+              </w:rPr>
+              <w:t>/cert/{cert-Id} (</w:t>
+            </w:r>
+            <w:proofErr w:type="spellStart"/>
+            <w:r>
+              <w:rPr>
+                <w:sz w:val="16"/>
+                <w:szCs w:val="16"/>
+              </w:rPr>
+              <w:t>oper</w:t>
+            </w:r>
+            <w:proofErr w:type="spellEnd"/>
+            <w:r>
+              <w:rPr>
+                <w:sz w:val="16"/>
+                <w:szCs w:val="16"/>
+              </w:rPr>
+              <w:t>="download")</w:t>
             </w:r>
           </w:p>
         </w:tc>
         <w:tc>
           <w:tcPr>
             <w:tcW w:w="992" w:type="dxa"/>
+            <w:shd w:val="clear" w:color="auto" w:fill="F7CAAC" w:themeFill="accent2" w:themeFillTint="66"/>
           </w:tcPr>
           <w:p>
             <w:pPr>
@@ -1562,11 +1930,11 @@
         <w:tc>
           <w:tcPr>
             <w:tcW w:w="3989" w:type="dxa"/>
-          </w:tcPr>
-          <w:p>
-            <w:pPr>
-              <w:rPr>
-                <w:rFonts w:hint="eastAsia"/>
+            <w:shd w:val="clear" w:color="auto" w:fill="F7CAAC" w:themeFill="accent2" w:themeFillTint="66"/>
+          </w:tcPr>
+          <w:p>
+            <w:pPr>
+              <w:rPr>
                 <w:sz w:val="16"/>
                 <w:szCs w:val="16"/>
               </w:rPr>
@@ -1590,11 +1958,11 @@
         <w:tc>
           <w:tcPr>
             <w:tcW w:w="3964" w:type="dxa"/>
-          </w:tcPr>
-          <w:p>
-            <w:pPr>
-              <w:rPr>
-                <w:rFonts w:hint="eastAsia"/>
+            <w:shd w:val="clear" w:color="auto" w:fill="F7CAAC" w:themeFill="accent2" w:themeFillTint="66"/>
+          </w:tcPr>
+          <w:p>
+            <w:pPr>
+              <w:rPr>
                 <w:sz w:val="16"/>
                 <w:szCs w:val="16"/>
               </w:rPr>
@@ -1611,27 +1979,44 @@
         <w:tc>
           <w:tcPr>
             <w:tcW w:w="4253" w:type="dxa"/>
-          </w:tcPr>
-          <w:p>
-            <w:pPr>
-              <w:rPr>
-                <w:rFonts w:hint="eastAsia"/>
-                <w:sz w:val="16"/>
-                <w:szCs w:val="16"/>
-              </w:rPr>
-            </w:pPr>
-            <w:r>
-              <w:rPr>
-                <w:sz w:val="16"/>
-                <w:szCs w:val="16"/>
-              </w:rPr>
-              <w:t>/cert (oper="verify")</w:t>
+            <w:shd w:val="clear" w:color="auto" w:fill="F7CAAC" w:themeFill="accent2" w:themeFillTint="66"/>
+          </w:tcPr>
+          <w:p>
+            <w:pPr>
+              <w:rPr>
+                <w:sz w:val="16"/>
+                <w:szCs w:val="16"/>
+              </w:rPr>
+            </w:pPr>
+            <w:r>
+              <w:rPr>
+                <w:sz w:val="16"/>
+                <w:szCs w:val="16"/>
+              </w:rPr>
+              <w:t>/cert (</w:t>
+            </w:r>
+            <w:proofErr w:type="spellStart"/>
+            <w:r>
+              <w:rPr>
+                <w:sz w:val="16"/>
+                <w:szCs w:val="16"/>
+              </w:rPr>
+              <w:t>oper</w:t>
+            </w:r>
+            <w:proofErr w:type="spellEnd"/>
+            <w:r>
+              <w:rPr>
+                <w:sz w:val="16"/>
+                <w:szCs w:val="16"/>
+              </w:rPr>
+              <w:t>="verify")</w:t>
             </w:r>
           </w:p>
         </w:tc>
         <w:tc>
           <w:tcPr>
             <w:tcW w:w="992" w:type="dxa"/>
+            <w:shd w:val="clear" w:color="auto" w:fill="F7CAAC" w:themeFill="accent2" w:themeFillTint="66"/>
           </w:tcPr>
           <w:p>
             <w:pPr>
@@ -1660,11 +2045,11 @@
         <w:tc>
           <w:tcPr>
             <w:tcW w:w="3989" w:type="dxa"/>
-          </w:tcPr>
-          <w:p>
-            <w:pPr>
-              <w:rPr>
-                <w:rFonts w:hint="eastAsia"/>
+            <w:shd w:val="clear" w:color="auto" w:fill="F7CAAC" w:themeFill="accent2" w:themeFillTint="66"/>
+          </w:tcPr>
+          <w:p>
+            <w:pPr>
+              <w:rPr>
                 <w:sz w:val="16"/>
                 <w:szCs w:val="16"/>
               </w:rPr>
@@ -1745,7 +2130,6 @@
           <w:p>
             <w:pPr>
               <w:rPr>
-                <w:rFonts w:hint="eastAsia"/>
                 <w:sz w:val="16"/>
                 <w:szCs w:val="16"/>
               </w:rPr>
@@ -1774,7 +2158,6 @@
             <w:pPr>
               <w:jc w:val="center"/>
               <w:rPr>
-                <w:rFonts w:hint="eastAsia"/>
                 <w:b/>
                 <w:sz w:val="24"/>
                 <w:szCs w:val="20"/>
@@ -1786,25 +2169,18 @@
                 <w:sz w:val="24"/>
                 <w:szCs w:val="20"/>
               </w:rPr>
-              <w:lastRenderedPageBreak/>
-              <w:t>GROUP</w:t>
-            </w:r>
+              <w:t xml:space="preserve">GROUP, </w:t>
+            </w:r>
+            <w:proofErr w:type="spellStart"/>
             <w:r>
               <w:rPr>
                 <w:b/>
                 <w:sz w:val="24"/>
                 <w:szCs w:val="20"/>
               </w:rPr>
-              <w:t xml:space="preserve">, </w:t>
-            </w:r>
-            <w:r>
-              <w:rPr>
-                <w:b/>
-                <w:sz w:val="24"/>
-                <w:szCs w:val="20"/>
-              </w:rPr>
               <w:t>GroupController</w:t>
             </w:r>
+            <w:proofErr w:type="spellEnd"/>
           </w:p>
         </w:tc>
       </w:tr>
@@ -1819,11 +2195,11 @@
             <w:tcBorders>
               <w:top w:val="single" w:sz="18" w:space="0" w:color="auto"/>
             </w:tcBorders>
-          </w:tcPr>
-          <w:p>
-            <w:pPr>
-              <w:rPr>
-                <w:rFonts w:hint="eastAsia"/>
+            <w:shd w:val="clear" w:color="auto" w:fill="F7CAAC" w:themeFill="accent2" w:themeFillTint="66"/>
+          </w:tcPr>
+          <w:p>
+            <w:pPr>
+              <w:rPr>
                 <w:sz w:val="16"/>
                 <w:szCs w:val="16"/>
               </w:rPr>
@@ -1843,11 +2219,11 @@
             <w:tcBorders>
               <w:top w:val="single" w:sz="18" w:space="0" w:color="auto"/>
             </w:tcBorders>
-          </w:tcPr>
-          <w:p>
-            <w:pPr>
-              <w:rPr>
-                <w:rFonts w:hint="eastAsia"/>
+            <w:shd w:val="clear" w:color="auto" w:fill="F7CAAC" w:themeFill="accent2" w:themeFillTint="66"/>
+          </w:tcPr>
+          <w:p>
+            <w:pPr>
+              <w:rPr>
                 <w:sz w:val="16"/>
                 <w:szCs w:val="16"/>
               </w:rPr>
@@ -1875,6 +2251,7 @@
             <w:tcBorders>
               <w:top w:val="single" w:sz="18" w:space="0" w:color="auto"/>
             </w:tcBorders>
+            <w:shd w:val="clear" w:color="auto" w:fill="F7CAAC" w:themeFill="accent2" w:themeFillTint="66"/>
           </w:tcPr>
           <w:p>
             <w:pPr>
@@ -1906,11 +2283,11 @@
             <w:tcBorders>
               <w:top w:val="single" w:sz="18" w:space="0" w:color="auto"/>
             </w:tcBorders>
-          </w:tcPr>
-          <w:p>
-            <w:pPr>
-              <w:rPr>
-                <w:rFonts w:hint="eastAsia"/>
+            <w:shd w:val="clear" w:color="auto" w:fill="F7CAAC" w:themeFill="accent2" w:themeFillTint="66"/>
+          </w:tcPr>
+          <w:p>
+            <w:pPr>
+              <w:rPr>
                 <w:sz w:val="16"/>
                 <w:szCs w:val="16"/>
               </w:rPr>
@@ -1934,11 +2311,11 @@
         <w:tc>
           <w:tcPr>
             <w:tcW w:w="3964" w:type="dxa"/>
-          </w:tcPr>
-          <w:p>
-            <w:pPr>
-              <w:rPr>
-                <w:rFonts w:hint="eastAsia"/>
+            <w:shd w:val="clear" w:color="auto" w:fill="F7CAAC" w:themeFill="accent2" w:themeFillTint="66"/>
+          </w:tcPr>
+          <w:p>
+            <w:pPr>
+              <w:rPr>
                 <w:sz w:val="16"/>
                 <w:szCs w:val="16"/>
               </w:rPr>
@@ -1955,11 +2332,11 @@
         <w:tc>
           <w:tcPr>
             <w:tcW w:w="4253" w:type="dxa"/>
-          </w:tcPr>
-          <w:p>
-            <w:pPr>
-              <w:rPr>
-                <w:rFonts w:hint="eastAsia"/>
+            <w:shd w:val="clear" w:color="auto" w:fill="F7CAAC" w:themeFill="accent2" w:themeFillTint="66"/>
+          </w:tcPr>
+          <w:p>
+            <w:pPr>
+              <w:rPr>
                 <w:sz w:val="16"/>
                 <w:szCs w:val="16"/>
               </w:rPr>
@@ -1972,6 +2349,7 @@
               </w:rPr>
               <w:t>/</w:t>
             </w:r>
+            <w:proofErr w:type="spellStart"/>
             <w:r>
               <w:rPr>
                 <w:sz w:val="16"/>
@@ -1984,13 +2362,22 @@
                 <w:sz w:val="16"/>
                 <w:szCs w:val="16"/>
               </w:rPr>
-              <w:t>?page=1&amp;pagePerNum=10</w:t>
+              <w:t>?page</w:t>
+            </w:r>
+            <w:proofErr w:type="spellEnd"/>
+            <w:r>
+              <w:rPr>
+                <w:sz w:val="16"/>
+                <w:szCs w:val="16"/>
+              </w:rPr>
+              <w:t>=1&amp;pagePerNum=10</w:t>
             </w:r>
           </w:p>
         </w:tc>
         <w:tc>
           <w:tcPr>
             <w:tcW w:w="992" w:type="dxa"/>
+            <w:shd w:val="clear" w:color="auto" w:fill="F7CAAC" w:themeFill="accent2" w:themeFillTint="66"/>
           </w:tcPr>
           <w:p>
             <w:pPr>
@@ -2019,11 +2406,11 @@
         <w:tc>
           <w:tcPr>
             <w:tcW w:w="3989" w:type="dxa"/>
-          </w:tcPr>
-          <w:p>
-            <w:pPr>
-              <w:rPr>
-                <w:rFonts w:hint="eastAsia"/>
+            <w:shd w:val="clear" w:color="auto" w:fill="F7CAAC" w:themeFill="accent2" w:themeFillTint="66"/>
+          </w:tcPr>
+          <w:p>
+            <w:pPr>
+              <w:rPr>
                 <w:sz w:val="16"/>
                 <w:szCs w:val="16"/>
               </w:rPr>
@@ -2047,11 +2434,11 @@
         <w:tc>
           <w:tcPr>
             <w:tcW w:w="3964" w:type="dxa"/>
-          </w:tcPr>
-          <w:p>
-            <w:pPr>
-              <w:rPr>
-                <w:rFonts w:hint="eastAsia"/>
+            <w:shd w:val="clear" w:color="auto" w:fill="F7CAAC" w:themeFill="accent2" w:themeFillTint="66"/>
+          </w:tcPr>
+          <w:p>
+            <w:pPr>
+              <w:rPr>
                 <w:sz w:val="16"/>
                 <w:szCs w:val="16"/>
               </w:rPr>
@@ -2075,21 +2462,45 @@
         <w:tc>
           <w:tcPr>
             <w:tcW w:w="4253" w:type="dxa"/>
-          </w:tcPr>
-          <w:p>
-            <w:pPr>
-              <w:rPr>
-                <w:rFonts w:hint="eastAsia"/>
-                <w:sz w:val="16"/>
-                <w:szCs w:val="16"/>
-              </w:rPr>
-            </w:pPr>
-            <w:r>
-              <w:rPr>
-                <w:sz w:val="16"/>
-                <w:szCs w:val="16"/>
-              </w:rPr>
-              <w:t>/group/{groupId}/user</w:t>
+            <w:shd w:val="clear" w:color="auto" w:fill="F7CAAC" w:themeFill="accent2" w:themeFillTint="66"/>
+          </w:tcPr>
+          <w:p>
+            <w:pPr>
+              <w:rPr>
+                <w:sz w:val="16"/>
+                <w:szCs w:val="16"/>
+              </w:rPr>
+            </w:pPr>
+            <w:r>
+              <w:rPr>
+                <w:sz w:val="16"/>
+                <w:szCs w:val="16"/>
+              </w:rPr>
+              <w:t>/group/{</w:t>
+            </w:r>
+            <w:proofErr w:type="spellStart"/>
+            <w:r>
+              <w:rPr>
+                <w:sz w:val="16"/>
+                <w:szCs w:val="16"/>
+              </w:rPr>
+              <w:t>groupId</w:t>
+            </w:r>
+            <w:proofErr w:type="spellEnd"/>
+            <w:r>
+              <w:rPr>
+                <w:sz w:val="16"/>
+                <w:szCs w:val="16"/>
+              </w:rPr>
+              <w:t>}/</w:t>
+            </w:r>
+            <w:proofErr w:type="gramStart"/>
+            <w:r>
+              <w:rPr>
+                <w:sz w:val="16"/>
+                <w:szCs w:val="16"/>
+              </w:rPr>
+              <w:t>user</w:t>
             </w:r>
             <w:r>
               <w:rPr>
@@ -2103,13 +2514,61 @@
                 <w:sz w:val="16"/>
                 <w:szCs w:val="16"/>
               </w:rPr>
-              <w:t>(state="등록된")</w:t>
+              <w:t>?</w:t>
+            </w:r>
+            <w:proofErr w:type="spellStart"/>
+            <w:r>
+              <w:rPr>
+                <w:rFonts w:hint="eastAsia"/>
+                <w:sz w:val="16"/>
+                <w:szCs w:val="16"/>
+              </w:rPr>
+              <w:t>o</w:t>
+            </w:r>
+            <w:r>
+              <w:rPr>
+                <w:sz w:val="16"/>
+                <w:szCs w:val="16"/>
+              </w:rPr>
+              <w:t>per</w:t>
+            </w:r>
+            <w:proofErr w:type="spellEnd"/>
+            <w:proofErr w:type="gramEnd"/>
+            <w:r>
+              <w:rPr>
+                <w:sz w:val="16"/>
+                <w:szCs w:val="16"/>
+              </w:rPr>
+              <w:t>="</w:t>
+            </w:r>
+            <w:r>
+              <w:rPr>
+                <w:rFonts w:hint="eastAsia"/>
+                <w:sz w:val="16"/>
+                <w:szCs w:val="16"/>
+              </w:rPr>
+              <w:t>r</w:t>
+            </w:r>
+            <w:r>
+              <w:rPr>
+                <w:sz w:val="16"/>
+                <w:szCs w:val="16"/>
+              </w:rPr>
+              <w:t>equested</w:t>
+            </w:r>
+            <w:r>
+              <w:rPr>
+                <w:sz w:val="16"/>
+                <w:szCs w:val="16"/>
+              </w:rPr>
+              <w:t>"</w:t>
             </w:r>
           </w:p>
         </w:tc>
         <w:tc>
           <w:tcPr>
             <w:tcW w:w="992" w:type="dxa"/>
+            <w:shd w:val="clear" w:color="auto" w:fill="F7CAAC" w:themeFill="accent2" w:themeFillTint="66"/>
           </w:tcPr>
           <w:p>
             <w:pPr>
@@ -2138,11 +2597,11 @@
         <w:tc>
           <w:tcPr>
             <w:tcW w:w="3989" w:type="dxa"/>
-          </w:tcPr>
-          <w:p>
-            <w:pPr>
-              <w:rPr>
-                <w:rFonts w:hint="eastAsia"/>
+            <w:shd w:val="clear" w:color="auto" w:fill="F7CAAC" w:themeFill="accent2" w:themeFillTint="66"/>
+          </w:tcPr>
+          <w:p>
+            <w:pPr>
+              <w:rPr>
                 <w:sz w:val="16"/>
                 <w:szCs w:val="16"/>
               </w:rPr>
@@ -2166,11 +2625,11 @@
         <w:tc>
           <w:tcPr>
             <w:tcW w:w="3964" w:type="dxa"/>
-          </w:tcPr>
-          <w:p>
-            <w:pPr>
-              <w:rPr>
-                <w:rFonts w:hint="eastAsia"/>
+            <w:shd w:val="clear" w:color="auto" w:fill="F7CAAC" w:themeFill="accent2" w:themeFillTint="66"/>
+          </w:tcPr>
+          <w:p>
+            <w:pPr>
+              <w:rPr>
                 <w:sz w:val="16"/>
                 <w:szCs w:val="16"/>
               </w:rPr>
@@ -2187,11 +2646,11 @@
         <w:tc>
           <w:tcPr>
             <w:tcW w:w="4253" w:type="dxa"/>
-          </w:tcPr>
-          <w:p>
-            <w:pPr>
-              <w:rPr>
-                <w:rFonts w:hint="eastAsia"/>
+            <w:shd w:val="clear" w:color="auto" w:fill="F7CAAC" w:themeFill="accent2" w:themeFillTint="66"/>
+          </w:tcPr>
+          <w:p>
+            <w:pPr>
+              <w:rPr>
                 <w:sz w:val="16"/>
                 <w:szCs w:val="16"/>
               </w:rPr>
@@ -2208,6 +2667,7 @@
         <w:tc>
           <w:tcPr>
             <w:tcW w:w="992" w:type="dxa"/>
+            <w:shd w:val="clear" w:color="auto" w:fill="F7CAAC" w:themeFill="accent2" w:themeFillTint="66"/>
           </w:tcPr>
           <w:p>
             <w:pPr>
@@ -2236,11 +2696,11 @@
         <w:tc>
           <w:tcPr>
             <w:tcW w:w="3989" w:type="dxa"/>
-          </w:tcPr>
-          <w:p>
-            <w:pPr>
-              <w:rPr>
-                <w:rFonts w:hint="eastAsia"/>
+            <w:shd w:val="clear" w:color="auto" w:fill="F7CAAC" w:themeFill="accent2" w:themeFillTint="66"/>
+          </w:tcPr>
+          <w:p>
+            <w:pPr>
+              <w:rPr>
                 <w:sz w:val="16"/>
                 <w:szCs w:val="16"/>
               </w:rPr>
@@ -2264,11 +2724,11 @@
         <w:tc>
           <w:tcPr>
             <w:tcW w:w="3964" w:type="dxa"/>
-          </w:tcPr>
-          <w:p>
-            <w:pPr>
-              <w:rPr>
-                <w:rFonts w:hint="eastAsia"/>
+            <w:shd w:val="clear" w:color="auto" w:fill="F7CAAC" w:themeFill="accent2" w:themeFillTint="66"/>
+          </w:tcPr>
+          <w:p>
+            <w:pPr>
+              <w:rPr>
                 <w:sz w:val="16"/>
                 <w:szCs w:val="16"/>
               </w:rPr>
@@ -2285,27 +2745,98 @@
         <w:tc>
           <w:tcPr>
             <w:tcW w:w="4253" w:type="dxa"/>
-          </w:tcPr>
-          <w:p>
-            <w:pPr>
-              <w:rPr>
-                <w:rFonts w:hint="eastAsia"/>
-                <w:sz w:val="16"/>
-                <w:szCs w:val="16"/>
-              </w:rPr>
-            </w:pPr>
-            <w:r>
-              <w:rPr>
-                <w:sz w:val="16"/>
-                <w:szCs w:val="16"/>
-              </w:rPr>
-              <w:t>/group/{groupId}/user/{userId}</w:t>
+            <w:shd w:val="clear" w:color="auto" w:fill="F7CAAC" w:themeFill="accent2" w:themeFillTint="66"/>
+          </w:tcPr>
+          <w:p>
+            <w:pPr>
+              <w:rPr>
+                <w:sz w:val="16"/>
+                <w:szCs w:val="16"/>
+              </w:rPr>
+            </w:pPr>
+            <w:r>
+              <w:rPr>
+                <w:sz w:val="16"/>
+                <w:szCs w:val="16"/>
+              </w:rPr>
+              <w:t>/group/{</w:t>
+            </w:r>
+            <w:proofErr w:type="spellStart"/>
+            <w:r>
+              <w:rPr>
+                <w:sz w:val="16"/>
+                <w:szCs w:val="16"/>
+              </w:rPr>
+              <w:t>groupId</w:t>
+            </w:r>
+            <w:proofErr w:type="spellEnd"/>
+            <w:r>
+              <w:rPr>
+                <w:sz w:val="16"/>
+                <w:szCs w:val="16"/>
+              </w:rPr>
+              <w:t>}/</w:t>
+            </w:r>
+            <w:proofErr w:type="gramStart"/>
+            <w:r>
+              <w:rPr>
+                <w:sz w:val="16"/>
+                <w:szCs w:val="16"/>
+              </w:rPr>
+              <w:t>user</w:t>
+            </w:r>
+            <w:r>
+              <w:rPr>
+                <w:sz w:val="16"/>
+                <w:szCs w:val="16"/>
+              </w:rPr>
+              <w:t xml:space="preserve"> </w:t>
+            </w:r>
+            <w:r>
+              <w:rPr>
+                <w:sz w:val="16"/>
+                <w:szCs w:val="16"/>
+              </w:rPr>
+              <w:t>?</w:t>
+            </w:r>
+            <w:proofErr w:type="spellStart"/>
+            <w:r>
+              <w:rPr>
+                <w:sz w:val="16"/>
+                <w:szCs w:val="16"/>
+              </w:rPr>
+              <w:t>oper</w:t>
+            </w:r>
+            <w:proofErr w:type="spellEnd"/>
+            <w:proofErr w:type="gramEnd"/>
+            <w:r>
+              <w:rPr>
+                <w:sz w:val="16"/>
+                <w:szCs w:val="16"/>
+              </w:rPr>
+              <w:t>=”</w:t>
+            </w:r>
+            <w:r>
+              <w:rPr>
+                <w:rFonts w:hint="eastAsia"/>
+                <w:sz w:val="16"/>
+                <w:szCs w:val="16"/>
+              </w:rPr>
+              <w:t>r</w:t>
+            </w:r>
+            <w:r>
+              <w:rPr>
+                <w:sz w:val="16"/>
+                <w:szCs w:val="16"/>
+              </w:rPr>
+              <w:t>egistered”</w:t>
             </w:r>
           </w:p>
         </w:tc>
         <w:tc>
           <w:tcPr>
             <w:tcW w:w="992" w:type="dxa"/>
+            <w:shd w:val="clear" w:color="auto" w:fill="F7CAAC" w:themeFill="accent2" w:themeFillTint="66"/>
           </w:tcPr>
           <w:p>
             <w:pPr>
@@ -2334,11 +2865,11 @@
         <w:tc>
           <w:tcPr>
             <w:tcW w:w="3989" w:type="dxa"/>
-          </w:tcPr>
-          <w:p>
-            <w:pPr>
-              <w:rPr>
-                <w:rFonts w:hint="eastAsia"/>
+            <w:shd w:val="clear" w:color="auto" w:fill="F7CAAC" w:themeFill="accent2" w:themeFillTint="66"/>
+          </w:tcPr>
+          <w:p>
+            <w:pPr>
+              <w:rPr>
                 <w:sz w:val="16"/>
                 <w:szCs w:val="16"/>
               </w:rPr>
@@ -2362,48 +2893,106 @@
         <w:tc>
           <w:tcPr>
             <w:tcW w:w="3964" w:type="dxa"/>
-          </w:tcPr>
-          <w:p>
-            <w:pPr>
-              <w:rPr>
-                <w:rFonts w:hint="eastAsia"/>
-                <w:sz w:val="16"/>
-                <w:szCs w:val="16"/>
-              </w:rPr>
-            </w:pPr>
-            <w:r>
-              <w:rPr>
-                <w:sz w:val="16"/>
-                <w:szCs w:val="16"/>
-              </w:rPr>
-              <w:t>appliedUser/{appliedUserId}</w:t>
+            <w:shd w:val="clear" w:color="auto" w:fill="F7CAAC" w:themeFill="accent2" w:themeFillTint="66"/>
+          </w:tcPr>
+          <w:p>
+            <w:pPr>
+              <w:rPr>
+                <w:sz w:val="16"/>
+                <w:szCs w:val="16"/>
+              </w:rPr>
+            </w:pPr>
+            <w:proofErr w:type="spellStart"/>
+            <w:r>
+              <w:rPr>
+                <w:sz w:val="16"/>
+                <w:szCs w:val="16"/>
+              </w:rPr>
+              <w:t>appliedUser</w:t>
+            </w:r>
+            <w:proofErr w:type="spellEnd"/>
+            <w:r>
+              <w:rPr>
+                <w:sz w:val="16"/>
+                <w:szCs w:val="16"/>
+              </w:rPr>
+              <w:t>/{</w:t>
+            </w:r>
+            <w:proofErr w:type="spellStart"/>
+            <w:r>
+              <w:rPr>
+                <w:sz w:val="16"/>
+                <w:szCs w:val="16"/>
+              </w:rPr>
+              <w:t>appliedUserId</w:t>
+            </w:r>
+            <w:proofErr w:type="spellEnd"/>
+            <w:r>
+              <w:rPr>
+                <w:sz w:val="16"/>
+                <w:szCs w:val="16"/>
+              </w:rPr>
+              <w:t>}</w:t>
             </w:r>
           </w:p>
         </w:tc>
         <w:tc>
           <w:tcPr>
             <w:tcW w:w="4253" w:type="dxa"/>
-          </w:tcPr>
-          <w:p>
-            <w:pPr>
-              <w:rPr>
-                <w:rFonts w:hint="eastAsia"/>
-                <w:sz w:val="16"/>
-                <w:szCs w:val="16"/>
-              </w:rPr>
-            </w:pPr>
-            <w:r>
-              <w:rPr>
-                <w:sz w:val="16"/>
-                <w:szCs w:val="16"/>
-              </w:rPr>
-              <w:t>/group/{groupId}/user/{userId}</w:t>
+            <w:shd w:val="clear" w:color="auto" w:fill="F7CAAC" w:themeFill="accent2" w:themeFillTint="66"/>
+          </w:tcPr>
+          <w:p>
+            <w:pPr>
+              <w:rPr>
+                <w:sz w:val="16"/>
+                <w:szCs w:val="16"/>
+              </w:rPr>
+            </w:pPr>
+            <w:r>
+              <w:rPr>
+                <w:sz w:val="16"/>
+                <w:szCs w:val="16"/>
+              </w:rPr>
+              <w:t>/group/{</w:t>
+            </w:r>
+            <w:proofErr w:type="spellStart"/>
+            <w:r>
+              <w:rPr>
+                <w:sz w:val="16"/>
+                <w:szCs w:val="16"/>
+              </w:rPr>
+              <w:t>groupId</w:t>
+            </w:r>
+            <w:proofErr w:type="spellEnd"/>
+            <w:r>
+              <w:rPr>
+                <w:sz w:val="16"/>
+                <w:szCs w:val="16"/>
+              </w:rPr>
+              <w:t>}/user/{</w:t>
+            </w:r>
+            <w:proofErr w:type="spellStart"/>
+            <w:r>
+              <w:rPr>
+                <w:sz w:val="16"/>
+                <w:szCs w:val="16"/>
+              </w:rPr>
+              <w:t>userId</w:t>
+            </w:r>
+            <w:proofErr w:type="spellEnd"/>
+            <w:r>
+              <w:rPr>
+                <w:sz w:val="16"/>
+                <w:szCs w:val="16"/>
+              </w:rPr>
+              <w:t>}</w:t>
             </w:r>
           </w:p>
         </w:tc>
         <w:tc>
           <w:tcPr>
             <w:tcW w:w="992" w:type="dxa"/>
+            <w:shd w:val="clear" w:color="auto" w:fill="F7CAAC" w:themeFill="accent2" w:themeFillTint="66"/>
           </w:tcPr>
           <w:p>
             <w:pPr>
@@ -2432,11 +3021,11 @@
         <w:tc>
           <w:tcPr>
             <w:tcW w:w="3989" w:type="dxa"/>
-          </w:tcPr>
-          <w:p>
-            <w:pPr>
-              <w:rPr>
-                <w:rFonts w:hint="eastAsia"/>
+            <w:shd w:val="clear" w:color="auto" w:fill="F7CAAC" w:themeFill="accent2" w:themeFillTint="66"/>
+          </w:tcPr>
+          <w:p>
+            <w:pPr>
+              <w:rPr>
                 <w:sz w:val="16"/>
                 <w:szCs w:val="16"/>
               </w:rPr>
@@ -2460,6 +3049,7 @@
         <w:tc>
           <w:tcPr>
             <w:tcW w:w="3964" w:type="dxa"/>
+            <w:shd w:val="clear" w:color="auto" w:fill="F7CAAC" w:themeFill="accent2" w:themeFillTint="66"/>
           </w:tcPr>
           <w:p>
             <w:pPr>
@@ -2467,7 +3057,6 @@
                 <w:tab w:val="left" w:pos="1340"/>
               </w:tabs>
               <w:rPr>
-                <w:rFonts w:hint="eastAsia"/>
                 <w:sz w:val="16"/>
                 <w:szCs w:val="16"/>
               </w:rPr>
@@ -2484,27 +3073,44 @@
         <w:tc>
           <w:tcPr>
             <w:tcW w:w="4253" w:type="dxa"/>
-          </w:tcPr>
-          <w:p>
-            <w:pPr>
-              <w:rPr>
-                <w:rFonts w:hint="eastAsia"/>
-                <w:sz w:val="16"/>
-                <w:szCs w:val="16"/>
-              </w:rPr>
-            </w:pPr>
-            <w:r>
-              <w:rPr>
-                <w:sz w:val="16"/>
-                <w:szCs w:val="16"/>
-              </w:rPr>
-              <w:t xml:space="preserve">/group/{groupId}/user </w:t>
+            <w:shd w:val="clear" w:color="auto" w:fill="F7CAAC" w:themeFill="accent2" w:themeFillTint="66"/>
+          </w:tcPr>
+          <w:p>
+            <w:pPr>
+              <w:rPr>
+                <w:sz w:val="16"/>
+                <w:szCs w:val="16"/>
+              </w:rPr>
+            </w:pPr>
+            <w:r>
+              <w:rPr>
+                <w:sz w:val="16"/>
+                <w:szCs w:val="16"/>
+              </w:rPr>
+              <w:t>/group/{</w:t>
+            </w:r>
+            <w:proofErr w:type="spellStart"/>
+            <w:r>
+              <w:rPr>
+                <w:sz w:val="16"/>
+                <w:szCs w:val="16"/>
+              </w:rPr>
+              <w:t>groupId</w:t>
+            </w:r>
+            <w:proofErr w:type="spellEnd"/>
+            <w:r>
+              <w:rPr>
+                <w:sz w:val="16"/>
+                <w:szCs w:val="16"/>
+              </w:rPr>
+              <w:t xml:space="preserve">}/user </w:t>
             </w:r>
           </w:p>
         </w:tc>
         <w:tc>
           <w:tcPr>
             <w:tcW w:w="992" w:type="dxa"/>
+            <w:shd w:val="clear" w:color="auto" w:fill="F7CAAC" w:themeFill="accent2" w:themeFillTint="66"/>
           </w:tcPr>
           <w:p>
             <w:pPr>
@@ -2533,11 +3139,11 @@
         <w:tc>
           <w:tcPr>
             <w:tcW w:w="3989" w:type="dxa"/>
-          </w:tcPr>
-          <w:p>
-            <w:pPr>
-              <w:rPr>
-                <w:rFonts w:hint="eastAsia"/>
+            <w:shd w:val="clear" w:color="auto" w:fill="F7CAAC" w:themeFill="accent2" w:themeFillTint="66"/>
+          </w:tcPr>
+          <w:p>
+            <w:pPr>
+              <w:rPr>
                 <w:sz w:val="16"/>
                 <w:szCs w:val="16"/>
               </w:rPr>
@@ -2561,6 +3167,7 @@
         <w:tc>
           <w:tcPr>
             <w:tcW w:w="3964" w:type="dxa"/>
+            <w:shd w:val="clear" w:color="auto" w:fill="F7CAAC" w:themeFill="accent2" w:themeFillTint="66"/>
           </w:tcPr>
           <w:p>
             <w:pPr>
@@ -2584,31 +3191,64 @@
         <w:tc>
           <w:tcPr>
             <w:tcW w:w="4253" w:type="dxa"/>
-          </w:tcPr>
-          <w:p>
-            <w:pPr>
-              <w:rPr>
-                <w:sz w:val="16"/>
-                <w:szCs w:val="16"/>
-              </w:rPr>
-            </w:pPr>
-            <w:r>
-              <w:rPr>
-                <w:sz w:val="16"/>
-                <w:szCs w:val="16"/>
-              </w:rPr>
-              <w:t>/group/{groupId}/user/{userId}</w:t>
+            <w:shd w:val="clear" w:color="auto" w:fill="F7CAAC" w:themeFill="accent2" w:themeFillTint="66"/>
+          </w:tcPr>
+          <w:p>
+            <w:pPr>
+              <w:rPr>
+                <w:sz w:val="16"/>
+                <w:szCs w:val="16"/>
+              </w:rPr>
+            </w:pPr>
+            <w:r>
+              <w:rPr>
+                <w:sz w:val="16"/>
+                <w:szCs w:val="16"/>
+              </w:rPr>
+              <w:t>/group/{</w:t>
+            </w:r>
+            <w:proofErr w:type="spellStart"/>
+            <w:r>
+              <w:rPr>
+                <w:sz w:val="16"/>
+                <w:szCs w:val="16"/>
+              </w:rPr>
+              <w:t>groupId</w:t>
+            </w:r>
+            <w:proofErr w:type="spellEnd"/>
+            <w:r>
+              <w:rPr>
+                <w:sz w:val="16"/>
+                <w:szCs w:val="16"/>
+              </w:rPr>
+              <w:t>}/user/{</w:t>
+            </w:r>
+            <w:proofErr w:type="spellStart"/>
+            <w:r>
+              <w:rPr>
+                <w:sz w:val="16"/>
+                <w:szCs w:val="16"/>
+              </w:rPr>
+              <w:t>userId</w:t>
+            </w:r>
+            <w:proofErr w:type="spellEnd"/>
+            <w:r>
+              <w:rPr>
+                <w:sz w:val="16"/>
+                <w:szCs w:val="16"/>
+              </w:rPr>
+              <w:t>}</w:t>
             </w:r>
           </w:p>
         </w:tc>
         <w:tc>
           <w:tcPr>
             <w:tcW w:w="992" w:type="dxa"/>
-          </w:tcPr>
-          <w:p>
-            <w:pPr>
-              <w:rPr>
-                <w:rFonts w:hint="eastAsia"/>
+            <w:shd w:val="clear" w:color="auto" w:fill="F7CAAC" w:themeFill="accent2" w:themeFillTint="66"/>
+          </w:tcPr>
+          <w:p>
+            <w:pPr>
+              <w:rPr>
                 <w:sz w:val="16"/>
                 <w:szCs w:val="16"/>
               </w:rPr>
@@ -2633,11 +3273,11 @@
         <w:tc>
           <w:tcPr>
             <w:tcW w:w="3989" w:type="dxa"/>
-          </w:tcPr>
-          <w:p>
-            <w:pPr>
-              <w:rPr>
-                <w:rFonts w:hint="eastAsia"/>
+            <w:shd w:val="clear" w:color="auto" w:fill="F7CAAC" w:themeFill="accent2" w:themeFillTint="66"/>
+          </w:tcPr>
+          <w:p>
+            <w:pPr>
+              <w:rPr>
                 <w:sz w:val="16"/>
                 <w:szCs w:val="16"/>
               </w:rPr>
@@ -2709,14 +3349,32 @@
                 <w:sz w:val="16"/>
                 <w:szCs w:val="16"/>
               </w:rPr>
-              <w:t>user/{userId}/</w:t>
-            </w:r>
+              <w:t>user/{</w:t>
+            </w:r>
+            <w:proofErr w:type="spellStart"/>
             <w:r>
               <w:rPr>
                 <w:color w:val="FF0000"/>
                 <w:sz w:val="16"/>
                 <w:szCs w:val="16"/>
               </w:rPr>
+              <w:t>userId</w:t>
+            </w:r>
+            <w:proofErr w:type="spellEnd"/>
+            <w:r>
+              <w:rPr>
+                <w:color w:val="FF0000"/>
+                <w:sz w:val="16"/>
+                <w:szCs w:val="16"/>
+              </w:rPr>
+              <w:t>}/</w:t>
+            </w:r>
+            <w:r>
+              <w:rPr>
+                <w:color w:val="FF0000"/>
+                <w:sz w:val="16"/>
+                <w:szCs w:val="16"/>
+              </w:rPr>
               <w:t>applied-groups</w:t>
             </w:r>
           </w:p>
@@ -2728,7 +3386,6 @@
           <w:p>
             <w:pPr>
               <w:rPr>
-                <w:rFonts w:hint="eastAsia"/>
                 <w:color w:val="FF0000"/>
                 <w:sz w:val="16"/>
                 <w:szCs w:val="16"/>
@@ -2760,7 +3417,6 @@
           <w:p>
             <w:pPr>
               <w:rPr>
-                <w:rFonts w:hint="eastAsia"/>
                 <w:color w:val="FF0000"/>
                 <w:sz w:val="16"/>
                 <w:szCs w:val="16"/>
@@ -2773,7 +3429,27 @@
                 <w:sz w:val="16"/>
                 <w:szCs w:val="16"/>
               </w:rPr>
-              <w:t>사용자가 가입한 그룹과 그룹이 갖고있는 솔루션 출력</w:t>
+              <w:t xml:space="preserve">사용자가 가입한 그룹과 그룹이 </w:t>
+            </w:r>
+            <w:proofErr w:type="gramStart"/>
+            <w:r>
+              <w:rPr>
+                <w:rFonts w:hint="eastAsia"/>
+                <w:color w:val="FF0000"/>
+                <w:sz w:val="16"/>
+                <w:szCs w:val="16"/>
+              </w:rPr>
+              <w:t>갖고있는</w:t>
+            </w:r>
+            <w:proofErr w:type="gramEnd"/>
+            <w:r>
+              <w:rPr>
+                <w:rFonts w:hint="eastAsia"/>
+                <w:color w:val="FF0000"/>
+                <w:sz w:val="16"/>
+                <w:szCs w:val="16"/>
+              </w:rPr>
+              <w:t xml:space="preserve"> 솔루션 출력</w:t>
             </w:r>
           </w:p>
         </w:tc>
@@ -2786,6 +3462,7 @@
         <w:tc>
           <w:tcPr>
             <w:tcW w:w="3964" w:type="dxa"/>
+            <w:shd w:val="clear" w:color="auto" w:fill="F7CAAC" w:themeFill="accent2" w:themeFillTint="66"/>
           </w:tcPr>
           <w:p>
             <w:pPr>
@@ -2809,31 +3486,48 @@
         <w:tc>
           <w:tcPr>
             <w:tcW w:w="4253" w:type="dxa"/>
-          </w:tcPr>
-          <w:p>
-            <w:pPr>
-              <w:rPr>
-                <w:sz w:val="16"/>
-                <w:szCs w:val="16"/>
-              </w:rPr>
-            </w:pPr>
-            <w:r>
-              <w:rPr>
-                <w:sz w:val="16"/>
-                <w:szCs w:val="16"/>
-              </w:rPr>
-              <w:t>/group/{groupId}/solution</w:t>
+            <w:shd w:val="clear" w:color="auto" w:fill="F7CAAC" w:themeFill="accent2" w:themeFillTint="66"/>
+          </w:tcPr>
+          <w:p>
+            <w:pPr>
+              <w:rPr>
+                <w:sz w:val="16"/>
+                <w:szCs w:val="16"/>
+              </w:rPr>
+            </w:pPr>
+            <w:r>
+              <w:rPr>
+                <w:sz w:val="16"/>
+                <w:szCs w:val="16"/>
+              </w:rPr>
+              <w:t>/group/{</w:t>
+            </w:r>
+            <w:proofErr w:type="spellStart"/>
+            <w:r>
+              <w:rPr>
+                <w:sz w:val="16"/>
+                <w:szCs w:val="16"/>
+              </w:rPr>
+              <w:t>groupId</w:t>
+            </w:r>
+            <w:proofErr w:type="spellEnd"/>
+            <w:r>
+              <w:rPr>
+                <w:sz w:val="16"/>
+                <w:szCs w:val="16"/>
+              </w:rPr>
+              <w:t>}/solution</w:t>
             </w:r>
           </w:p>
         </w:tc>
         <w:tc>
           <w:tcPr>
             <w:tcW w:w="992" w:type="dxa"/>
-          </w:tcPr>
-          <w:p>
-            <w:pPr>
-              <w:rPr>
-                <w:rFonts w:hint="eastAsia"/>
+            <w:shd w:val="clear" w:color="auto" w:fill="F7CAAC" w:themeFill="accent2" w:themeFillTint="66"/>
+          </w:tcPr>
+          <w:p>
+            <w:pPr>
+              <w:rPr>
                 <w:sz w:val="16"/>
                 <w:szCs w:val="16"/>
               </w:rPr>
@@ -2858,11 +3552,11 @@
         <w:tc>
           <w:tcPr>
             <w:tcW w:w="3989" w:type="dxa"/>
-          </w:tcPr>
-          <w:p>
-            <w:pPr>
-              <w:rPr>
-                <w:rFonts w:hint="eastAsia"/>
+            <w:shd w:val="clear" w:color="auto" w:fill="F7CAAC" w:themeFill="accent2" w:themeFillTint="66"/>
+          </w:tcPr>
+          <w:p>
+            <w:pPr>
+              <w:rPr>
                 <w:sz w:val="16"/>
                 <w:szCs w:val="16"/>
               </w:rPr>
@@ -2928,7 +3622,6 @@
           <w:p>
             <w:pPr>
               <w:rPr>
-                <w:rFonts w:hint="eastAsia"/>
                 <w:sz w:val="16"/>
                 <w:szCs w:val="16"/>
               </w:rPr>
@@ -2945,7 +3638,6 @@
           <w:p>
             <w:pPr>
               <w:rPr>
-                <w:rFonts w:hint="eastAsia"/>
                 <w:sz w:val="16"/>
                 <w:szCs w:val="16"/>
               </w:rPr>
@@ -2972,7 +3664,6 @@
             <w:pPr>
               <w:jc w:val="center"/>
               <w:rPr>
-                <w:rFonts w:hint="eastAsia"/>
                 <w:b/>
                 <w:sz w:val="24"/>
                 <w:szCs w:val="20"/>
@@ -2984,32 +3675,18 @@
                 <w:sz w:val="24"/>
                 <w:szCs w:val="20"/>
               </w:rPr>
-              <w:t>AUDIT</w:t>
-            </w:r>
+              <w:t xml:space="preserve">AUDIT, </w:t>
+            </w:r>
+            <w:proofErr w:type="spellStart"/>
             <w:r>
               <w:rPr>
                 <w:b/>
                 <w:sz w:val="24"/>
                 <w:szCs w:val="20"/>
               </w:rPr>
-              <w:t xml:space="preserve">, </w:t>
-            </w:r>
-            <w:r>
-              <w:rPr>
-                <w:b/>
-                <w:sz w:val="24"/>
-                <w:szCs w:val="20"/>
-              </w:rPr>
-              <w:t>Audit</w:t>
-            </w:r>
-            <w:r>
-              <w:rPr>
-                <w:b/>
-                <w:sz w:val="24"/>
-                <w:szCs w:val="20"/>
-              </w:rPr>
-              <w:t>Controller</w:t>
-            </w:r>
+              <w:t>AuditController</w:t>
+            </w:r>
+            <w:proofErr w:type="spellEnd"/>
           </w:p>
         </w:tc>
       </w:tr>
@@ -3024,6 +3701,7 @@
             <w:tcBorders>
               <w:top w:val="single" w:sz="18" w:space="0" w:color="auto"/>
             </w:tcBorders>
+            <w:shd w:val="clear" w:color="auto" w:fill="F7CAAC" w:themeFill="accent2" w:themeFillTint="66"/>
           </w:tcPr>
           <w:p>
             <w:pPr>
@@ -3058,6 +3736,7 @@
             <w:tcBorders>
               <w:top w:val="single" w:sz="18" w:space="0" w:color="auto"/>
             </w:tcBorders>
+            <w:shd w:val="clear" w:color="auto" w:fill="F7CAAC" w:themeFill="accent2" w:themeFillTint="66"/>
           </w:tcPr>
           <w:p>
             <w:pPr>
@@ -3089,11 +3768,11 @@
             <w:tcBorders>
               <w:top w:val="single" w:sz="18" w:space="0" w:color="auto"/>
             </w:tcBorders>
-          </w:tcPr>
-          <w:p>
-            <w:pPr>
-              <w:rPr>
-                <w:rFonts w:hint="eastAsia"/>
+            <w:shd w:val="clear" w:color="auto" w:fill="F7CAAC" w:themeFill="accent2" w:themeFillTint="66"/>
+          </w:tcPr>
+          <w:p>
+            <w:pPr>
+              <w:rPr>
                 <w:sz w:val="16"/>
                 <w:szCs w:val="16"/>
               </w:rPr>
@@ -3121,11 +3800,11 @@
             <w:tcBorders>
               <w:top w:val="single" w:sz="18" w:space="0" w:color="auto"/>
             </w:tcBorders>
-          </w:tcPr>
-          <w:p>
-            <w:pPr>
-              <w:rPr>
-                <w:rFonts w:hint="eastAsia"/>
+            <w:shd w:val="clear" w:color="auto" w:fill="F7CAAC" w:themeFill="accent2" w:themeFillTint="66"/>
+          </w:tcPr>
+          <w:p>
+            <w:pPr>
+              <w:rPr>
                 <w:sz w:val="16"/>
                 <w:szCs w:val="16"/>
               </w:rPr>
@@ -3149,6 +3828,7 @@
         <w:tc>
           <w:tcPr>
             <w:tcW w:w="3964" w:type="dxa"/>
+            <w:shd w:val="clear" w:color="auto" w:fill="F7CAAC" w:themeFill="accent2" w:themeFillTint="66"/>
           </w:tcPr>
           <w:p>
             <w:pPr>
@@ -3172,6 +3852,7 @@
         <w:tc>
           <w:tcPr>
             <w:tcW w:w="4253" w:type="dxa"/>
+            <w:shd w:val="clear" w:color="auto" w:fill="F7CAAC" w:themeFill="accent2" w:themeFillTint="66"/>
           </w:tcPr>
           <w:p>
             <w:pPr>
@@ -3200,11 +3881,11 @@
         <w:tc>
           <w:tcPr>
             <w:tcW w:w="992" w:type="dxa"/>
-          </w:tcPr>
-          <w:p>
-            <w:pPr>
-              <w:rPr>
-                <w:rFonts w:hint="eastAsia"/>
+            <w:shd w:val="clear" w:color="auto" w:fill="F7CAAC" w:themeFill="accent2" w:themeFillTint="66"/>
+          </w:tcPr>
+          <w:p>
+            <w:pPr>
+              <w:rPr>
                 <w:sz w:val="16"/>
                 <w:szCs w:val="16"/>
               </w:rPr>
@@ -3229,11 +3910,11 @@
         <w:tc>
           <w:tcPr>
             <w:tcW w:w="3989" w:type="dxa"/>
-          </w:tcPr>
-          <w:p>
-            <w:pPr>
-              <w:rPr>
-                <w:rFonts w:hint="eastAsia"/>
+            <w:shd w:val="clear" w:color="auto" w:fill="F7CAAC" w:themeFill="accent2" w:themeFillTint="66"/>
+          </w:tcPr>
+          <w:p>
+            <w:pPr>
+              <w:rPr>
                 <w:sz w:val="16"/>
                 <w:szCs w:val="16"/>
               </w:rPr>
@@ -3257,6 +3938,7 @@
         <w:tc>
           <w:tcPr>
             <w:tcW w:w="3964" w:type="dxa"/>
+            <w:shd w:val="clear" w:color="auto" w:fill="F7CAAC" w:themeFill="accent2" w:themeFillTint="66"/>
           </w:tcPr>
           <w:p>
             <w:pPr>
@@ -3280,6 +3962,7 @@
         <w:tc>
           <w:tcPr>
             <w:tcW w:w="4253" w:type="dxa"/>
+            <w:shd w:val="clear" w:color="auto" w:fill="F7CAAC" w:themeFill="accent2" w:themeFillTint="66"/>
           </w:tcPr>
           <w:p>
             <w:pPr>
@@ -3308,11 +3991,11 @@
         <w:tc>
           <w:tcPr>
             <w:tcW w:w="992" w:type="dxa"/>
-          </w:tcPr>
-          <w:p>
-            <w:pPr>
-              <w:rPr>
-                <w:rFonts w:hint="eastAsia"/>
+            <w:shd w:val="clear" w:color="auto" w:fill="F7CAAC" w:themeFill="accent2" w:themeFillTint="66"/>
+          </w:tcPr>
+          <w:p>
+            <w:pPr>
+              <w:rPr>
                 <w:sz w:val="16"/>
                 <w:szCs w:val="16"/>
               </w:rPr>
@@ -3337,11 +4020,11 @@
         <w:tc>
           <w:tcPr>
             <w:tcW w:w="3989" w:type="dxa"/>
-          </w:tcPr>
-          <w:p>
-            <w:pPr>
-              <w:rPr>
-                <w:rFonts w:hint="eastAsia"/>
+            <w:shd w:val="clear" w:color="auto" w:fill="F7CAAC" w:themeFill="accent2" w:themeFillTint="66"/>
+          </w:tcPr>
+          <w:p>
+            <w:pPr>
+              <w:rPr>
                 <w:sz w:val="16"/>
                 <w:szCs w:val="16"/>
               </w:rPr>
@@ -3407,7 +4090,6 @@
           <w:p>
             <w:pPr>
               <w:rPr>
-                <w:rFonts w:hint="eastAsia"/>
                 <w:sz w:val="16"/>
                 <w:szCs w:val="16"/>
               </w:rPr>
@@ -3424,7 +4106,6 @@
           <w:p>
             <w:pPr>
               <w:rPr>
-                <w:rFonts w:hint="eastAsia"/>
                 <w:sz w:val="16"/>
                 <w:szCs w:val="16"/>
               </w:rPr>
@@ -3450,7 +4131,6 @@
             <w:pPr>
               <w:jc w:val="center"/>
               <w:rPr>
-                <w:rFonts w:hint="eastAsia"/>
                 <w:sz w:val="16"/>
                 <w:szCs w:val="16"/>
               </w:rPr>
@@ -3461,24 +4141,19 @@
                 <w:sz w:val="24"/>
                 <w:szCs w:val="20"/>
               </w:rPr>
-              <w:t>LOGIN</w:t>
-            </w:r>
+              <w:lastRenderedPageBreak/>
+              <w:t xml:space="preserve">LOGIN, </w:t>
+            </w:r>
+            <w:proofErr w:type="spellStart"/>
             <w:r>
               <w:rPr>
                 <w:b/>
                 <w:sz w:val="24"/>
                 <w:szCs w:val="20"/>
               </w:rPr>
-              <w:t xml:space="preserve">, </w:t>
-            </w:r>
-            <w:r>
-              <w:rPr>
-                <w:b/>
-                <w:sz w:val="24"/>
-                <w:szCs w:val="20"/>
-              </w:rPr>
               <w:t>LoginController</w:t>
             </w:r>
+            <w:proofErr w:type="spellEnd"/>
           </w:p>
         </w:tc>
       </w:tr>
@@ -3493,6 +4168,7 @@
             <w:tcBorders>
               <w:top w:val="single" w:sz="18" w:space="0" w:color="auto"/>
             </w:tcBorders>
+            <w:shd w:val="clear" w:color="auto" w:fill="F7CAAC" w:themeFill="accent2" w:themeFillTint="66"/>
           </w:tcPr>
           <w:p>
             <w:pPr>
@@ -3510,7 +4186,6 @@
                 <w:sz w:val="16"/>
                 <w:szCs w:val="16"/>
               </w:rPr>
-              <w:lastRenderedPageBreak/>
               <w:t>/</w:t>
             </w:r>
           </w:p>
@@ -3521,6 +4196,7 @@
             <w:tcBorders>
               <w:top w:val="single" w:sz="18" w:space="0" w:color="auto"/>
             </w:tcBorders>
+            <w:shd w:val="clear" w:color="auto" w:fill="F7CAAC" w:themeFill="accent2" w:themeFillTint="66"/>
           </w:tcPr>
           <w:p>
             <w:pPr>
@@ -3545,11 +4221,11 @@
             <w:tcBorders>
               <w:top w:val="single" w:sz="18" w:space="0" w:color="auto"/>
             </w:tcBorders>
-          </w:tcPr>
-          <w:p>
-            <w:pPr>
-              <w:rPr>
-                <w:rFonts w:hint="eastAsia"/>
+            <w:shd w:val="clear" w:color="auto" w:fill="F7CAAC" w:themeFill="accent2" w:themeFillTint="66"/>
+          </w:tcPr>
+          <w:p>
+            <w:pPr>
+              <w:rPr>
                 <w:sz w:val="16"/>
                 <w:szCs w:val="16"/>
               </w:rPr>
@@ -3577,11 +4253,11 @@
             <w:tcBorders>
               <w:top w:val="single" w:sz="18" w:space="0" w:color="auto"/>
             </w:tcBorders>
-          </w:tcPr>
-          <w:p>
-            <w:pPr>
-              <w:rPr>
-                <w:rFonts w:hint="eastAsia"/>
+            <w:shd w:val="clear" w:color="auto" w:fill="F7CAAC" w:themeFill="accent2" w:themeFillTint="66"/>
+          </w:tcPr>
+          <w:p>
+            <w:pPr>
+              <w:rPr>
                 <w:sz w:val="16"/>
                 <w:szCs w:val="16"/>
               </w:rPr>
@@ -3605,6 +4281,7 @@
         <w:tc>
           <w:tcPr>
             <w:tcW w:w="3964" w:type="dxa"/>
+            <w:shd w:val="clear" w:color="auto" w:fill="F7CAAC" w:themeFill="accent2" w:themeFillTint="66"/>
           </w:tcPr>
           <w:p>
             <w:pPr>
@@ -3628,6 +4305,7 @@
         <w:tc>
           <w:tcPr>
             <w:tcW w:w="4253" w:type="dxa"/>
+            <w:shd w:val="clear" w:color="auto" w:fill="F7CAAC" w:themeFill="accent2" w:themeFillTint="66"/>
           </w:tcPr>
           <w:p>
             <w:pPr>
@@ -3656,11 +4334,11 @@
         <w:tc>
           <w:tcPr>
             <w:tcW w:w="992" w:type="dxa"/>
-          </w:tcPr>
-          <w:p>
-            <w:pPr>
-              <w:rPr>
-                <w:rFonts w:hint="eastAsia"/>
+            <w:shd w:val="clear" w:color="auto" w:fill="F7CAAC" w:themeFill="accent2" w:themeFillTint="66"/>
+          </w:tcPr>
+          <w:p>
+            <w:pPr>
+              <w:rPr>
                 <w:sz w:val="16"/>
                 <w:szCs w:val="16"/>
               </w:rPr>
@@ -3685,11 +4363,11 @@
         <w:tc>
           <w:tcPr>
             <w:tcW w:w="3989" w:type="dxa"/>
-          </w:tcPr>
-          <w:p>
-            <w:pPr>
-              <w:rPr>
-                <w:rFonts w:hint="eastAsia"/>
+            <w:shd w:val="clear" w:color="auto" w:fill="F7CAAC" w:themeFill="accent2" w:themeFillTint="66"/>
+          </w:tcPr>
+          <w:p>
+            <w:pPr>
+              <w:rPr>
                 <w:sz w:val="16"/>
                 <w:szCs w:val="16"/>
               </w:rPr>
@@ -3713,6 +4391,7 @@
         <w:tc>
           <w:tcPr>
             <w:tcW w:w="3964" w:type="dxa"/>
+            <w:shd w:val="clear" w:color="auto" w:fill="F7CAAC" w:themeFill="accent2" w:themeFillTint="66"/>
           </w:tcPr>
           <w:p>
             <w:pPr>
@@ -3736,6 +4415,7 @@
         <w:tc>
           <w:tcPr>
             <w:tcW w:w="4253" w:type="dxa"/>
+            <w:shd w:val="clear" w:color="auto" w:fill="F7CAAC" w:themeFill="accent2" w:themeFillTint="66"/>
           </w:tcPr>
           <w:p>
             <w:pPr>
@@ -3764,11 +4444,11 @@
         <w:tc>
           <w:tcPr>
             <w:tcW w:w="992" w:type="dxa"/>
-          </w:tcPr>
-          <w:p>
-            <w:pPr>
-              <w:rPr>
-                <w:rFonts w:hint="eastAsia"/>
+            <w:shd w:val="clear" w:color="auto" w:fill="F7CAAC" w:themeFill="accent2" w:themeFillTint="66"/>
+          </w:tcPr>
+          <w:p>
+            <w:pPr>
+              <w:rPr>
                 <w:sz w:val="16"/>
                 <w:szCs w:val="16"/>
               </w:rPr>
@@ -3793,11 +4473,11 @@
         <w:tc>
           <w:tcPr>
             <w:tcW w:w="3989" w:type="dxa"/>
-          </w:tcPr>
-          <w:p>
-            <w:pPr>
-              <w:rPr>
-                <w:rFonts w:hint="eastAsia"/>
+            <w:shd w:val="clear" w:color="auto" w:fill="F7CAAC" w:themeFill="accent2" w:themeFillTint="66"/>
+          </w:tcPr>
+          <w:p>
+            <w:pPr>
+              <w:rPr>
                 <w:sz w:val="16"/>
                 <w:szCs w:val="16"/>
               </w:rPr>
@@ -3872,6 +4552,8 @@
               </w:rPr>
               <w:t xml:space="preserve">/group </w:t>
             </w:r>
+            <w:bookmarkStart w:id="0" w:name="_GoBack"/>
+            <w:bookmarkEnd w:id="0"/>
           </w:p>
         </w:tc>
         <w:tc>
@@ -3881,7 +4563,6 @@
           <w:p>
             <w:pPr>
               <w:rPr>
-                <w:rFonts w:hint="eastAsia"/>
                 <w:color w:val="FF0000"/>
                 <w:sz w:val="16"/>
                 <w:szCs w:val="16"/>
@@ -3913,7 +4594,6 @@
           <w:p>
             <w:pPr>
               <w:rPr>
-                <w:rFonts w:hint="eastAsia"/>
                 <w:color w:val="FF0000"/>
                 <w:sz w:val="16"/>
                 <w:szCs w:val="16"/>
@@ -3972,7 +4652,6 @@
           <w:p>
             <w:pPr>
               <w:rPr>
-                <w:rFonts w:hint="eastAsia"/>
                 <w:sz w:val="16"/>
                 <w:szCs w:val="16"/>
               </w:rPr>
@@ -3986,7 +4665,6 @@
           <w:p>
             <w:pPr>
               <w:rPr>
-                <w:rFonts w:hint="eastAsia"/>
                 <w:sz w:val="16"/>
                 <w:szCs w:val="16"/>
               </w:rPr>
@@ -4008,7 +4686,6 @@
             <w:pPr>
               <w:jc w:val="center"/>
               <w:rPr>
-                <w:rFonts w:hint="eastAsia"/>
                 <w:sz w:val="16"/>
                 <w:szCs w:val="16"/>
               </w:rPr>
@@ -4019,32 +4696,18 @@
                 <w:sz w:val="24"/>
                 <w:szCs w:val="20"/>
               </w:rPr>
-              <w:t>USER</w:t>
-            </w:r>
+              <w:t xml:space="preserve">USER, </w:t>
+            </w:r>
+            <w:proofErr w:type="spellStart"/>
             <w:r>
               <w:rPr>
                 <w:b/>
                 <w:sz w:val="24"/>
                 <w:szCs w:val="20"/>
               </w:rPr>
-              <w:t xml:space="preserve">, </w:t>
-            </w:r>
-            <w:r>
-              <w:rPr>
-                <w:b/>
-                <w:sz w:val="24"/>
-                <w:szCs w:val="20"/>
-              </w:rPr>
-              <w:t>User</w:t>
-            </w:r>
-            <w:r>
-              <w:rPr>
-                <w:b/>
-                <w:sz w:val="24"/>
-                <w:szCs w:val="20"/>
-              </w:rPr>
-              <w:t>Controller</w:t>
-            </w:r>
+              <w:t>UserController</w:t>
+            </w:r>
+            <w:proofErr w:type="spellEnd"/>
           </w:p>
         </w:tc>
       </w:tr>
@@ -4056,6 +4719,7 @@
         <w:tc>
           <w:tcPr>
             <w:tcW w:w="3964" w:type="dxa"/>
+            <w:shd w:val="clear" w:color="auto" w:fill="F7CAAC" w:themeFill="accent2" w:themeFillTint="66"/>
           </w:tcPr>
           <w:p>
             <w:pPr>
@@ -4079,6 +4743,7 @@
         <w:tc>
           <w:tcPr>
             <w:tcW w:w="4253" w:type="dxa"/>
+            <w:shd w:val="clear" w:color="auto" w:fill="F7CAAC" w:themeFill="accent2" w:themeFillTint="66"/>
           </w:tcPr>
           <w:p>
             <w:pPr>
@@ -4107,11 +4772,11 @@
         <w:tc>
           <w:tcPr>
             <w:tcW w:w="992" w:type="dxa"/>
-          </w:tcPr>
-          <w:p>
-            <w:pPr>
-              <w:rPr>
-                <w:rFonts w:hint="eastAsia"/>
+            <w:shd w:val="clear" w:color="auto" w:fill="F7CAAC" w:themeFill="accent2" w:themeFillTint="66"/>
+          </w:tcPr>
+          <w:p>
+            <w:pPr>
+              <w:rPr>
                 <w:sz w:val="16"/>
                 <w:szCs w:val="16"/>
               </w:rPr>
@@ -4136,11 +4801,11 @@
         <w:tc>
           <w:tcPr>
             <w:tcW w:w="3989" w:type="dxa"/>
-          </w:tcPr>
-          <w:p>
-            <w:pPr>
-              <w:rPr>
-                <w:rFonts w:hint="eastAsia"/>
+            <w:shd w:val="clear" w:color="auto" w:fill="F7CAAC" w:themeFill="accent2" w:themeFillTint="66"/>
+          </w:tcPr>
+          <w:p>
+            <w:pPr>
+              <w:rPr>
                 <w:sz w:val="16"/>
                 <w:szCs w:val="16"/>
               </w:rPr>
@@ -4164,6 +4829,7 @@
         <w:tc>
           <w:tcPr>
             <w:tcW w:w="3964" w:type="dxa"/>
+            <w:shd w:val="clear" w:color="auto" w:fill="F7CAAC" w:themeFill="accent2" w:themeFillTint="66"/>
           </w:tcPr>
           <w:p>
             <w:pPr>
@@ -4187,6 +4853,7 @@
         <w:tc>
           <w:tcPr>
             <w:tcW w:w="4253" w:type="dxa"/>
+            <w:shd w:val="clear" w:color="auto" w:fill="F7CAAC" w:themeFill="accent2" w:themeFillTint="66"/>
           </w:tcPr>
           <w:p>
             <w:pPr>
@@ -4215,11 +4882,11 @@
         <w:tc>
           <w:tcPr>
             <w:tcW w:w="992" w:type="dxa"/>
-          </w:tcPr>
-          <w:p>
-            <w:pPr>
-              <w:rPr>
-                <w:rFonts w:hint="eastAsia"/>
+            <w:shd w:val="clear" w:color="auto" w:fill="F7CAAC" w:themeFill="accent2" w:themeFillTint="66"/>
+          </w:tcPr>
+          <w:p>
+            <w:pPr>
+              <w:rPr>
                 <w:sz w:val="16"/>
                 <w:szCs w:val="16"/>
               </w:rPr>
@@ -4244,11 +4911,11 @@
         <w:tc>
           <w:tcPr>
             <w:tcW w:w="3989" w:type="dxa"/>
-          </w:tcPr>
-          <w:p>
-            <w:pPr>
-              <w:rPr>
-                <w:rFonts w:hint="eastAsia"/>
+            <w:shd w:val="clear" w:color="auto" w:fill="F7CAAC" w:themeFill="accent2" w:themeFillTint="66"/>
+          </w:tcPr>
+          <w:p>
+            <w:pPr>
+              <w:rPr>
                 <w:sz w:val="16"/>
                 <w:szCs w:val="16"/>
               </w:rPr>
@@ -4272,6 +4939,7 @@
         <w:tc>
           <w:tcPr>
             <w:tcW w:w="3964" w:type="dxa"/>
+            <w:shd w:val="clear" w:color="auto" w:fill="F7CAAC" w:themeFill="accent2" w:themeFillTint="66"/>
           </w:tcPr>
           <w:p>
             <w:pPr>
@@ -4295,6 +4963,7 @@
         <w:tc>
           <w:tcPr>
             <w:tcW w:w="4253" w:type="dxa"/>
+            <w:shd w:val="clear" w:color="auto" w:fill="F7CAAC" w:themeFill="accent2" w:themeFillTint="66"/>
           </w:tcPr>
           <w:p>
             <w:pPr>
@@ -4316,18 +4985,34 @@
                 <w:sz w:val="16"/>
                 <w:szCs w:val="16"/>
               </w:rPr>
-              <w:t>user/{userId}</w:t>
+              <w:t>user/{</w:t>
+            </w:r>
+            <w:proofErr w:type="spellStart"/>
+            <w:r>
+              <w:rPr>
+                <w:sz w:val="16"/>
+                <w:szCs w:val="16"/>
+              </w:rPr>
+              <w:t>userId</w:t>
+            </w:r>
+            <w:proofErr w:type="spellEnd"/>
+            <w:r>
+              <w:rPr>
+                <w:sz w:val="16"/>
+                <w:szCs w:val="16"/>
+              </w:rPr>
+              <w:t>}</w:t>
             </w:r>
           </w:p>
         </w:tc>
         <w:tc>
           <w:tcPr>
             <w:tcW w:w="992" w:type="dxa"/>
-          </w:tcPr>
-          <w:p>
-            <w:pPr>
-              <w:rPr>
-                <w:rFonts w:hint="eastAsia"/>
+            <w:shd w:val="clear" w:color="auto" w:fill="F7CAAC" w:themeFill="accent2" w:themeFillTint="66"/>
+          </w:tcPr>
+          <w:p>
+            <w:pPr>
+              <w:rPr>
                 <w:sz w:val="16"/>
                 <w:szCs w:val="16"/>
               </w:rPr>
@@ -4352,11 +5037,11 @@
         <w:tc>
           <w:tcPr>
             <w:tcW w:w="3989" w:type="dxa"/>
-          </w:tcPr>
-          <w:p>
-            <w:pPr>
-              <w:rPr>
-                <w:rFonts w:hint="eastAsia"/>
+            <w:shd w:val="clear" w:color="auto" w:fill="F7CAAC" w:themeFill="accent2" w:themeFillTint="66"/>
+          </w:tcPr>
+          <w:p>
+            <w:pPr>
+              <w:rPr>
                 <w:sz w:val="16"/>
                 <w:szCs w:val="16"/>
               </w:rPr>
@@ -4380,6 +5065,7 @@
         <w:tc>
           <w:tcPr>
             <w:tcW w:w="3964" w:type="dxa"/>
+            <w:shd w:val="clear" w:color="auto" w:fill="F7CAAC" w:themeFill="accent2" w:themeFillTint="66"/>
           </w:tcPr>
           <w:p>
             <w:pPr>
@@ -4410,6 +5096,7 @@
         <w:tc>
           <w:tcPr>
             <w:tcW w:w="4253" w:type="dxa"/>
+            <w:shd w:val="clear" w:color="auto" w:fill="F7CAAC" w:themeFill="accent2" w:themeFillTint="66"/>
           </w:tcPr>
           <w:p>
             <w:pPr>
@@ -4426,6 +5113,7 @@
               </w:rPr>
               <w:t>/</w:t>
             </w:r>
+            <w:proofErr w:type="spellStart"/>
             <w:r>
               <w:rPr>
                 <w:sz w:val="16"/>
@@ -4438,18 +5126,26 @@
                 <w:sz w:val="16"/>
                 <w:szCs w:val="16"/>
               </w:rPr>
-              <w:t>?page=1&amp;pagePerNum=10</w:t>
+              <w:t>?page</w:t>
+            </w:r>
+            <w:proofErr w:type="spellEnd"/>
+            <w:r>
+              <w:rPr>
+                <w:sz w:val="16"/>
+                <w:szCs w:val="16"/>
+              </w:rPr>
+              <w:t>=1&amp;pagePerNum=10</w:t>
             </w:r>
           </w:p>
         </w:tc>
         <w:tc>
           <w:tcPr>
             <w:tcW w:w="992" w:type="dxa"/>
-          </w:tcPr>
-          <w:p>
-            <w:pPr>
-              <w:rPr>
-                <w:rFonts w:hint="eastAsia"/>
+            <w:shd w:val="clear" w:color="auto" w:fill="F7CAAC" w:themeFill="accent2" w:themeFillTint="66"/>
+          </w:tcPr>
+          <w:p>
+            <w:pPr>
+              <w:rPr>
                 <w:sz w:val="16"/>
                 <w:szCs w:val="16"/>
               </w:rPr>
@@ -4474,11 +5170,11 @@
         <w:tc>
           <w:tcPr>
             <w:tcW w:w="3989" w:type="dxa"/>
-          </w:tcPr>
-          <w:p>
-            <w:pPr>
-              <w:rPr>
-                <w:rFonts w:hint="eastAsia"/>
+            <w:shd w:val="clear" w:color="auto" w:fill="F7CAAC" w:themeFill="accent2" w:themeFillTint="66"/>
+          </w:tcPr>
+          <w:p>
+            <w:pPr>
+              <w:rPr>
                 <w:sz w:val="16"/>
                 <w:szCs w:val="16"/>
               </w:rPr>
@@ -4491,8 +5187,6 @@
               </w:rPr>
               <w:t>유저 페이지 출력</w:t>
             </w:r>
-            <w:bookmarkStart w:id="0" w:name="_GoBack"/>
-            <w:bookmarkEnd w:id="0"/>
           </w:p>
         </w:tc>
       </w:tr>
@@ -4504,6 +5198,7 @@
         <w:tc>
           <w:tcPr>
             <w:tcW w:w="3964" w:type="dxa"/>
+            <w:shd w:val="clear" w:color="auto" w:fill="F7CAAC" w:themeFill="accent2" w:themeFillTint="66"/>
           </w:tcPr>
           <w:p>
             <w:pPr>
@@ -4515,47 +5210,176 @@
                 <w:szCs w:val="16"/>
               </w:rPr>
             </w:pPr>
+            <w:r>
+              <w:rPr>
+                <w:rFonts w:hint="eastAsia"/>
+                <w:sz w:val="16"/>
+                <w:szCs w:val="16"/>
+              </w:rPr>
+              <w:t>/</w:t>
+            </w:r>
+            <w:proofErr w:type="spellStart"/>
+            <w:r>
+              <w:rPr>
+                <w:sz w:val="16"/>
+                <w:szCs w:val="16"/>
+              </w:rPr>
+              <w:t>chkOverlapUser</w:t>
+            </w:r>
+            <w:proofErr w:type="spellEnd"/>
+            <w:r>
+              <w:rPr>
+                <w:sz w:val="16"/>
+                <w:szCs w:val="16"/>
+              </w:rPr>
+              <w:t>/{</w:t>
+            </w:r>
+            <w:proofErr w:type="spellStart"/>
+            <w:r>
+              <w:rPr>
+                <w:sz w:val="16"/>
+                <w:szCs w:val="16"/>
+              </w:rPr>
+              <w:t>userId</w:t>
+            </w:r>
+            <w:proofErr w:type="spellEnd"/>
+            <w:r>
+              <w:rPr>
+                <w:sz w:val="16"/>
+                <w:szCs w:val="16"/>
+              </w:rPr>
+              <w:t>}</w:t>
+            </w:r>
           </w:p>
         </w:tc>
         <w:tc>
           <w:tcPr>
             <w:tcW w:w="4253" w:type="dxa"/>
-          </w:tcPr>
-          <w:p>
-            <w:pPr>
-              <w:rPr>
-                <w:sz w:val="16"/>
-                <w:szCs w:val="16"/>
-              </w:rPr>
-            </w:pPr>
+            <w:shd w:val="clear" w:color="auto" w:fill="F7CAAC" w:themeFill="accent2" w:themeFillTint="66"/>
+          </w:tcPr>
+          <w:p>
+            <w:pPr>
+              <w:rPr>
+                <w:sz w:val="16"/>
+                <w:szCs w:val="16"/>
+              </w:rPr>
+            </w:pPr>
+            <w:r>
+              <w:rPr>
+                <w:rFonts w:hint="eastAsia"/>
+                <w:sz w:val="16"/>
+                <w:szCs w:val="16"/>
+              </w:rPr>
+              <w:t>/</w:t>
+            </w:r>
+            <w:r>
+              <w:rPr>
+                <w:sz w:val="16"/>
+                <w:szCs w:val="16"/>
+              </w:rPr>
+              <w:t>user/{</w:t>
+            </w:r>
+            <w:proofErr w:type="spellStart"/>
+            <w:r>
+              <w:rPr>
+                <w:sz w:val="16"/>
+                <w:szCs w:val="16"/>
+              </w:rPr>
+              <w:t>userId</w:t>
+            </w:r>
+            <w:proofErr w:type="spellEnd"/>
+            <w:proofErr w:type="gramStart"/>
+            <w:r>
+              <w:rPr>
+                <w:sz w:val="16"/>
+                <w:szCs w:val="16"/>
+              </w:rPr>
+              <w:t>} ?</w:t>
+            </w:r>
+            <w:proofErr w:type="gramEnd"/>
+            <w:r>
+              <w:rPr>
+                <w:sz w:val="16"/>
+                <w:szCs w:val="16"/>
+              </w:rPr>
+              <w:t xml:space="preserve"> </w:t>
+            </w:r>
+            <w:proofErr w:type="spellStart"/>
+            <w:r>
+              <w:rPr>
+                <w:sz w:val="16"/>
+                <w:szCs w:val="16"/>
+              </w:rPr>
+              <w:t>oper</w:t>
+            </w:r>
+            <w:proofErr w:type="spellEnd"/>
+            <w:r>
+              <w:rPr>
+                <w:sz w:val="16"/>
+                <w:szCs w:val="16"/>
+              </w:rPr>
+              <w:t>=</w:t>
+            </w:r>
+            <w:proofErr w:type="spellStart"/>
+            <w:r>
+              <w:rPr>
+                <w:sz w:val="16"/>
+                <w:szCs w:val="16"/>
+              </w:rPr>
+              <w:t>chkOverlap</w:t>
+            </w:r>
+            <w:proofErr w:type="spellEnd"/>
           </w:p>
         </w:tc>
         <w:tc>
           <w:tcPr>
             <w:tcW w:w="992" w:type="dxa"/>
-          </w:tcPr>
-          <w:p>
-            <w:pPr>
-              <w:rPr>
-                <w:rFonts w:hint="eastAsia"/>
-                <w:sz w:val="16"/>
-                <w:szCs w:val="16"/>
-              </w:rPr>
-            </w:pPr>
+            <w:shd w:val="clear" w:color="auto" w:fill="F7CAAC" w:themeFill="accent2" w:themeFillTint="66"/>
+          </w:tcPr>
+          <w:p>
+            <w:pPr>
+              <w:rPr>
+                <w:sz w:val="16"/>
+                <w:szCs w:val="16"/>
+              </w:rPr>
+            </w:pPr>
+            <w:r>
+              <w:rPr>
+                <w:rFonts w:hint="eastAsia"/>
+                <w:sz w:val="16"/>
+                <w:szCs w:val="16"/>
+              </w:rPr>
+              <w:t>P</w:t>
+            </w:r>
+            <w:r>
+              <w:rPr>
+                <w:sz w:val="16"/>
+                <w:szCs w:val="16"/>
+              </w:rPr>
+              <w:t>OST</w:t>
+            </w:r>
           </w:p>
         </w:tc>
         <w:tc>
           <w:tcPr>
             <w:tcW w:w="3989" w:type="dxa"/>
-          </w:tcPr>
-          <w:p>
-            <w:pPr>
-              <w:rPr>
-                <w:rFonts w:hint="eastAsia"/>
-                <w:sz w:val="16"/>
-                <w:szCs w:val="16"/>
-              </w:rPr>
-            </w:pPr>
+            <w:shd w:val="clear" w:color="auto" w:fill="F7CAAC" w:themeFill="accent2" w:themeFillTint="66"/>
+          </w:tcPr>
+          <w:p>
+            <w:pPr>
+              <w:rPr>
+                <w:sz w:val="16"/>
+                <w:szCs w:val="16"/>
+              </w:rPr>
+            </w:pPr>
+            <w:r>
+              <w:rPr>
+                <w:rFonts w:hint="eastAsia"/>
+                <w:sz w:val="16"/>
+                <w:szCs w:val="16"/>
+              </w:rPr>
+              <w:t>유저 중복검사</w:t>
+            </w:r>
           </w:p>
         </w:tc>
       </w:tr>
@@ -4600,7 +5424,6 @@
           <w:p>
             <w:pPr>
               <w:rPr>
-                <w:rFonts w:hint="eastAsia"/>
                 <w:sz w:val="16"/>
                 <w:szCs w:val="16"/>
               </w:rPr>
@@ -4614,7 +5437,6 @@
           <w:p>
             <w:pPr>
               <w:rPr>
-                <w:rFonts w:hint="eastAsia"/>
                 <w:sz w:val="16"/>
                 <w:szCs w:val="16"/>
               </w:rPr>
@@ -4672,7 +5494,6 @@
           <w:p>
             <w:pPr>
               <w:rPr>
-                <w:rFonts w:hint="eastAsia"/>
                 <w:sz w:val="16"/>
                 <w:szCs w:val="16"/>
               </w:rPr>
@@ -4689,7 +5510,6 @@
           <w:p>
             <w:pPr>
               <w:rPr>
-                <w:rFonts w:hint="eastAsia"/>
                 <w:sz w:val="16"/>
                 <w:szCs w:val="16"/>
               </w:rPr>
@@ -4702,14 +5522,12 @@
       <w:pPr>
         <w:spacing w:after="0" w:line="240" w:lineRule="auto"/>
         <w:rPr>
-          <w:rFonts w:hint="eastAsia"/>
           <w:sz w:val="16"/>
           <w:szCs w:val="16"/>
         </w:rPr>
       </w:pPr>
     </w:p>
     <w:sectPr>
-      <w:headerReference w:type="default" r:id="rId7"/>
       <w:pgSz w:w="16838" w:h="11906" w:orient="landscape"/>
       <w:pgMar w:top="1440" w:right="1440" w:bottom="1440" w:left="1701" w:header="851" w:footer="992" w:gutter="0"/>
       <w:cols w:space="425"/>
@@ -4804,16 +5622,6 @@
     </w:p>
   </w:footnote>
 </w:footnotes>
-</file>
-
-<file path=word/header1.xml><?xml version="1.0" encoding="utf-8"?>
-<w:hdr xmlns:wpc="http://schemas.microsoft.com/office/word/2010/wordprocessingCanvas" xmlns:cx="http://schemas.microsoft.com/office/drawing/2014/chartex" xmlns:cx1="http://schemas.microsoft.com/office/drawing/2015/9/8/chartex" xmlns:cx2="http://schemas.microsoft.com/office/drawing/2015/10/21/chartex" xmlns:cx3="http://schemas.microsoft.com/office/drawing/2016/5/9/chartex" xmlns:cx4="http://schemas.microsoft.com/office/drawing/2016/5/10/chartex" xmlns:cx5="http://schemas.microsoft.com/office/drawing/2016/5/11/chartex" xmlns:cx6="http://schemas.microsoft.com/office/drawing/2016/5/12/chartex" xmlns:cx7="http://schemas.microsoft.com/office/drawing/2016/5/13/chartex" xmlns:cx8="http://schemas.microsoft.com/office/drawing/2016/5/14/chartex" xmlns:mc="http://schemas.openxmlformats.org/markup-compatibility/2006" xmlns:aink="http://schemas.microsoft.com/office/drawing/2016/ink" xmlns:am3d="http://schemas.microsoft.com/office/drawing/2017/model3d" xmlns:o="urn:schemas-microsoft-com:office:office" xmlns:r="http://schemas.openxmlformats.org/officeDocument/2006/relationships" xmlns:m="http://schemas.openxmlformats.org/officeDocument/2006/math" xmlns:v="urn:schemas-microsoft-com:vml" xmlns:wp14="http://schemas.microsoft.com/office/word/2010/wordprocessingDrawing" xmlns:wp="http://schemas.openxmlformats.org/drawingml/2006/wordprocessingDrawing" xmlns:w10="urn:schemas-microsoft-com:office:word" xmlns:w="http://schemas.openxmlformats.org/wordprocessingml/2006/main" xmlns:w14="http://schemas.microsoft.com/office/word/2010/wordml" xmlns:w15="http://schemas.microsoft.com/office/word/2012/wordml" xmlns:w16cid="http://schemas.microsoft.com/office/word/2016/wordml/cid" xmlns:w16se="http://schemas.microsoft.com/office/word/2015/wordml/symex" xmlns:wpg="http://schemas.microsoft.com/office/word/2010/wordprocessingGroup" xmlns:wpi="http://schemas.microsoft.com/office/word/2010/wordprocessingInk" xmlns:wne="http://schemas.microsoft.com/office/word/2006/wordml" xmlns:wps="http://schemas.microsoft.com/office/word/2010/wordprocessingShape" mc:Ignorable="w14 w15 w16se w16cid wp14">
-  <w:p>
-    <w:pPr>
-      <w:pStyle w:val="a4"/>
-    </w:pPr>
-  </w:p>
-</w:hdr>
 </file>
 
 <file path=word/styles.xml><?xml version="1.0" encoding="utf-8"?>
@@ -4940,6 +5748,7 @@
     <w:lsdException w:name="HTML Sample" w:semiHidden="1" w:unhideWhenUsed="1"/>
     <w:lsdException w:name="HTML Typewriter" w:semiHidden="1" w:unhideWhenUsed="1"/>
     <w:lsdException w:name="HTML Variable" w:semiHidden="1" w:unhideWhenUsed="1"/>
+    <w:lsdException w:name="Normal Table" w:semiHidden="1" w:unhideWhenUsed="1"/>
     <w:lsdException w:name="annotation subject" w:semiHidden="1" w:unhideWhenUsed="1"/>
     <w:lsdException w:name="No List" w:semiHidden="1" w:unhideWhenUsed="1"/>
     <w:lsdException w:name="Outline List 1" w:semiHidden="1" w:unhideWhenUsed="1"/>
@@ -4986,8 +5795,10 @@
     <w:lsdException w:name="Table Subtle 2" w:semiHidden="1" w:unhideWhenUsed="1"/>
     <w:lsdException w:name="Table Web 1" w:semiHidden="1" w:unhideWhenUsed="1"/>
     <w:lsdException w:name="Table Web 2" w:semiHidden="1" w:unhideWhenUsed="1"/>
+    <w:lsdException w:name="Table Web 3" w:semiHidden="1" w:unhideWhenUsed="1"/>
     <w:lsdException w:name="Balloon Text" w:semiHidden="1" w:unhideWhenUsed="1"/>
     <w:lsdException w:name="Table Grid" w:uiPriority="39"/>
+    <w:lsdException w:name="Table Theme" w:semiHidden="1" w:unhideWhenUsed="1"/>
     <w:lsdException w:name="Placeholder Text" w:semiHidden="1"/>
     <w:lsdException w:name="No Spacing" w:uiPriority="1" w:qFormat="1"/>
     <w:lsdException w:name="Light Shading" w:uiPriority="60"/>

</xml_diff>